<commit_message>
Checked Kunai-san's review.(Thank you!)
</commit_message>
<xml_diff>
--- a/REVIEW/v1.2/openchainspec-1.2_jp_review-by-t-kunai-tani.docx
+++ b/REVIEW/v1.2/openchainspec-1.2_jp_review-by-t-kunai-tani.docx
@@ -1,6 +1,6 @@
 
 <file path=word/document.xml><?xml version="1.0" encoding="utf-8"?>
-<w:document xmlns:wpc="http://schemas.microsoft.com/office/word/2010/wordprocessingCanvas" xmlns:mc="http://schemas.openxmlformats.org/markup-compatibility/2006" xmlns:o="urn:schemas-microsoft-com:office:office" xmlns:r="http://schemas.openxmlformats.org/officeDocument/2006/relationships" xmlns:m="http://schemas.openxmlformats.org/officeDocument/2006/math" xmlns:v="urn:schemas-microsoft-com:vml" xmlns:wp14="http://schemas.microsoft.com/office/word/2010/wordprocessingDrawing" xmlns:wp="http://schemas.openxmlformats.org/drawingml/2006/wordprocessingDrawing" xmlns:w10="urn:schemas-microsoft-com:office:word" xmlns:w="http://schemas.openxmlformats.org/wordprocessingml/2006/main" xmlns:w14="http://schemas.microsoft.com/office/word/2010/wordml" xmlns:w15="http://schemas.microsoft.com/office/word/2012/wordml" xmlns:wpg="http://schemas.microsoft.com/office/word/2010/wordprocessingGroup" xmlns:wpi="http://schemas.microsoft.com/office/word/2010/wordprocessingInk" xmlns:wne="http://schemas.microsoft.com/office/word/2006/wordml" xmlns:wps="http://schemas.microsoft.com/office/word/2010/wordprocessingShape" mc:Ignorable="w14 w15 wp14">
+<w:document xmlns:wpc="http://schemas.microsoft.com/office/word/2010/wordprocessingCanvas" xmlns:mc="http://schemas.openxmlformats.org/markup-compatibility/2006" xmlns:o="urn:schemas-microsoft-com:office:office" xmlns:r="http://schemas.openxmlformats.org/officeDocument/2006/relationships" xmlns:m="http://schemas.openxmlformats.org/officeDocument/2006/math" xmlns:v="urn:schemas-microsoft-com:vml" xmlns:wp14="http://schemas.microsoft.com/office/word/2010/wordprocessingDrawing" xmlns:wp="http://schemas.openxmlformats.org/drawingml/2006/wordprocessingDrawing" xmlns:w10="urn:schemas-microsoft-com:office:word" xmlns:w="http://schemas.openxmlformats.org/wordprocessingml/2006/main" xmlns:w14="http://schemas.microsoft.com/office/word/2010/wordml" xmlns:wpg="http://schemas.microsoft.com/office/word/2010/wordprocessingGroup" xmlns:wpi="http://schemas.microsoft.com/office/word/2010/wordprocessingInk" xmlns:wne="http://schemas.microsoft.com/office/word/2006/wordml" xmlns:wps="http://schemas.microsoft.com/office/word/2010/wordprocessingShape" mc:Ignorable="w14 wp14">
   <w:body>
     <w:p>
       <w:pPr>
@@ -38,7 +38,7 @@
                     <pic:cNvPicPr/>
                   </pic:nvPicPr>
                   <pic:blipFill>
-                    <a:blip r:embed="rId8" cstate="print"/>
+                    <a:blip r:embed="rId9" cstate="print"/>
                     <a:stretch>
                       <a:fillRect/>
                     </a:stretch>
@@ -164,7 +164,7 @@
               </wp:anchor>
             </w:drawing>
           </mc:Choice>
-          <mc:Fallback xmlns:w16se="http://schemas.microsoft.com/office/word/2015/wordml/symex" xmlns:w16cid="http://schemas.microsoft.com/office/word/2016/wordml/cid" xmlns:am3d="http://schemas.microsoft.com/office/drawing/2017/model3d" xmlns:aink="http://schemas.microsoft.com/office/drawing/2016/ink" xmlns:cx8="http://schemas.microsoft.com/office/drawing/2016/5/14/chartex" xmlns:cx7="http://schemas.microsoft.com/office/drawing/2016/5/13/chartex" xmlns:cx6="http://schemas.microsoft.com/office/drawing/2016/5/12/chartex" xmlns:cx5="http://schemas.microsoft.com/office/drawing/2016/5/11/chartex" xmlns:cx4="http://schemas.microsoft.com/office/drawing/2016/5/10/chartex" xmlns:cx3="http://schemas.microsoft.com/office/drawing/2016/5/9/chartex" xmlns:cx2="http://schemas.microsoft.com/office/drawing/2015/10/21/chartex" xmlns:cx1="http://schemas.microsoft.com/office/drawing/2015/9/8/chartex" xmlns:cx="http://schemas.microsoft.com/office/drawing/2014/chartex">
+          <mc:Fallback xmlns:cx="http://schemas.microsoft.com/office/drawing/2014/chartex" xmlns:cx1="http://schemas.microsoft.com/office/drawing/2015/9/8/chartex" xmlns:cx2="http://schemas.microsoft.com/office/drawing/2015/10/21/chartex" xmlns:cx3="http://schemas.microsoft.com/office/drawing/2016/5/9/chartex" xmlns:cx4="http://schemas.microsoft.com/office/drawing/2016/5/10/chartex" xmlns:cx5="http://schemas.microsoft.com/office/drawing/2016/5/11/chartex" xmlns:cx6="http://schemas.microsoft.com/office/drawing/2016/5/12/chartex" xmlns:cx7="http://schemas.microsoft.com/office/drawing/2016/5/13/chartex" xmlns:cx8="http://schemas.microsoft.com/office/drawing/2016/5/14/chartex" xmlns:aink="http://schemas.microsoft.com/office/drawing/2016/ink" xmlns:am3d="http://schemas.microsoft.com/office/drawing/2017/model3d" xmlns:w16cid="http://schemas.microsoft.com/office/word/2016/wordml/cid" xmlns:w16se="http://schemas.microsoft.com/office/word/2015/wordml/symex" xmlns:w15="http://schemas.microsoft.com/office/word/2012/wordml">
             <w:pict>
               <v:line w14:anchorId="5A4E46E9" id="Line 6" o:spid="_x0000_s1026" style="position:absolute;left:0;text-align:left;z-index:251659776;visibility:visible;mso-wrap-style:square;mso-width-percent:0;mso-height-percent:0;mso-wrap-distance-left:0;mso-wrap-distance-top:0;mso-wrap-distance-right:0;mso-wrap-distance-bottom:0;mso-position-horizontal:center;mso-position-horizontal-relative:margin;mso-position-vertical:absolute;mso-position-vertical-relative:text;mso-width-percent:0;mso-height-percent:0;mso-width-relative:page;mso-height-relative:page" from="0,12.7pt" to="467.7pt,12.7pt" o:gfxdata="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" strokecolor="#4b7dba" strokeweight=".72pt">
                 <w10:wrap type="topAndBottom" anchorx="margin"/>
@@ -307,7 +307,7 @@
               </wp:anchor>
             </w:drawing>
           </mc:Choice>
-          <mc:Fallback xmlns:w16se="http://schemas.microsoft.com/office/word/2015/wordml/symex" xmlns:w16cid="http://schemas.microsoft.com/office/word/2016/wordml/cid" xmlns:am3d="http://schemas.microsoft.com/office/drawing/2017/model3d" xmlns:aink="http://schemas.microsoft.com/office/drawing/2016/ink" xmlns:cx8="http://schemas.microsoft.com/office/drawing/2016/5/14/chartex" xmlns:cx7="http://schemas.microsoft.com/office/drawing/2016/5/13/chartex" xmlns:cx6="http://schemas.microsoft.com/office/drawing/2016/5/12/chartex" xmlns:cx5="http://schemas.microsoft.com/office/drawing/2016/5/11/chartex" xmlns:cx4="http://schemas.microsoft.com/office/drawing/2016/5/10/chartex" xmlns:cx3="http://schemas.microsoft.com/office/drawing/2016/5/9/chartex" xmlns:cx2="http://schemas.microsoft.com/office/drawing/2015/10/21/chartex" xmlns:cx1="http://schemas.microsoft.com/office/drawing/2015/9/8/chartex" xmlns:cx="http://schemas.microsoft.com/office/drawing/2014/chartex">
+          <mc:Fallback xmlns:cx="http://schemas.microsoft.com/office/drawing/2014/chartex" xmlns:cx1="http://schemas.microsoft.com/office/drawing/2015/9/8/chartex" xmlns:cx2="http://schemas.microsoft.com/office/drawing/2015/10/21/chartex" xmlns:cx3="http://schemas.microsoft.com/office/drawing/2016/5/9/chartex" xmlns:cx4="http://schemas.microsoft.com/office/drawing/2016/5/10/chartex" xmlns:cx5="http://schemas.microsoft.com/office/drawing/2016/5/11/chartex" xmlns:cx6="http://schemas.microsoft.com/office/drawing/2016/5/12/chartex" xmlns:cx7="http://schemas.microsoft.com/office/drawing/2016/5/13/chartex" xmlns:cx8="http://schemas.microsoft.com/office/drawing/2016/5/14/chartex" xmlns:aink="http://schemas.microsoft.com/office/drawing/2016/ink" xmlns:am3d="http://schemas.microsoft.com/office/drawing/2017/model3d" xmlns:w16cid="http://schemas.microsoft.com/office/word/2016/wordml/cid" xmlns:w16se="http://schemas.microsoft.com/office/word/2015/wordml/symex" xmlns:w15="http://schemas.microsoft.com/office/word/2012/wordml">
             <w:pict>
               <v:line w14:anchorId="5239B670" id="Line 5" o:spid="_x0000_s1026" style="position:absolute;left:0;text-align:left;z-index:251660800;visibility:visible;mso-wrap-style:square;mso-width-percent:0;mso-height-percent:0;mso-wrap-distance-left:0;mso-wrap-distance-top:0;mso-wrap-distance-right:0;mso-wrap-distance-bottom:0;mso-position-horizontal:absolute;mso-position-horizontal-relative:margin;mso-position-vertical:absolute;mso-position-vertical-relative:page;mso-width-percent:0;mso-height-percent:0;mso-width-relative:page;mso-height-relative:page" from="4.8pt,765.45pt" to="472.5pt,765.45pt" o:gfxdata="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" strokecolor="#4b7dba" strokeweight=".72pt">
                 <w10:wrap type="topAndBottom" anchorx="margin" anchory="page"/>
@@ -1373,8 +1373,8 @@
           <w:szCs w:val="22"/>
         </w:rPr>
         <w:sectPr>
-          <w:headerReference w:type="default" r:id="rId9"/>
-          <w:footerReference w:type="default" r:id="rId10"/>
+          <w:headerReference w:type="default" r:id="rId10"/>
+          <w:footerReference w:type="default" r:id="rId11"/>
           <w:pgSz w:w="11907" w:h="16840" w:code="9"/>
           <w:pgMar w:top="1134" w:right="1191" w:bottom="1021" w:left="1134" w:header="567" w:footer="1417" w:gutter="0"/>
           <w:cols w:space="720"/>
@@ -1662,7 +1662,7 @@
         </w:rPr>
         <w:t xml:space="preserve"> </w:t>
       </w:r>
-      <w:hyperlink r:id="rId11" w:history="1">
+      <w:hyperlink r:id="rId12" w:history="1">
         <w:r>
           <w:rPr>
             <w:rStyle w:val="a6"/>
@@ -1692,7 +1692,7 @@
         </w:rPr>
         <w:t>で確認できます。</w:t>
       </w:r>
-      <w:hyperlink r:id="rId12" w:history="1"/>
+      <w:hyperlink r:id="rId13" w:history="1"/>
     </w:p>
     <w:p>
       <w:pPr>
@@ -1705,7 +1705,7 @@
           <w:szCs w:val="22"/>
         </w:rPr>
       </w:pPr>
-      <w:hyperlink r:id="rId13" w:history="1"/>
+      <w:hyperlink r:id="rId14" w:history="1"/>
     </w:p>
     <w:p>
       <w:pPr>
@@ -3336,7 +3336,6 @@
         <w:r>
           <w:rPr>
             <w:rFonts w:ascii="Calibri" w:eastAsia="ＭＳ ゴシック" w:hAnsi="Calibri" w:cs="Calibri" w:hint="eastAsia"/>
-            <w:b/>
             <w:color w:val="FF0000"/>
             <w:kern w:val="0"/>
             <w:sz w:val="22"/>
@@ -3563,7 +3562,8 @@
         </w:rPr>
         <w:t>。</w:t>
       </w:r>
-      <w:ins w:id="45" w:author="工内 隆" w:date="2018-04-18T14:44:00Z">
+      <w:bookmarkStart w:id="45" w:name="_GoBack"/>
+      <w:ins w:id="46" w:author="工内 隆" w:date="2018-04-18T14:44:00Z">
         <w:r>
           <w:rPr>
             <w:rFonts w:ascii="Calibri" w:eastAsia="ＭＳ ゴシック" w:hAnsi="Calibri" w:cs="Calibri" w:hint="eastAsia"/>
@@ -3575,7 +3575,7 @@
           <w:t>その集合には</w:t>
         </w:r>
       </w:ins>
-      <w:ins w:id="46" w:author="工内 隆" w:date="2018-04-18T14:45:00Z">
+      <w:ins w:id="47" w:author="tani" w:date="2018-04-26T13:14:00Z">
         <w:r>
           <w:rPr>
             <w:rFonts w:ascii="Calibri" w:eastAsia="ＭＳ ゴシック" w:hAnsi="Calibri" w:cs="Calibri" w:hint="eastAsia"/>
@@ -3584,103 +3584,7 @@
             <w:sz w:val="22"/>
             <w:szCs w:val="22"/>
           </w:rPr>
-          <w:t>次のような資料の一つ、ないしは複数が含まれる（こ</w:t>
-        </w:r>
-      </w:ins>
-      <w:ins w:id="47" w:author="工内 隆" w:date="2018-04-18T14:46:00Z">
-        <w:r>
-          <w:rPr>
-            <w:rFonts w:ascii="Calibri" w:eastAsia="ＭＳ ゴシック" w:hAnsi="Calibri" w:cs="Calibri" w:hint="eastAsia"/>
-            <w:color w:val="FF0000"/>
-            <w:kern w:val="0"/>
-            <w:sz w:val="22"/>
-            <w:szCs w:val="22"/>
-          </w:rPr>
-          <w:t>れらに限定されるものではない）。ソースコード、帰属告知、</w:t>
-        </w:r>
-      </w:ins>
-      <w:ins w:id="48" w:author="工内 隆" w:date="2018-04-18T14:47:00Z">
-        <w:r>
-          <w:rPr>
-            <w:rFonts w:ascii="Calibri" w:eastAsia="ＭＳ ゴシック" w:hAnsi="Calibri" w:cs="Calibri" w:hint="eastAsia"/>
-            <w:color w:val="FF0000"/>
-            <w:kern w:val="0"/>
-            <w:sz w:val="22"/>
-            <w:szCs w:val="22"/>
-          </w:rPr>
-          <w:t>著作権</w:t>
-        </w:r>
-      </w:ins>
-      <w:ins w:id="49" w:author="工内 隆" w:date="2018-04-18T14:48:00Z">
-        <w:r>
-          <w:rPr>
-            <w:rFonts w:ascii="Calibri" w:eastAsia="ＭＳ ゴシック" w:hAnsi="Calibri" w:cs="Calibri" w:hint="eastAsia"/>
-            <w:color w:val="FF0000"/>
-            <w:kern w:val="0"/>
-            <w:sz w:val="22"/>
-            <w:szCs w:val="22"/>
-          </w:rPr>
-          <w:t>表示</w:t>
-        </w:r>
-      </w:ins>
-      <w:ins w:id="50" w:author="工内 隆" w:date="2018-04-18T14:47:00Z">
-        <w:r>
-          <w:rPr>
-            <w:rFonts w:ascii="Calibri" w:eastAsia="ＭＳ ゴシック" w:hAnsi="Calibri" w:cs="Calibri" w:hint="eastAsia"/>
-            <w:color w:val="FF0000"/>
-            <w:kern w:val="0"/>
-            <w:sz w:val="22"/>
-            <w:szCs w:val="22"/>
-          </w:rPr>
-          <w:t>、</w:t>
-        </w:r>
-      </w:ins>
-      <w:ins w:id="51" w:author="工内 隆" w:date="2018-04-18T14:48:00Z">
-        <w:r>
-          <w:rPr>
-            <w:rFonts w:ascii="Calibri" w:eastAsia="ＭＳ ゴシック" w:hAnsi="Calibri" w:cs="Calibri" w:hint="eastAsia"/>
-            <w:color w:val="FF0000"/>
-            <w:kern w:val="0"/>
-            <w:sz w:val="22"/>
-            <w:szCs w:val="22"/>
-          </w:rPr>
-          <w:t>ライセンスの</w:t>
-        </w:r>
-      </w:ins>
-      <w:ins w:id="52" w:author="工内 隆" w:date="2018-04-18T14:49:00Z">
-        <w:r>
-          <w:rPr>
-            <w:rFonts w:ascii="Calibri" w:eastAsia="ＭＳ ゴシック" w:hAnsi="Calibri" w:cs="Calibri" w:hint="eastAsia"/>
-            <w:color w:val="FF0000"/>
-            <w:kern w:val="0"/>
-            <w:sz w:val="22"/>
-            <w:szCs w:val="22"/>
-          </w:rPr>
-          <w:t>写し</w:t>
-        </w:r>
-      </w:ins>
-      <w:ins w:id="53" w:author="工内 隆" w:date="2018-04-18T14:47:00Z">
-        <w:r>
-          <w:rPr>
-            <w:rFonts w:ascii="Calibri" w:eastAsia="ＭＳ ゴシック" w:hAnsi="Calibri" w:cs="Calibri" w:hint="eastAsia"/>
-            <w:color w:val="FF0000"/>
-            <w:kern w:val="0"/>
-            <w:sz w:val="22"/>
-            <w:szCs w:val="22"/>
-          </w:rPr>
-          <w:t>、</w:t>
-        </w:r>
-      </w:ins>
-      <w:ins w:id="54" w:author="工内 隆" w:date="2018-04-18T14:49:00Z">
-        <w:r>
-          <w:rPr>
-            <w:rFonts w:ascii="Calibri" w:eastAsia="ＭＳ ゴシック" w:hAnsi="Calibri" w:cs="Calibri" w:hint="eastAsia"/>
-            <w:color w:val="FF0000"/>
-            <w:kern w:val="0"/>
-            <w:sz w:val="22"/>
-            <w:szCs w:val="22"/>
-          </w:rPr>
-          <w:t>改変告知、書面による申し出、</w:t>
+          <w:t>ソースコード、帰属告知、著作権表示、ライセンスの写し、改変告知、書面による申し出、</w:t>
         </w:r>
         <w:r>
           <w:rPr>
@@ -3700,10 +3604,22 @@
             <w:sz w:val="22"/>
             <w:szCs w:val="22"/>
           </w:rPr>
-          <w:t>ドキュメント</w:t>
+          <w:t>ドキュメントなどの</w:t>
         </w:r>
       </w:ins>
-      <w:ins w:id="55" w:author="工内 隆" w:date="2018-04-18T14:50:00Z">
+      <w:ins w:id="48" w:author="工内 隆" w:date="2018-04-18T14:45:00Z">
+        <w:del w:id="49" w:author="tani" w:date="2018-04-26T13:14:00Z">
+          <w:r>
+            <w:rPr>
+              <w:rFonts w:ascii="Calibri" w:eastAsia="ＭＳ ゴシック" w:hAnsi="Calibri" w:cs="Calibri" w:hint="eastAsia"/>
+              <w:color w:val="FF0000"/>
+              <w:kern w:val="0"/>
+              <w:sz w:val="22"/>
+              <w:szCs w:val="22"/>
+            </w:rPr>
+            <w:delText>次のような</w:delText>
+          </w:r>
+        </w:del>
         <w:r>
           <w:rPr>
             <w:rFonts w:ascii="Calibri" w:eastAsia="ＭＳ ゴシック" w:hAnsi="Calibri" w:cs="Calibri" w:hint="eastAsia"/>
@@ -3712,9 +3628,254 @@
             <w:sz w:val="22"/>
             <w:szCs w:val="22"/>
           </w:rPr>
-          <w:t>など。</w:t>
+          <w:t>資料の一つ</w:t>
         </w:r>
       </w:ins>
+      <w:ins w:id="50" w:author="tani" w:date="2018-04-26T13:15:00Z">
+        <w:r>
+          <w:rPr>
+            <w:rFonts w:ascii="Calibri" w:eastAsia="ＭＳ ゴシック" w:hAnsi="Calibri" w:cs="Calibri" w:hint="eastAsia"/>
+            <w:color w:val="FF0000"/>
+            <w:kern w:val="0"/>
+            <w:sz w:val="22"/>
+            <w:szCs w:val="22"/>
+          </w:rPr>
+          <w:t>、</w:t>
+        </w:r>
+      </w:ins>
+      <w:ins w:id="51" w:author="工内 隆" w:date="2018-04-18T14:45:00Z">
+        <w:del w:id="52" w:author="tani" w:date="2018-04-26T13:13:00Z">
+          <w:r>
+            <w:rPr>
+              <w:rFonts w:ascii="Calibri" w:eastAsia="ＭＳ ゴシック" w:hAnsi="Calibri" w:cs="Calibri" w:hint="eastAsia"/>
+              <w:color w:val="FF0000"/>
+              <w:kern w:val="0"/>
+              <w:sz w:val="22"/>
+              <w:szCs w:val="22"/>
+            </w:rPr>
+            <w:delText>、</w:delText>
+          </w:r>
+        </w:del>
+        <w:r>
+          <w:rPr>
+            <w:rFonts w:ascii="Calibri" w:eastAsia="ＭＳ ゴシック" w:hAnsi="Calibri" w:cs="Calibri" w:hint="eastAsia"/>
+            <w:color w:val="FF0000"/>
+            <w:kern w:val="0"/>
+            <w:sz w:val="22"/>
+            <w:szCs w:val="22"/>
+          </w:rPr>
+          <w:t>ないしは複数が含まれる</w:t>
+        </w:r>
+      </w:ins>
+      <w:ins w:id="53" w:author="tani" w:date="2018-04-26T13:16:00Z">
+        <w:r>
+          <w:rPr>
+            <w:rFonts w:ascii="Calibri" w:eastAsia="ＭＳ ゴシック" w:hAnsi="Calibri" w:cs="Calibri" w:hint="eastAsia"/>
+            <w:color w:val="FF0000"/>
+            <w:kern w:val="0"/>
+            <w:sz w:val="22"/>
+            <w:szCs w:val="22"/>
+          </w:rPr>
+          <w:t>（ただし</w:t>
+        </w:r>
+      </w:ins>
+      <w:ins w:id="54" w:author="tani" w:date="2018-04-26T13:14:00Z">
+        <w:r>
+          <w:rPr>
+            <w:rFonts w:ascii="Calibri" w:eastAsia="ＭＳ ゴシック" w:hAnsi="Calibri" w:cs="Calibri" w:hint="eastAsia"/>
+            <w:color w:val="FF0000"/>
+            <w:kern w:val="0"/>
+            <w:sz w:val="22"/>
+            <w:szCs w:val="22"/>
+          </w:rPr>
+          <w:t>この限りではない</w:t>
+        </w:r>
+      </w:ins>
+      <w:ins w:id="55" w:author="tani" w:date="2018-04-26T13:16:00Z">
+        <w:r>
+          <w:rPr>
+            <w:rFonts w:ascii="Calibri" w:eastAsia="ＭＳ ゴシック" w:hAnsi="Calibri" w:cs="Calibri" w:hint="eastAsia"/>
+            <w:color w:val="FF0000"/>
+            <w:kern w:val="0"/>
+            <w:sz w:val="22"/>
+            <w:szCs w:val="22"/>
+          </w:rPr>
+          <w:t>）</w:t>
+        </w:r>
+      </w:ins>
+      <w:ins w:id="56" w:author="tani" w:date="2018-04-26T13:14:00Z">
+        <w:r>
+          <w:rPr>
+            <w:rFonts w:ascii="Calibri" w:eastAsia="ＭＳ ゴシック" w:hAnsi="Calibri" w:cs="Calibri" w:hint="eastAsia"/>
+            <w:color w:val="FF0000"/>
+            <w:kern w:val="0"/>
+            <w:sz w:val="22"/>
+            <w:szCs w:val="22"/>
+          </w:rPr>
+          <w:t>。</w:t>
+        </w:r>
+      </w:ins>
+      <w:bookmarkEnd w:id="45"/>
+      <w:ins w:id="57" w:author="工内 隆" w:date="2018-04-18T14:45:00Z">
+        <w:del w:id="58" w:author="tani" w:date="2018-04-26T13:14:00Z">
+          <w:r>
+            <w:rPr>
+              <w:rFonts w:ascii="Calibri" w:eastAsia="ＭＳ ゴシック" w:hAnsi="Calibri" w:cs="Calibri" w:hint="eastAsia"/>
+              <w:color w:val="FF0000"/>
+              <w:kern w:val="0"/>
+              <w:sz w:val="22"/>
+              <w:szCs w:val="22"/>
+            </w:rPr>
+            <w:delText>（こ</w:delText>
+          </w:r>
+        </w:del>
+      </w:ins>
+      <w:ins w:id="59" w:author="工内 隆" w:date="2018-04-18T14:46:00Z">
+        <w:del w:id="60" w:author="tani" w:date="2018-04-26T13:14:00Z">
+          <w:r>
+            <w:rPr>
+              <w:rFonts w:ascii="Calibri" w:eastAsia="ＭＳ ゴシック" w:hAnsi="Calibri" w:cs="Calibri" w:hint="eastAsia"/>
+              <w:color w:val="FF0000"/>
+              <w:kern w:val="0"/>
+              <w:sz w:val="22"/>
+              <w:szCs w:val="22"/>
+            </w:rPr>
+            <w:delText>れらに限定されるものではない）。ソースコード、帰属告知、</w:delText>
+          </w:r>
+        </w:del>
+      </w:ins>
+      <w:ins w:id="61" w:author="工内 隆" w:date="2018-04-18T14:47:00Z">
+        <w:del w:id="62" w:author="tani" w:date="2018-04-26T13:14:00Z">
+          <w:r>
+            <w:rPr>
+              <w:rFonts w:ascii="Calibri" w:eastAsia="ＭＳ ゴシック" w:hAnsi="Calibri" w:cs="Calibri" w:hint="eastAsia"/>
+              <w:color w:val="FF0000"/>
+              <w:kern w:val="0"/>
+              <w:sz w:val="22"/>
+              <w:szCs w:val="22"/>
+            </w:rPr>
+            <w:delText>著作権</w:delText>
+          </w:r>
+        </w:del>
+      </w:ins>
+      <w:ins w:id="63" w:author="工内 隆" w:date="2018-04-18T14:48:00Z">
+        <w:del w:id="64" w:author="tani" w:date="2018-04-26T13:14:00Z">
+          <w:r>
+            <w:rPr>
+              <w:rFonts w:ascii="Calibri" w:eastAsia="ＭＳ ゴシック" w:hAnsi="Calibri" w:cs="Calibri" w:hint="eastAsia"/>
+              <w:color w:val="FF0000"/>
+              <w:kern w:val="0"/>
+              <w:sz w:val="22"/>
+              <w:szCs w:val="22"/>
+            </w:rPr>
+            <w:delText>表示</w:delText>
+          </w:r>
+        </w:del>
+      </w:ins>
+      <w:ins w:id="65" w:author="工内 隆" w:date="2018-04-18T14:47:00Z">
+        <w:del w:id="66" w:author="tani" w:date="2018-04-26T13:14:00Z">
+          <w:r>
+            <w:rPr>
+              <w:rFonts w:ascii="Calibri" w:eastAsia="ＭＳ ゴシック" w:hAnsi="Calibri" w:cs="Calibri" w:hint="eastAsia"/>
+              <w:color w:val="FF0000"/>
+              <w:kern w:val="0"/>
+              <w:sz w:val="22"/>
+              <w:szCs w:val="22"/>
+            </w:rPr>
+            <w:delText>、</w:delText>
+          </w:r>
+        </w:del>
+      </w:ins>
+      <w:ins w:id="67" w:author="工内 隆" w:date="2018-04-18T14:48:00Z">
+        <w:del w:id="68" w:author="tani" w:date="2018-04-26T13:14:00Z">
+          <w:r>
+            <w:rPr>
+              <w:rFonts w:ascii="Calibri" w:eastAsia="ＭＳ ゴシック" w:hAnsi="Calibri" w:cs="Calibri" w:hint="eastAsia"/>
+              <w:color w:val="FF0000"/>
+              <w:kern w:val="0"/>
+              <w:sz w:val="22"/>
+              <w:szCs w:val="22"/>
+            </w:rPr>
+            <w:delText>ライセンスの</w:delText>
+          </w:r>
+        </w:del>
+      </w:ins>
+      <w:ins w:id="69" w:author="工内 隆" w:date="2018-04-18T14:49:00Z">
+        <w:del w:id="70" w:author="tani" w:date="2018-04-26T13:14:00Z">
+          <w:r>
+            <w:rPr>
+              <w:rFonts w:ascii="Calibri" w:eastAsia="ＭＳ ゴシック" w:hAnsi="Calibri" w:cs="Calibri" w:hint="eastAsia"/>
+              <w:color w:val="FF0000"/>
+              <w:kern w:val="0"/>
+              <w:sz w:val="22"/>
+              <w:szCs w:val="22"/>
+            </w:rPr>
+            <w:delText>写し</w:delText>
+          </w:r>
+        </w:del>
+      </w:ins>
+      <w:ins w:id="71" w:author="工内 隆" w:date="2018-04-18T14:47:00Z">
+        <w:del w:id="72" w:author="tani" w:date="2018-04-26T13:14:00Z">
+          <w:r>
+            <w:rPr>
+              <w:rFonts w:ascii="Calibri" w:eastAsia="ＭＳ ゴシック" w:hAnsi="Calibri" w:cs="Calibri" w:hint="eastAsia"/>
+              <w:color w:val="FF0000"/>
+              <w:kern w:val="0"/>
+              <w:sz w:val="22"/>
+              <w:szCs w:val="22"/>
+            </w:rPr>
+            <w:delText>、</w:delText>
+          </w:r>
+        </w:del>
+      </w:ins>
+      <w:ins w:id="73" w:author="工内 隆" w:date="2018-04-18T14:49:00Z">
+        <w:del w:id="74" w:author="tani" w:date="2018-04-26T13:14:00Z">
+          <w:r>
+            <w:rPr>
+              <w:rFonts w:ascii="Calibri" w:eastAsia="ＭＳ ゴシック" w:hAnsi="Calibri" w:cs="Calibri" w:hint="eastAsia"/>
+              <w:color w:val="FF0000"/>
+              <w:kern w:val="0"/>
+              <w:sz w:val="22"/>
+              <w:szCs w:val="22"/>
+            </w:rPr>
+            <w:delText>改変告知、書面による申し出、</w:delText>
+          </w:r>
+          <w:r>
+            <w:rPr>
+              <w:rFonts w:ascii="Calibri" w:eastAsia="ＭＳ ゴシック" w:hAnsi="Calibri" w:cs="Calibri" w:hint="eastAsia"/>
+              <w:color w:val="FF0000"/>
+              <w:kern w:val="0"/>
+              <w:sz w:val="22"/>
+              <w:szCs w:val="22"/>
+            </w:rPr>
+            <w:delText>SPDX</w:delText>
+          </w:r>
+          <w:r>
+            <w:rPr>
+              <w:rFonts w:ascii="Calibri" w:eastAsia="ＭＳ ゴシック" w:hAnsi="Calibri" w:cs="Calibri" w:hint="eastAsia"/>
+              <w:color w:val="FF0000"/>
+              <w:kern w:val="0"/>
+              <w:sz w:val="22"/>
+              <w:szCs w:val="22"/>
+            </w:rPr>
+            <w:delText>ドキュメント</w:delText>
+          </w:r>
+        </w:del>
+      </w:ins>
+      <w:ins w:id="75" w:author="工内 隆" w:date="2018-04-18T14:50:00Z">
+        <w:del w:id="76" w:author="tani" w:date="2018-04-26T13:14:00Z">
+          <w:r>
+            <w:rPr>
+              <w:rFonts w:ascii="Calibri" w:eastAsia="ＭＳ ゴシック" w:hAnsi="Calibri" w:cs="Calibri" w:hint="eastAsia"/>
+              <w:color w:val="FF0000"/>
+              <w:kern w:val="0"/>
+              <w:sz w:val="22"/>
+              <w:szCs w:val="22"/>
+            </w:rPr>
+            <w:delText>など。</w:delText>
+          </w:r>
+        </w:del>
+      </w:ins>
     </w:p>
     <w:p>
       <w:pPr>
@@ -4060,7 +4221,7 @@
         </w:rPr>
         <w:t>」</w:t>
       </w:r>
-      <w:del w:id="56" w:author="工内 隆" w:date="2018-04-18T14:50:00Z">
+      <w:del w:id="77" w:author="工内 隆" w:date="2018-04-18T14:50:00Z">
         <w:r>
           <w:rPr>
             <w:rFonts w:ascii="Calibri" w:eastAsia="ＭＳ ゴシック" w:hAnsi="Calibri" w:cs="Calibri" w:hint="eastAsia"/>
@@ -4072,7 +4233,9 @@
           <w:delText>が</w:delText>
         </w:r>
       </w:del>
-      <w:ins w:id="57" w:author="工内 隆" w:date="2018-04-18T14:50:00Z">
+      <w:commentRangeStart w:id="78"/>
+      <w:commentRangeStart w:id="79"/>
+      <w:ins w:id="80" w:author="工内 隆" w:date="2018-04-18T14:50:00Z">
         <w:r>
           <w:rPr>
             <w:rFonts w:ascii="Calibri" w:eastAsia="ＭＳ ゴシック" w:hAnsi="Calibri" w:cs="Calibri" w:hint="eastAsia"/>
@@ -4084,6 +4247,20 @@
           <w:t>を</w:t>
         </w:r>
       </w:ins>
+      <w:commentRangeEnd w:id="78"/>
+      <w:r>
+        <w:rPr>
+          <w:rStyle w:val="af2"/>
+        </w:rPr>
+        <w:commentReference w:id="78"/>
+      </w:r>
+      <w:commentRangeEnd w:id="79"/>
+      <w:r>
+        <w:rPr>
+          <w:rStyle w:val="af2"/>
+        </w:rPr>
+        <w:commentReference w:id="79"/>
+      </w:r>
       <w:r>
         <w:rPr>
           <w:rFonts w:ascii="Calibri" w:eastAsia="ＭＳ ゴシック" w:hAnsi="Calibri" w:cs="Calibri" w:hint="eastAsia"/>
@@ -4667,8 +4844,8 @@
           <w:szCs w:val="22"/>
         </w:rPr>
       </w:pPr>
-      <w:commentRangeStart w:id="58"/>
-      <w:ins w:id="59" w:author="M.Taniguchi" w:date="2018-04-26T08:36:00Z">
+      <w:commentRangeStart w:id="81"/>
+      <w:ins w:id="82" w:author="M.Taniguchi" w:date="2018-04-26T08:36:00Z">
         <w:r>
           <w:rPr>
             <w:rFonts w:ascii="Calibri" w:eastAsia="ＭＳ ゴシック" w:hAnsi="Calibri" w:cs="Calibri" w:hint="eastAsia"/>
@@ -4678,15 +4855,15 @@
           </w:rPr>
           <w:t>証跡となる資料</w:t>
         </w:r>
-        <w:commentRangeEnd w:id="58"/>
+        <w:commentRangeEnd w:id="81"/>
         <w:r>
           <w:rPr>
             <w:rStyle w:val="af2"/>
           </w:rPr>
-          <w:commentReference w:id="58"/>
+          <w:commentReference w:id="81"/>
         </w:r>
       </w:ins>
-      <w:del w:id="60" w:author="M.Taniguchi" w:date="2018-04-26T08:36:00Z">
+      <w:del w:id="83" w:author="M.Taniguchi" w:date="2018-04-26T08:36:00Z">
         <w:r>
           <w:rPr>
             <w:rFonts w:ascii="Calibri" w:eastAsia="ＭＳ ゴシック" w:hAnsi="Calibri" w:cs="Calibri"/>
@@ -4698,9 +4875,9 @@
           <w:delText>検証すべき証跡</w:delText>
         </w:r>
       </w:del>
-      <w:commentRangeStart w:id="61"/>
-      <w:ins w:id="62" w:author="工内 隆" w:date="2018-04-18T14:51:00Z">
-        <w:del w:id="63" w:author="M.Taniguchi" w:date="2018-04-26T08:36:00Z">
+      <w:commentRangeStart w:id="84"/>
+      <w:ins w:id="85" w:author="工内 隆" w:date="2018-04-18T14:51:00Z">
+        <w:del w:id="86" w:author="M.Taniguchi" w:date="2018-04-26T08:36:00Z">
           <w:r>
             <w:rPr>
               <w:rFonts w:ascii="Calibri" w:eastAsia="ＭＳ ゴシック" w:hAnsi="Calibri" w:cs="Calibri" w:hint="eastAsia"/>
@@ -4711,12 +4888,12 @@
             </w:rPr>
             <w:delText>資材</w:delText>
           </w:r>
-          <w:commentRangeEnd w:id="61"/>
+          <w:commentRangeEnd w:id="84"/>
           <w:r>
             <w:rPr>
               <w:rStyle w:val="af2"/>
             </w:rPr>
-            <w:commentReference w:id="61"/>
+            <w:commentReference w:id="84"/>
           </w:r>
         </w:del>
       </w:ins>
@@ -4816,11 +4993,11 @@
         <w:pStyle w:val="1"/>
         <w:ind w:rightChars="100" w:right="210"/>
       </w:pPr>
-      <w:bookmarkStart w:id="64" w:name="_bookmark2"/>
-      <w:bookmarkStart w:id="65" w:name="_Toc480816637"/>
-      <w:bookmarkStart w:id="66" w:name="_Toc483131396"/>
-      <w:bookmarkStart w:id="67" w:name="_Toc511654539"/>
-      <w:bookmarkEnd w:id="64"/>
+      <w:bookmarkStart w:id="87" w:name="_bookmark2"/>
+      <w:bookmarkStart w:id="88" w:name="_Toc480816637"/>
+      <w:bookmarkStart w:id="89" w:name="_Toc483131396"/>
+      <w:bookmarkStart w:id="90" w:name="_Toc511654539"/>
+      <w:bookmarkEnd w:id="87"/>
       <w:r>
         <w:lastRenderedPageBreak/>
         <w:t>3</w:t>
@@ -4834,9 +5011,9 @@
       <w:r>
         <w:t>満たすべき要件</w:t>
       </w:r>
-      <w:bookmarkEnd w:id="65"/>
-      <w:bookmarkEnd w:id="66"/>
-      <w:bookmarkEnd w:id="67"/>
+      <w:bookmarkEnd w:id="88"/>
+      <w:bookmarkEnd w:id="89"/>
+      <w:bookmarkEnd w:id="90"/>
     </w:p>
     <w:p>
       <w:pPr>
@@ -4847,11 +5024,11 @@
           <w:rFonts w:ascii="Calibri" w:eastAsia="ＭＳ ゴシック" w:hAnsi="Calibri"/>
         </w:rPr>
       </w:pPr>
-      <w:bookmarkStart w:id="68" w:name="_bookmark3"/>
-      <w:bookmarkStart w:id="69" w:name="_Toc480816638"/>
-      <w:bookmarkStart w:id="70" w:name="_Toc483131397"/>
-      <w:bookmarkStart w:id="71" w:name="_Toc511654540"/>
-      <w:bookmarkEnd w:id="68"/>
+      <w:bookmarkStart w:id="91" w:name="_bookmark3"/>
+      <w:bookmarkStart w:id="92" w:name="_Toc480816638"/>
+      <w:bookmarkStart w:id="93" w:name="_Toc483131397"/>
+      <w:bookmarkStart w:id="94" w:name="_Toc511654540"/>
+      <w:bookmarkEnd w:id="91"/>
       <w:r>
         <w:rPr>
           <w:rFonts w:ascii="Calibri" w:eastAsia="ＭＳ ゴシック" w:hAnsi="Calibri" w:hint="eastAsia"/>
@@ -4888,9 +5065,9 @@
         </w:rPr>
         <w:t>に関わる責任の理解</w:t>
       </w:r>
-      <w:bookmarkEnd w:id="69"/>
-      <w:bookmarkEnd w:id="70"/>
-      <w:bookmarkEnd w:id="71"/>
+      <w:bookmarkEnd w:id="92"/>
+      <w:bookmarkEnd w:id="93"/>
+      <w:bookmarkEnd w:id="94"/>
     </w:p>
     <w:p>
       <w:pPr>
@@ -5014,7 +5191,7 @@
           <w:szCs w:val="22"/>
         </w:rPr>
       </w:pPr>
-      <w:ins w:id="72" w:author="M.Taniguchi" w:date="2018-04-26T08:36:00Z">
+      <w:ins w:id="95" w:author="M.Taniguchi" w:date="2018-04-26T08:36:00Z">
         <w:r>
           <w:rPr>
             <w:rFonts w:ascii="Calibri" w:eastAsia="ＭＳ ゴシック" w:hAnsi="Calibri" w:cs="Calibri" w:hint="eastAsia"/>
@@ -5025,7 +5202,7 @@
           <w:t>証跡となる資料</w:t>
         </w:r>
       </w:ins>
-      <w:del w:id="73" w:author="M.Taniguchi" w:date="2018-04-26T08:36:00Z">
+      <w:del w:id="96" w:author="M.Taniguchi" w:date="2018-04-26T08:36:00Z">
         <w:r>
           <w:rPr>
             <w:rFonts w:ascii="Calibri" w:eastAsia="ＭＳ ゴシック" w:hAnsi="Calibri" w:cs="Calibri"/>
@@ -5038,8 +5215,8 @@
           <w:delText>検証すべき証跡</w:delText>
         </w:r>
       </w:del>
-      <w:ins w:id="74" w:author="工内 隆" w:date="2018-04-18T14:53:00Z">
-        <w:del w:id="75" w:author="M.Taniguchi" w:date="2018-04-26T08:36:00Z">
+      <w:ins w:id="97" w:author="工内 隆" w:date="2018-04-18T14:53:00Z">
+        <w:del w:id="98" w:author="M.Taniguchi" w:date="2018-04-26T08:36:00Z">
           <w:r>
             <w:rPr>
               <w:rFonts w:ascii="Calibri" w:eastAsia="ＭＳ ゴシック" w:hAnsi="Calibri" w:cs="Calibri" w:hint="eastAsia"/>
@@ -5940,7 +6117,7 @@
         </w:rPr>
         <w:t>（「</w:t>
       </w:r>
-      <w:commentRangeStart w:id="76"/>
+      <w:commentRangeStart w:id="99"/>
       <w:r>
         <w:rPr>
           <w:rFonts w:ascii="Calibri" w:eastAsia="ＭＳ ゴシック" w:hAnsi="Calibri" w:cs="Calibri" w:hint="eastAsia"/>
@@ -5952,7 +6129,7 @@
         </w:rPr>
         <w:t>最新</w:t>
       </w:r>
-      <w:ins w:id="77" w:author="工内 隆" w:date="2018-04-18T14:53:00Z">
+      <w:ins w:id="100" w:author="工内 隆" w:date="2018-04-18T14:53:00Z">
         <w:r>
           <w:rPr>
             <w:rFonts w:ascii="Calibri" w:eastAsia="ＭＳ ゴシック" w:hAnsi="Calibri" w:cs="Calibri" w:hint="eastAsia"/>
@@ -5998,7 +6175,7 @@
         </w:rPr>
         <w:t>Current</w:t>
       </w:r>
-      <w:ins w:id="78" w:author="工内 隆" w:date="2018-04-18T14:54:00Z">
+      <w:ins w:id="101" w:author="工内 隆" w:date="2018-04-18T14:54:00Z">
         <w:r>
           <w:rPr>
             <w:rFonts w:ascii="Calibri" w:eastAsia="ＭＳ ゴシック" w:hAnsi="Calibri" w:cs="Calibri"/>
@@ -6033,12 +6210,12 @@
         </w:rPr>
         <w:t>）</w:t>
       </w:r>
-      <w:commentRangeEnd w:id="76"/>
+      <w:commentRangeEnd w:id="99"/>
       <w:r>
         <w:rPr>
           <w:rStyle w:val="af2"/>
         </w:rPr>
-        <w:commentReference w:id="76"/>
+        <w:commentReference w:id="99"/>
       </w:r>
       <w:r>
         <w:rPr>
@@ -6096,7 +6273,7 @@
           <w:szCs w:val="22"/>
         </w:rPr>
       </w:pPr>
-      <w:ins w:id="79" w:author="M.Taniguchi" w:date="2018-04-26T08:37:00Z">
+      <w:ins w:id="102" w:author="M.Taniguchi" w:date="2018-04-26T08:37:00Z">
         <w:r>
           <w:rPr>
             <w:rFonts w:ascii="Calibri" w:eastAsia="ＭＳ ゴシック" w:hAnsi="Calibri" w:cs="Calibri" w:hint="eastAsia"/>
@@ -6107,7 +6284,7 @@
           <w:t>証跡となる資料</w:t>
         </w:r>
       </w:ins>
-      <w:del w:id="80" w:author="M.Taniguchi" w:date="2018-04-26T08:37:00Z">
+      <w:del w:id="103" w:author="M.Taniguchi" w:date="2018-04-26T08:37:00Z">
         <w:r>
           <w:rPr>
             <w:rFonts w:ascii="Calibri" w:eastAsia="ＭＳ ゴシック" w:hAnsi="Calibri" w:cs="Calibri"/>
@@ -6120,8 +6297,8 @@
           <w:delText>検証すべき証跡</w:delText>
         </w:r>
       </w:del>
-      <w:ins w:id="81" w:author="工内 隆" w:date="2018-04-18T14:58:00Z">
-        <w:del w:id="82" w:author="M.Taniguchi" w:date="2018-04-26T08:37:00Z">
+      <w:ins w:id="104" w:author="工内 隆" w:date="2018-04-18T14:58:00Z">
+        <w:del w:id="105" w:author="M.Taniguchi" w:date="2018-04-26T08:37:00Z">
           <w:r>
             <w:rPr>
               <w:rFonts w:ascii="Calibri" w:eastAsia="ＭＳ ゴシック" w:hAnsi="Calibri" w:cs="Calibri" w:hint="eastAsia"/>
@@ -6146,8 +6323,6 @@
         </w:rPr>
         <w:t>：</w:t>
       </w:r>
-      <w:bookmarkStart w:id="83" w:name="_GoBack"/>
-      <w:bookmarkEnd w:id="83"/>
     </w:p>
     <w:p>
       <w:pPr>
@@ -6357,7 +6532,7 @@
         </w:rPr>
         <w:t>「最新</w:t>
       </w:r>
-      <w:ins w:id="84" w:author="工内 隆" w:date="2018-04-18T14:55:00Z">
+      <w:ins w:id="106" w:author="工内 隆" w:date="2018-04-18T14:55:00Z">
         <w:r>
           <w:rPr>
             <w:rFonts w:ascii="Calibri" w:eastAsia="ＭＳ ゴシック" w:hAnsi="Calibri" w:cs="Calibri" w:hint="eastAsia"/>
@@ -6459,8 +6634,8 @@
         </w:rPr>
         <w:t>スタッフの総体に対したもの</w:t>
       </w:r>
-      <w:commentRangeStart w:id="85"/>
-      <w:ins w:id="86" w:author="工内 隆" w:date="2018-04-18T14:58:00Z">
+      <w:commentRangeStart w:id="107"/>
+      <w:ins w:id="108" w:author="工内 隆" w:date="2018-04-18T14:58:00Z">
         <w:r>
           <w:rPr>
             <w:rFonts w:ascii="Calibri" w:eastAsia="ＭＳ ゴシック" w:hAnsi="Calibri" w:cs="Calibri" w:hint="eastAsia"/>
@@ -6472,14 +6647,14 @@
           <w:t>でよい</w:t>
         </w:r>
       </w:ins>
-      <w:commentRangeEnd w:id="85"/>
+      <w:commentRangeEnd w:id="107"/>
       <w:r>
         <w:rPr>
           <w:rStyle w:val="af2"/>
         </w:rPr>
-        <w:commentReference w:id="85"/>
-      </w:r>
-      <w:del w:id="87" w:author="工内 隆" w:date="2018-04-18T14:58:00Z">
+        <w:commentReference w:id="107"/>
+      </w:r>
+      <w:del w:id="109" w:author="工内 隆" w:date="2018-04-18T14:58:00Z">
         <w:r>
           <w:rPr>
             <w:rFonts w:ascii="Calibri" w:eastAsia="ＭＳ ゴシック" w:hAnsi="Calibri" w:cs="Calibri" w:hint="eastAsia"/>
@@ -6491,7 +6666,7 @@
           <w:delText>とな</w:delText>
         </w:r>
       </w:del>
-      <w:del w:id="88" w:author="工内 隆" w:date="2018-04-18T14:59:00Z">
+      <w:del w:id="110" w:author="工内 隆" w:date="2018-04-18T14:59:00Z">
         <w:r>
           <w:rPr>
             <w:rFonts w:ascii="Calibri" w:eastAsia="ＭＳ ゴシック" w:hAnsi="Calibri" w:cs="Calibri" w:hint="eastAsia"/>
@@ -6596,7 +6771,44 @@
           <w:sz w:val="22"/>
           <w:szCs w:val="22"/>
         </w:rPr>
-        <w:t>トレーニングに参加したこと、およびそのトレ</w:t>
+        <w:t>トレーニングに参加したこと、およびそのトレーニングで</w:t>
+      </w:r>
+      <w:r>
+        <w:rPr>
+          <w:rFonts w:ascii="Calibri" w:eastAsia="ＭＳ ゴシック" w:hAnsi="Calibri" w:cs="Calibri"/>
+          <w:kern w:val="0"/>
+          <w:sz w:val="22"/>
+          <w:szCs w:val="22"/>
+        </w:rPr>
+        <w:t>FOSS</w:t>
+      </w:r>
+      <w:r>
+        <w:rPr>
+          <w:rFonts w:ascii="Calibri" w:eastAsia="ＭＳ ゴシック" w:hAnsi="Calibri" w:cs="Calibri"/>
+          <w:kern w:val="0"/>
+          <w:sz w:val="22"/>
+          <w:szCs w:val="22"/>
+        </w:rPr>
+        <w:t>関連の適切なトピックが取り扱われてい</w:t>
+      </w:r>
+      <w:r>
+        <w:rPr>
+          <w:rFonts w:ascii="Calibri" w:eastAsia="ＭＳ ゴシック" w:hAnsi="Calibri" w:cs="Calibri" w:hint="eastAsia"/>
+          <w:color w:val="FF0000"/>
+          <w:kern w:val="0"/>
+          <w:sz w:val="22"/>
+          <w:szCs w:val="22"/>
+        </w:rPr>
+        <w:t>た</w:t>
+      </w:r>
+      <w:r>
+        <w:rPr>
+          <w:rFonts w:ascii="Calibri" w:eastAsia="ＭＳ ゴシック" w:hAnsi="Calibri" w:cs="Calibri"/>
+          <w:kern w:val="0"/>
+          <w:sz w:val="22"/>
+          <w:szCs w:val="22"/>
+        </w:rPr>
+        <w:t>ことを確かなものにしま</w:t>
       </w:r>
       <w:r>
         <w:rPr>
@@ -6606,44 +6818,7 @@
           <w:szCs w:val="22"/>
         </w:rPr>
         <w:lastRenderedPageBreak/>
-        <w:t>ーニングで</w:t>
-      </w:r>
-      <w:r>
-        <w:rPr>
-          <w:rFonts w:ascii="Calibri" w:eastAsia="ＭＳ ゴシック" w:hAnsi="Calibri" w:cs="Calibri"/>
-          <w:kern w:val="0"/>
-          <w:sz w:val="22"/>
-          <w:szCs w:val="22"/>
-        </w:rPr>
-        <w:t>FOSS</w:t>
-      </w:r>
-      <w:r>
-        <w:rPr>
-          <w:rFonts w:ascii="Calibri" w:eastAsia="ＭＳ ゴシック" w:hAnsi="Calibri" w:cs="Calibri"/>
-          <w:kern w:val="0"/>
-          <w:sz w:val="22"/>
-          <w:szCs w:val="22"/>
-        </w:rPr>
-        <w:t>関連の適切なトピックが取り扱われてい</w:t>
-      </w:r>
-      <w:r>
-        <w:rPr>
-          <w:rFonts w:ascii="Calibri" w:eastAsia="ＭＳ ゴシック" w:hAnsi="Calibri" w:cs="Calibri" w:hint="eastAsia"/>
-          <w:color w:val="FF0000"/>
-          <w:kern w:val="0"/>
-          <w:sz w:val="22"/>
-          <w:szCs w:val="22"/>
-        </w:rPr>
-        <w:t>た</w:t>
-      </w:r>
-      <w:r>
-        <w:rPr>
-          <w:rFonts w:ascii="Calibri" w:eastAsia="ＭＳ ゴシック" w:hAnsi="Calibri" w:cs="Calibri"/>
-          <w:kern w:val="0"/>
-          <w:sz w:val="22"/>
-          <w:szCs w:val="22"/>
-        </w:rPr>
-        <w:t>ことを確かなものにします。ここで意図しているのは、一連の中核的な基本レベルのトピックがカバーされることですが、通常実施されているトレーニング</w:t>
+        <w:t>す。ここで意図しているのは、一連の中核的な基本レベルのトピックがカバーされることですが、通常実施されているトレーニング</w:t>
       </w:r>
       <w:r>
         <w:rPr>
@@ -6799,7 +6974,7 @@
           <w:szCs w:val="22"/>
         </w:rPr>
       </w:pPr>
-      <w:ins w:id="89" w:author="M.Taniguchi" w:date="2018-04-26T08:37:00Z">
+      <w:ins w:id="111" w:author="M.Taniguchi" w:date="2018-04-26T08:37:00Z">
         <w:r>
           <w:rPr>
             <w:rFonts w:ascii="Calibri" w:eastAsia="ＭＳ ゴシック" w:hAnsi="Calibri" w:cs="Calibri" w:hint="eastAsia"/>
@@ -6810,7 +6985,7 @@
           <w:t>証跡となる資料</w:t>
         </w:r>
       </w:ins>
-      <w:del w:id="90" w:author="M.Taniguchi" w:date="2018-04-26T08:37:00Z">
+      <w:del w:id="112" w:author="M.Taniguchi" w:date="2018-04-26T08:37:00Z">
         <w:r>
           <w:rPr>
             <w:rFonts w:ascii="Calibri" w:eastAsia="ＭＳ ゴシック" w:hAnsi="Calibri" w:cs="Calibri"/>
@@ -6823,8 +6998,8 @@
           <w:delText>検証すべき証跡</w:delText>
         </w:r>
       </w:del>
-      <w:ins w:id="91" w:author="工内 隆" w:date="2018-04-18T14:59:00Z">
-        <w:del w:id="92" w:author="M.Taniguchi" w:date="2018-04-26T08:37:00Z">
+      <w:ins w:id="113" w:author="工内 隆" w:date="2018-04-18T14:59:00Z">
+        <w:del w:id="114" w:author="M.Taniguchi" w:date="2018-04-26T08:37:00Z">
           <w:r>
             <w:rPr>
               <w:rFonts w:ascii="Calibri" w:eastAsia="ＭＳ ゴシック" w:hAnsi="Calibri" w:cs="Calibri" w:hint="eastAsia"/>
@@ -6864,7 +7039,8 @@
           <w:szCs w:val="22"/>
         </w:rPr>
       </w:pPr>
-      <w:del w:id="93" w:author="工内 隆" w:date="2018-04-18T14:59:00Z">
+      <w:commentRangeStart w:id="115"/>
+      <w:del w:id="116" w:author="工内 隆" w:date="2018-04-18T14:59:00Z">
         <w:r>
           <w:rPr>
             <w:rFonts w:ascii="Calibri" w:eastAsia="ＭＳ ゴシック" w:hAnsi="Calibri" w:cs="Calibri"/>
@@ -6875,6 +7051,13 @@
           <w:delText>供給ソフトウェアを統制している</w:delText>
         </w:r>
       </w:del>
+      <w:commentRangeEnd w:id="115"/>
+      <w:r>
+        <w:rPr>
+          <w:rStyle w:val="af2"/>
+        </w:rPr>
+        <w:commentReference w:id="115"/>
+      </w:r>
       <w:r>
         <w:rPr>
           <w:rFonts w:ascii="Calibri" w:eastAsia="ＭＳ ゴシック" w:hAnsi="Calibri" w:cs="Calibri"/>
@@ -7084,9 +7267,9 @@
           <w:rFonts w:ascii="Calibri" w:eastAsia="ＭＳ ゴシック" w:hAnsi="Calibri"/>
         </w:rPr>
       </w:pPr>
-      <w:bookmarkStart w:id="94" w:name="_Toc480816639"/>
-      <w:bookmarkStart w:id="95" w:name="_Toc483131398"/>
-      <w:bookmarkStart w:id="96" w:name="_Toc511654541"/>
+      <w:bookmarkStart w:id="117" w:name="_Toc480816639"/>
+      <w:bookmarkStart w:id="118" w:name="_Toc483131398"/>
+      <w:bookmarkStart w:id="119" w:name="_Toc511654541"/>
       <w:r>
         <w:rPr>
           <w:rFonts w:ascii="Calibri" w:eastAsia="ＭＳ ゴシック" w:hAnsi="Calibri" w:hint="eastAsia"/>
@@ -7118,9 +7301,9 @@
         </w:rPr>
         <w:t>コンプライアンスを履行するための責任者のアサイン</w:t>
       </w:r>
-      <w:bookmarkEnd w:id="94"/>
-      <w:bookmarkEnd w:id="95"/>
-      <w:bookmarkEnd w:id="96"/>
+      <w:bookmarkEnd w:id="117"/>
+      <w:bookmarkEnd w:id="118"/>
+      <w:bookmarkEnd w:id="119"/>
     </w:p>
     <w:p>
       <w:pPr>
@@ -7352,7 +7535,7 @@
           <w:szCs w:val="22"/>
         </w:rPr>
       </w:pPr>
-      <w:ins w:id="97" w:author="M.Taniguchi" w:date="2018-04-26T08:37:00Z">
+      <w:ins w:id="120" w:author="M.Taniguchi" w:date="2018-04-26T08:37:00Z">
         <w:r>
           <w:rPr>
             <w:rFonts w:ascii="Calibri" w:eastAsia="ＭＳ ゴシック" w:hAnsi="Calibri" w:cs="Calibri" w:hint="eastAsia"/>
@@ -7363,7 +7546,7 @@
           <w:t>証跡となる資料</w:t>
         </w:r>
       </w:ins>
-      <w:del w:id="98" w:author="M.Taniguchi" w:date="2018-04-26T08:37:00Z">
+      <w:del w:id="121" w:author="M.Taniguchi" w:date="2018-04-26T08:37:00Z">
         <w:r>
           <w:rPr>
             <w:rFonts w:ascii="Calibri" w:eastAsia="ＭＳ ゴシック" w:hAnsi="Calibri" w:cs="Calibri"/>
@@ -7376,8 +7559,8 @@
           <w:delText>検証すべき証跡</w:delText>
         </w:r>
       </w:del>
-      <w:ins w:id="99" w:author="工内 隆" w:date="2018-04-18T15:26:00Z">
-        <w:del w:id="100" w:author="M.Taniguchi" w:date="2018-04-26T08:37:00Z">
+      <w:ins w:id="122" w:author="工内 隆" w:date="2018-04-18T15:26:00Z">
+        <w:del w:id="123" w:author="M.Taniguchi" w:date="2018-04-26T08:37:00Z">
           <w:r>
             <w:rPr>
               <w:rFonts w:ascii="Calibri" w:eastAsia="ＭＳ ゴシック" w:hAnsi="Calibri" w:cs="Calibri" w:hint="eastAsia"/>
@@ -7420,7 +7603,7 @@
           <w:szCs w:val="22"/>
         </w:rPr>
       </w:pPr>
-      <w:ins w:id="101" w:author="工内 隆" w:date="2018-04-18T15:31:00Z">
+      <w:ins w:id="124" w:author="工内 隆" w:date="2018-04-18T15:31:00Z">
         <w:r>
           <w:rPr>
             <w:rFonts w:ascii="Calibri" w:eastAsia="ＭＳ ゴシック" w:hAnsi="Calibri" w:cs="Calibri" w:hint="eastAsia"/>
@@ -7430,7 +7613,7 @@
           </w:rPr>
           <w:t>公</w:t>
         </w:r>
-        <w:del w:id="102" w:author="M.Taniguchi" w:date="2018-04-26T08:59:00Z">
+        <w:del w:id="125" w:author="M.Taniguchi" w:date="2018-04-26T08:59:00Z">
           <w:r>
             <w:rPr>
               <w:rFonts w:ascii="Calibri" w:eastAsia="ＭＳ ゴシック" w:hAnsi="Calibri" w:cs="Calibri" w:hint="eastAsia"/>
@@ -7451,7 +7634,7 @@
           <w:t>にされ</w:t>
         </w:r>
       </w:ins>
-      <w:ins w:id="103" w:author="M.Taniguchi" w:date="2018-04-26T08:59:00Z">
+      <w:ins w:id="126" w:author="M.Taniguchi" w:date="2018-04-26T08:59:00Z">
         <w:r>
           <w:rPr>
             <w:rFonts w:ascii="Calibri" w:eastAsia="ＭＳ ゴシック" w:hAnsi="Calibri" w:cs="Calibri" w:hint="eastAsia"/>
@@ -7462,8 +7645,8 @@
           <w:t>ている</w:t>
         </w:r>
       </w:ins>
-      <w:ins w:id="104" w:author="工内 隆" w:date="2018-04-18T15:31:00Z">
-        <w:del w:id="105" w:author="M.Taniguchi" w:date="2018-04-26T08:59:00Z">
+      <w:ins w:id="127" w:author="工内 隆" w:date="2018-04-18T15:31:00Z">
+        <w:del w:id="128" w:author="M.Taniguchi" w:date="2018-04-26T08:59:00Z">
           <w:r>
             <w:rPr>
               <w:rFonts w:ascii="Calibri" w:eastAsia="ＭＳ ゴシック" w:hAnsi="Calibri" w:cs="Calibri" w:hint="eastAsia"/>
@@ -7493,7 +7676,7 @@
         </w:rPr>
         <w:t>窓口</w:t>
       </w:r>
-      <w:ins w:id="106" w:author="M.Taniguchi" w:date="2018-04-26T09:00:00Z">
+      <w:ins w:id="129" w:author="M.Taniguchi" w:date="2018-04-26T09:00:00Z">
         <w:r>
           <w:rPr>
             <w:rFonts w:ascii="Calibri" w:eastAsia="ＭＳ ゴシック" w:hAnsi="Calibri" w:cs="Calibri" w:hint="eastAsia"/>
@@ -7504,8 +7687,8 @@
           <w:t>が</w:t>
         </w:r>
       </w:ins>
-      <w:ins w:id="107" w:author="工内 隆" w:date="2018-04-18T15:31:00Z">
-        <w:del w:id="108" w:author="M.Taniguchi" w:date="2018-04-26T09:00:00Z">
+      <w:ins w:id="130" w:author="工内 隆" w:date="2018-04-18T15:31:00Z">
+        <w:del w:id="131" w:author="M.Taniguchi" w:date="2018-04-26T09:00:00Z">
           <w:r>
             <w:rPr>
               <w:rFonts w:ascii="Calibri" w:eastAsia="ＭＳ ゴシック" w:hAnsi="Calibri" w:cs="Calibri" w:hint="eastAsia"/>
@@ -7517,7 +7700,7 @@
           </w:r>
         </w:del>
       </w:ins>
-      <w:del w:id="109" w:author="工内 隆" w:date="2018-04-18T15:31:00Z">
+      <w:del w:id="132" w:author="工内 隆" w:date="2018-04-18T15:31:00Z">
         <w:r>
           <w:rPr>
             <w:rFonts w:ascii="Calibri" w:eastAsia="ＭＳ ゴシック" w:hAnsi="Calibri" w:cs="Calibri" w:hint="eastAsia"/>
@@ -7546,7 +7729,7 @@
         </w:rPr>
         <w:t>確認</w:t>
       </w:r>
-      <w:ins w:id="110" w:author="M.Taniguchi" w:date="2018-04-26T09:00:00Z">
+      <w:ins w:id="133" w:author="M.Taniguchi" w:date="2018-04-26T09:00:00Z">
         <w:r>
           <w:rPr>
             <w:rFonts w:ascii="Calibri" w:eastAsia="ＭＳ ゴシック" w:hAnsi="Calibri" w:cs="Calibri" w:hint="eastAsia"/>
@@ -7557,9 +7740,9 @@
           <w:t>できること</w:t>
         </w:r>
       </w:ins>
-      <w:commentRangeStart w:id="111"/>
-      <w:ins w:id="112" w:author="工内 隆" w:date="2018-04-18T15:31:00Z">
-        <w:del w:id="113" w:author="M.Taniguchi" w:date="2018-04-26T09:00:00Z">
+      <w:commentRangeStart w:id="134"/>
+      <w:ins w:id="135" w:author="工内 隆" w:date="2018-04-18T15:31:00Z">
+        <w:del w:id="136" w:author="M.Taniguchi" w:date="2018-04-26T09:00:00Z">
           <w:r>
             <w:rPr>
               <w:rFonts w:ascii="Calibri" w:eastAsia="ＭＳ ゴシック" w:hAnsi="Calibri" w:cs="Calibri" w:hint="eastAsia"/>
@@ -7571,14 +7754,14 @@
           </w:r>
         </w:del>
       </w:ins>
-      <w:commentRangeEnd w:id="111"/>
+      <w:commentRangeEnd w:id="134"/>
       <w:r>
         <w:rPr>
           <w:rStyle w:val="af2"/>
         </w:rPr>
-        <w:commentReference w:id="111"/>
-      </w:r>
-      <w:del w:id="114" w:author="工内 隆" w:date="2018-04-18T15:32:00Z">
+        <w:commentReference w:id="134"/>
+      </w:r>
+      <w:del w:id="137" w:author="工内 隆" w:date="2018-04-18T15:32:00Z">
         <w:r>
           <w:rPr>
             <w:rFonts w:ascii="Calibri" w:eastAsia="ＭＳ ゴシック" w:hAnsi="Calibri" w:cs="Calibri" w:hint="eastAsia"/>
@@ -8188,7 +8371,7 @@
           <w:szCs w:val="22"/>
         </w:rPr>
       </w:pPr>
-      <w:ins w:id="115" w:author="M.Taniguchi" w:date="2018-04-26T08:37:00Z">
+      <w:ins w:id="138" w:author="M.Taniguchi" w:date="2018-04-26T08:37:00Z">
         <w:r>
           <w:rPr>
             <w:rFonts w:ascii="Calibri" w:eastAsia="ＭＳ ゴシック" w:hAnsi="Calibri" w:cs="Calibri" w:hint="eastAsia"/>
@@ -8199,7 +8382,7 @@
           <w:t>証跡となる資料</w:t>
         </w:r>
       </w:ins>
-      <w:del w:id="116" w:author="M.Taniguchi" w:date="2018-04-26T08:37:00Z">
+      <w:del w:id="139" w:author="M.Taniguchi" w:date="2018-04-26T08:37:00Z">
         <w:r>
           <w:rPr>
             <w:rFonts w:ascii="Calibri" w:eastAsia="ＭＳ ゴシック" w:hAnsi="Calibri" w:cs="Calibri" w:hint="eastAsia"/>
@@ -8212,8 +8395,8 @@
           <w:delText>検証すべき証跡</w:delText>
         </w:r>
       </w:del>
-      <w:ins w:id="117" w:author="工内 隆" w:date="2018-04-18T15:33:00Z">
-        <w:del w:id="118" w:author="M.Taniguchi" w:date="2018-04-26T08:37:00Z">
+      <w:ins w:id="140" w:author="工内 隆" w:date="2018-04-18T15:33:00Z">
+        <w:del w:id="141" w:author="M.Taniguchi" w:date="2018-04-26T08:37:00Z">
           <w:r>
             <w:rPr>
               <w:rFonts w:ascii="Calibri" w:eastAsia="ＭＳ ゴシック" w:hAnsi="Calibri" w:cs="Calibri" w:hint="eastAsia"/>
@@ -8364,8 +8547,8 @@
         </w:rPr>
         <w:t>法的専門知識の情報源</w:t>
       </w:r>
-      <w:commentRangeStart w:id="119"/>
-      <w:ins w:id="120" w:author="M.Taniguchi" w:date="2018-04-26T09:03:00Z">
+      <w:commentRangeStart w:id="142"/>
+      <w:ins w:id="143" w:author="M.Taniguchi" w:date="2018-04-26T09:03:00Z">
         <w:r>
           <w:rPr>
             <w:rFonts w:ascii="Calibri" w:eastAsia="ＭＳ ゴシック" w:hAnsi="Calibri" w:cs="Calibri" w:hint="eastAsia"/>
@@ -8375,16 +8558,16 @@
           </w:rPr>
           <w:t>が明確になっていること</w:t>
         </w:r>
-        <w:commentRangeEnd w:id="119"/>
+        <w:commentRangeEnd w:id="142"/>
         <w:r>
           <w:rPr>
             <w:rStyle w:val="af2"/>
           </w:rPr>
-          <w:commentReference w:id="119"/>
+          <w:commentReference w:id="142"/>
         </w:r>
       </w:ins>
-      <w:ins w:id="121" w:author="工内 隆" w:date="2018-04-18T15:34:00Z">
-        <w:del w:id="122" w:author="M.Taniguchi" w:date="2018-04-26T09:03:00Z">
+      <w:ins w:id="144" w:author="工内 隆" w:date="2018-04-18T15:34:00Z">
+        <w:del w:id="145" w:author="M.Taniguchi" w:date="2018-04-26T09:03:00Z">
           <w:r>
             <w:rPr>
               <w:rFonts w:ascii="Calibri" w:eastAsia="ＭＳ ゴシック" w:hAnsi="Calibri" w:cs="Calibri" w:hint="eastAsia"/>
@@ -8396,7 +8579,7 @@
           </w:r>
         </w:del>
       </w:ins>
-      <w:del w:id="123" w:author="M.Taniguchi" w:date="2018-04-26T09:03:00Z">
+      <w:del w:id="146" w:author="M.Taniguchi" w:date="2018-04-26T09:03:00Z">
         <w:r>
           <w:rPr>
             <w:rFonts w:ascii="Calibri" w:eastAsia="ＭＳ ゴシック" w:hAnsi="Calibri" w:cs="Calibri"/>
@@ -8407,8 +8590,8 @@
           <w:delText>が特定</w:delText>
         </w:r>
       </w:del>
-      <w:ins w:id="124" w:author="工内 隆" w:date="2018-04-18T15:34:00Z">
-        <w:del w:id="125" w:author="M.Taniguchi" w:date="2018-04-26T09:03:00Z">
+      <w:ins w:id="147" w:author="工内 隆" w:date="2018-04-18T15:34:00Z">
+        <w:del w:id="148" w:author="M.Taniguchi" w:date="2018-04-26T09:03:00Z">
           <w:r>
             <w:rPr>
               <w:rFonts w:ascii="Calibri" w:eastAsia="ＭＳ ゴシック" w:hAnsi="Calibri" w:cs="Calibri" w:hint="eastAsia"/>
@@ -8420,7 +8603,7 @@
           </w:r>
         </w:del>
       </w:ins>
-      <w:del w:id="126" w:author="M.Taniguchi" w:date="2018-04-26T09:03:00Z">
+      <w:del w:id="149" w:author="M.Taniguchi" w:date="2018-04-26T09:03:00Z">
         <w:r>
           <w:rPr>
             <w:rFonts w:ascii="Calibri" w:eastAsia="ＭＳ ゴシック" w:hAnsi="Calibri" w:cs="Calibri"/>
@@ -8668,11 +8851,11 @@
           <w:rFonts w:ascii="Calibri" w:eastAsia="ＭＳ ゴシック" w:hAnsi="Calibri"/>
         </w:rPr>
       </w:pPr>
-      <w:bookmarkStart w:id="127" w:name="_bookmark5"/>
-      <w:bookmarkStart w:id="128" w:name="_Toc480816640"/>
-      <w:bookmarkStart w:id="129" w:name="_Toc483131399"/>
-      <w:bookmarkStart w:id="130" w:name="_Toc511654542"/>
-      <w:bookmarkEnd w:id="127"/>
+      <w:bookmarkStart w:id="150" w:name="_bookmark5"/>
+      <w:bookmarkStart w:id="151" w:name="_Toc480816640"/>
+      <w:bookmarkStart w:id="152" w:name="_Toc483131399"/>
+      <w:bookmarkStart w:id="153" w:name="_Toc511654542"/>
+      <w:bookmarkEnd w:id="150"/>
       <w:r>
         <w:rPr>
           <w:rFonts w:ascii="Calibri" w:eastAsia="ＭＳ ゴシック" w:hAnsi="Calibri" w:hint="eastAsia"/>
@@ -8710,9 +8893,9 @@
         </w:rPr>
         <w:t>コンテンツのレビューと承認</w:t>
       </w:r>
-      <w:bookmarkEnd w:id="128"/>
-      <w:bookmarkEnd w:id="129"/>
-      <w:bookmarkEnd w:id="130"/>
+      <w:bookmarkEnd w:id="151"/>
+      <w:bookmarkEnd w:id="152"/>
+      <w:bookmarkEnd w:id="153"/>
     </w:p>
     <w:p>
       <w:pPr>
@@ -9026,7 +9209,7 @@
           <w:szCs w:val="22"/>
         </w:rPr>
       </w:pPr>
-      <w:ins w:id="131" w:author="M.Taniguchi" w:date="2018-04-26T08:37:00Z">
+      <w:ins w:id="154" w:author="M.Taniguchi" w:date="2018-04-26T08:37:00Z">
         <w:r>
           <w:rPr>
             <w:rFonts w:ascii="Calibri" w:eastAsia="ＭＳ ゴシック" w:hAnsi="Calibri" w:cs="Calibri" w:hint="eastAsia"/>
@@ -9037,7 +9220,7 @@
           <w:t>証跡となる資料</w:t>
         </w:r>
       </w:ins>
-      <w:del w:id="132" w:author="M.Taniguchi" w:date="2018-04-26T08:37:00Z">
+      <w:del w:id="155" w:author="M.Taniguchi" w:date="2018-04-26T08:37:00Z">
         <w:r>
           <w:rPr>
             <w:rFonts w:ascii="Calibri" w:eastAsia="ＭＳ ゴシック" w:hAnsi="Calibri" w:cs="Calibri" w:hint="eastAsia"/>
@@ -9050,8 +9233,8 @@
           <w:delText>検証すべき証跡</w:delText>
         </w:r>
       </w:del>
-      <w:ins w:id="133" w:author="工内 隆" w:date="2018-04-18T15:35:00Z">
-        <w:del w:id="134" w:author="M.Taniguchi" w:date="2018-04-26T08:37:00Z">
+      <w:ins w:id="156" w:author="工内 隆" w:date="2018-04-18T15:35:00Z">
+        <w:del w:id="157" w:author="M.Taniguchi" w:date="2018-04-26T08:37:00Z">
           <w:r>
             <w:rPr>
               <w:rFonts w:ascii="Calibri" w:eastAsia="ＭＳ ゴシック" w:hAnsi="Calibri" w:cs="Calibri" w:hint="eastAsia"/>
@@ -9999,7 +10182,7 @@
           <w:szCs w:val="22"/>
         </w:rPr>
       </w:pPr>
-      <w:ins w:id="135" w:author="M.Taniguchi" w:date="2018-04-26T08:37:00Z">
+      <w:ins w:id="158" w:author="M.Taniguchi" w:date="2018-04-26T08:37:00Z">
         <w:r>
           <w:rPr>
             <w:rFonts w:ascii="Calibri" w:eastAsia="ＭＳ ゴシック" w:hAnsi="Calibri" w:cs="Calibri" w:hint="eastAsia"/>
@@ -10010,7 +10193,7 @@
           <w:t>証跡となる資料</w:t>
         </w:r>
       </w:ins>
-      <w:del w:id="136" w:author="M.Taniguchi" w:date="2018-04-26T08:37:00Z">
+      <w:del w:id="159" w:author="M.Taniguchi" w:date="2018-04-26T08:37:00Z">
         <w:r>
           <w:rPr>
             <w:rFonts w:ascii="Calibri" w:eastAsia="ＭＳ ゴシック" w:hAnsi="Calibri" w:cs="Calibri" w:hint="eastAsia"/>
@@ -10024,8 +10207,8 @@
           <w:delText>検証すべき証跡</w:delText>
         </w:r>
       </w:del>
-      <w:ins w:id="137" w:author="工内 隆" w:date="2018-04-18T15:35:00Z">
-        <w:del w:id="138" w:author="M.Taniguchi" w:date="2018-04-26T08:37:00Z">
+      <w:ins w:id="160" w:author="工内 隆" w:date="2018-04-18T15:35:00Z">
+        <w:del w:id="161" w:author="M.Taniguchi" w:date="2018-04-26T08:37:00Z">
           <w:r>
             <w:rPr>
               <w:rFonts w:ascii="Calibri" w:eastAsia="ＭＳ ゴシック" w:hAnsi="Calibri" w:cs="Calibri" w:hint="eastAsia"/>
@@ -10318,11 +10501,11 @@
           <w:rFonts w:ascii="Calibri" w:eastAsia="ＭＳ ゴシック" w:hAnsi="Calibri"/>
         </w:rPr>
       </w:pPr>
-      <w:bookmarkStart w:id="139" w:name="_bookmark6"/>
-      <w:bookmarkStart w:id="140" w:name="_Toc483131400"/>
-      <w:bookmarkStart w:id="141" w:name="_Toc480816641"/>
-      <w:bookmarkStart w:id="142" w:name="_Toc511654543"/>
-      <w:bookmarkEnd w:id="139"/>
+      <w:bookmarkStart w:id="162" w:name="_bookmark6"/>
+      <w:bookmarkStart w:id="163" w:name="_Toc483131400"/>
+      <w:bookmarkStart w:id="164" w:name="_Toc480816641"/>
+      <w:bookmarkStart w:id="165" w:name="_Toc511654543"/>
+      <w:bookmarkEnd w:id="162"/>
       <w:r>
         <w:rPr>
           <w:rFonts w:ascii="Calibri" w:eastAsia="ＭＳ ゴシック" w:hAnsi="Calibri" w:hint="eastAsia"/>
@@ -10372,9 +10555,9 @@
         </w:rPr>
         <w:t>ドキュメントとコンプライアンス関連資料の頒布</w:t>
       </w:r>
-      <w:bookmarkEnd w:id="140"/>
-      <w:bookmarkEnd w:id="141"/>
-      <w:bookmarkEnd w:id="142"/>
+      <w:bookmarkEnd w:id="163"/>
+      <w:bookmarkEnd w:id="164"/>
+      <w:bookmarkEnd w:id="165"/>
     </w:p>
     <w:p>
       <w:pPr>
@@ -10765,7 +10948,7 @@
           <w:szCs w:val="22"/>
         </w:rPr>
       </w:pPr>
-      <w:ins w:id="143" w:author="M.Taniguchi" w:date="2018-04-26T08:38:00Z">
+      <w:ins w:id="166" w:author="M.Taniguchi" w:date="2018-04-26T08:38:00Z">
         <w:r>
           <w:rPr>
             <w:rFonts w:ascii="Calibri" w:eastAsia="ＭＳ ゴシック" w:hAnsi="Calibri" w:cs="Calibri" w:hint="eastAsia"/>
@@ -10776,7 +10959,7 @@
           <w:t>証跡となる資料</w:t>
         </w:r>
       </w:ins>
-      <w:del w:id="144" w:author="M.Taniguchi" w:date="2018-04-26T08:38:00Z">
+      <w:del w:id="167" w:author="M.Taniguchi" w:date="2018-04-26T08:38:00Z">
         <w:r>
           <w:rPr>
             <w:rFonts w:ascii="Calibri" w:eastAsia="ＭＳ ゴシック" w:hAnsi="Calibri" w:cs="Calibri" w:hint="eastAsia"/>
@@ -10790,8 +10973,8 @@
           <w:delText>検証すべき証跡</w:delText>
         </w:r>
       </w:del>
-      <w:ins w:id="145" w:author="工内 隆" w:date="2018-04-18T15:35:00Z">
-        <w:del w:id="146" w:author="M.Taniguchi" w:date="2018-04-26T08:38:00Z">
+      <w:ins w:id="168" w:author="工内 隆" w:date="2018-04-18T15:35:00Z">
+        <w:del w:id="169" w:author="M.Taniguchi" w:date="2018-04-26T08:38:00Z">
           <w:r>
             <w:rPr>
               <w:rFonts w:ascii="Calibri" w:eastAsia="ＭＳ ゴシック" w:hAnsi="Calibri" w:cs="Calibri" w:hint="eastAsia"/>
@@ -11036,11 +11219,11 @@
           <w:rFonts w:ascii="Calibri" w:eastAsia="ＭＳ ゴシック" w:hAnsi="Calibri"/>
         </w:rPr>
       </w:pPr>
-      <w:bookmarkStart w:id="147" w:name="_bookmark7"/>
-      <w:bookmarkStart w:id="148" w:name="_Toc480816642"/>
-      <w:bookmarkStart w:id="149" w:name="_Toc483131401"/>
-      <w:bookmarkStart w:id="150" w:name="_Toc511654544"/>
-      <w:bookmarkEnd w:id="147"/>
+      <w:bookmarkStart w:id="170" w:name="_bookmark7"/>
+      <w:bookmarkStart w:id="171" w:name="_Toc480816642"/>
+      <w:bookmarkStart w:id="172" w:name="_Toc483131401"/>
+      <w:bookmarkStart w:id="173" w:name="_Toc511654544"/>
+      <w:bookmarkEnd w:id="170"/>
       <w:r>
         <w:rPr>
           <w:rFonts w:ascii="Calibri" w:eastAsia="ＭＳ ゴシック" w:hAnsi="Calibri" w:hint="eastAsia"/>
@@ -11078,9 +11261,9 @@
         </w:rPr>
         <w:t>コミュニティへの（積極的な）関わり方の理解</w:t>
       </w:r>
-      <w:bookmarkEnd w:id="148"/>
-      <w:bookmarkEnd w:id="149"/>
-      <w:bookmarkEnd w:id="150"/>
+      <w:bookmarkEnd w:id="171"/>
+      <w:bookmarkEnd w:id="172"/>
+      <w:bookmarkEnd w:id="173"/>
     </w:p>
     <w:p>
       <w:pPr>
@@ -11162,7 +11345,7 @@
           <w:szCs w:val="22"/>
         </w:rPr>
       </w:pPr>
-      <w:ins w:id="151" w:author="M.Taniguchi" w:date="2018-04-26T08:38:00Z">
+      <w:ins w:id="174" w:author="M.Taniguchi" w:date="2018-04-26T08:38:00Z">
         <w:r>
           <w:rPr>
             <w:rFonts w:ascii="Calibri" w:eastAsia="ＭＳ ゴシック" w:hAnsi="Calibri" w:cs="Calibri" w:hint="eastAsia"/>
@@ -11173,7 +11356,7 @@
           <w:t>証跡となる資料</w:t>
         </w:r>
       </w:ins>
-      <w:del w:id="152" w:author="M.Taniguchi" w:date="2018-04-26T08:38:00Z">
+      <w:del w:id="175" w:author="M.Taniguchi" w:date="2018-04-26T08:38:00Z">
         <w:r>
           <w:rPr>
             <w:rFonts w:ascii="Calibri" w:eastAsia="ＭＳ ゴシック" w:hAnsi="Calibri" w:cs="Calibri" w:hint="eastAsia"/>
@@ -11187,8 +11370,8 @@
           <w:delText>検証すべき証跡</w:delText>
         </w:r>
       </w:del>
-      <w:ins w:id="153" w:author="工内 隆" w:date="2018-04-18T15:36:00Z">
-        <w:del w:id="154" w:author="M.Taniguchi" w:date="2018-04-26T08:38:00Z">
+      <w:ins w:id="176" w:author="工内 隆" w:date="2018-04-18T15:36:00Z">
+        <w:del w:id="177" w:author="M.Taniguchi" w:date="2018-04-26T08:38:00Z">
           <w:r>
             <w:rPr>
               <w:rFonts w:ascii="Calibri" w:eastAsia="ＭＳ ゴシック" w:hAnsi="Calibri" w:cs="Calibri" w:hint="eastAsia"/>
@@ -11616,7 +11799,7 @@
           <w:szCs w:val="22"/>
         </w:rPr>
       </w:pPr>
-      <w:ins w:id="155" w:author="M.Taniguchi" w:date="2018-04-26T08:38:00Z">
+      <w:ins w:id="178" w:author="M.Taniguchi" w:date="2018-04-26T08:38:00Z">
         <w:r>
           <w:rPr>
             <w:rFonts w:ascii="Calibri" w:eastAsia="ＭＳ ゴシック" w:hAnsi="Calibri" w:cs="Calibri" w:hint="eastAsia"/>
@@ -11627,7 +11810,7 @@
           <w:t>証跡となる資料</w:t>
         </w:r>
       </w:ins>
-      <w:del w:id="156" w:author="M.Taniguchi" w:date="2018-04-26T08:38:00Z">
+      <w:del w:id="179" w:author="M.Taniguchi" w:date="2018-04-26T08:38:00Z">
         <w:r>
           <w:rPr>
             <w:rFonts w:ascii="Calibri" w:eastAsia="ＭＳ ゴシック" w:hAnsi="Calibri" w:cs="Calibri" w:hint="eastAsia"/>
@@ -11641,8 +11824,8 @@
           <w:delText>検証すべき証跡</w:delText>
         </w:r>
       </w:del>
-      <w:ins w:id="157" w:author="工内 隆" w:date="2018-04-18T15:36:00Z">
-        <w:del w:id="158" w:author="M.Taniguchi" w:date="2018-04-26T08:38:00Z">
+      <w:ins w:id="180" w:author="工内 隆" w:date="2018-04-18T15:36:00Z">
+        <w:del w:id="181" w:author="M.Taniguchi" w:date="2018-04-26T08:38:00Z">
           <w:r>
             <w:rPr>
               <w:rFonts w:ascii="Calibri" w:eastAsia="ＭＳ ゴシック" w:hAnsi="Calibri" w:cs="Calibri" w:hint="eastAsia"/>
@@ -11932,11 +12115,11 @@
           <w:rFonts w:ascii="Calibri" w:eastAsia="ＭＳ ゴシック" w:hAnsi="Calibri"/>
         </w:rPr>
       </w:pPr>
-      <w:bookmarkStart w:id="159" w:name="_bookmark8"/>
-      <w:bookmarkStart w:id="160" w:name="_Toc480816643"/>
-      <w:bookmarkStart w:id="161" w:name="_Toc483131402"/>
-      <w:bookmarkStart w:id="162" w:name="_Toc511654545"/>
-      <w:bookmarkEnd w:id="159"/>
+      <w:bookmarkStart w:id="182" w:name="_bookmark8"/>
+      <w:bookmarkStart w:id="183" w:name="_Toc480816643"/>
+      <w:bookmarkStart w:id="184" w:name="_Toc483131402"/>
+      <w:bookmarkStart w:id="185" w:name="_Toc511654545"/>
+      <w:bookmarkEnd w:id="182"/>
       <w:r>
         <w:rPr>
           <w:rFonts w:ascii="Calibri" w:eastAsia="ＭＳ ゴシック" w:hAnsi="Calibri" w:hint="eastAsia"/>
@@ -11974,9 +12157,9 @@
         </w:rPr>
         <w:t>要件適合の認定</w:t>
       </w:r>
-      <w:bookmarkEnd w:id="160"/>
-      <w:bookmarkEnd w:id="161"/>
-      <w:bookmarkEnd w:id="162"/>
+      <w:bookmarkEnd w:id="183"/>
+      <w:bookmarkEnd w:id="184"/>
+      <w:bookmarkEnd w:id="185"/>
     </w:p>
     <w:p>
       <w:pPr>
@@ -12065,7 +12248,7 @@
         </w:rPr>
         <w:t>1.</w:t>
       </w:r>
-      <w:del w:id="163" w:author="工内 隆" w:date="2018-04-18T15:36:00Z">
+      <w:del w:id="186" w:author="工内 隆" w:date="2018-04-18T15:36:00Z">
         <w:r>
           <w:rPr>
             <w:rFonts w:ascii="Calibri" w:eastAsia="ＭＳ ゴシック" w:hAnsi="Calibri" w:cs="Calibri"/>
@@ -12078,7 +12261,8 @@
           <w:delText>1</w:delText>
         </w:r>
       </w:del>
-      <w:ins w:id="164" w:author="工内 隆" w:date="2018-04-18T15:36:00Z">
+      <w:commentRangeStart w:id="187"/>
+      <w:ins w:id="188" w:author="工内 隆" w:date="2018-04-18T15:36:00Z">
         <w:r>
           <w:rPr>
             <w:rFonts w:ascii="Calibri" w:eastAsia="ＭＳ ゴシック" w:hAnsi="Calibri" w:cs="Calibri"/>
@@ -12091,6 +12275,13 @@
           <w:t>2</w:t>
         </w:r>
       </w:ins>
+      <w:commentRangeEnd w:id="187"/>
+      <w:r>
+        <w:rPr>
+          <w:rStyle w:val="af2"/>
+        </w:rPr>
+        <w:commentReference w:id="187"/>
+      </w:r>
       <w:r>
         <w:rPr>
           <w:rFonts w:ascii="Calibri" w:eastAsia="ＭＳ ゴシック" w:hAnsi="Calibri" w:cs="Calibri"/>
@@ -12161,7 +12352,7 @@
           <w:szCs w:val="22"/>
         </w:rPr>
       </w:pPr>
-      <w:ins w:id="165" w:author="M.Taniguchi" w:date="2018-04-26T08:38:00Z">
+      <w:ins w:id="189" w:author="M.Taniguchi" w:date="2018-04-26T08:38:00Z">
         <w:r>
           <w:rPr>
             <w:rFonts w:ascii="Calibri" w:eastAsia="ＭＳ ゴシック" w:hAnsi="Calibri" w:cs="Calibri" w:hint="eastAsia"/>
@@ -12172,7 +12363,7 @@
           <w:t>証跡となる資料</w:t>
         </w:r>
       </w:ins>
-      <w:del w:id="166" w:author="M.Taniguchi" w:date="2018-04-26T08:38:00Z">
+      <w:del w:id="190" w:author="M.Taniguchi" w:date="2018-04-26T08:38:00Z">
         <w:r>
           <w:rPr>
             <w:rFonts w:ascii="Calibri" w:eastAsia="ＭＳ ゴシック" w:hAnsi="Calibri" w:cs="Calibri" w:hint="eastAsia"/>
@@ -12186,8 +12377,8 @@
           <w:delText>検証すべき証跡</w:delText>
         </w:r>
       </w:del>
-      <w:ins w:id="167" w:author="工内 隆" w:date="2018-04-18T15:37:00Z">
-        <w:del w:id="168" w:author="M.Taniguchi" w:date="2018-04-26T08:38:00Z">
+      <w:ins w:id="191" w:author="工内 隆" w:date="2018-04-18T15:37:00Z">
+        <w:del w:id="192" w:author="M.Taniguchi" w:date="2018-04-26T08:38:00Z">
           <w:r>
             <w:rPr>
               <w:rFonts w:ascii="Calibri" w:eastAsia="ＭＳ ゴシック" w:hAnsi="Calibri" w:cs="Calibri" w:hint="eastAsia"/>
@@ -12675,7 +12866,7 @@
           <w:szCs w:val="22"/>
         </w:rPr>
       </w:pPr>
-      <w:ins w:id="169" w:author="M.Taniguchi" w:date="2018-04-26T08:38:00Z">
+      <w:ins w:id="193" w:author="M.Taniguchi" w:date="2018-04-26T08:38:00Z">
         <w:r>
           <w:rPr>
             <w:rFonts w:ascii="Calibri" w:eastAsia="ＭＳ ゴシック" w:hAnsi="Calibri" w:cs="Calibri" w:hint="eastAsia"/>
@@ -12686,7 +12877,7 @@
           <w:t>証跡となる資料</w:t>
         </w:r>
       </w:ins>
-      <w:del w:id="170" w:author="M.Taniguchi" w:date="2018-04-26T08:38:00Z">
+      <w:del w:id="194" w:author="M.Taniguchi" w:date="2018-04-26T08:38:00Z">
         <w:r>
           <w:rPr>
             <w:rFonts w:ascii="Calibri" w:eastAsia="ＭＳ ゴシック" w:hAnsi="Calibri" w:cs="Calibri" w:hint="eastAsia"/>
@@ -12699,8 +12890,8 @@
           <w:delText>検証すべき証跡</w:delText>
         </w:r>
       </w:del>
-      <w:ins w:id="171" w:author="工内 隆" w:date="2018-04-18T15:38:00Z">
-        <w:del w:id="172" w:author="M.Taniguchi" w:date="2018-04-26T08:38:00Z">
+      <w:ins w:id="195" w:author="工内 隆" w:date="2018-04-18T15:38:00Z">
+        <w:del w:id="196" w:author="M.Taniguchi" w:date="2018-04-26T08:38:00Z">
           <w:r>
             <w:rPr>
               <w:rFonts w:ascii="Calibri" w:eastAsia="ＭＳ ゴシック" w:hAnsi="Calibri" w:cs="Calibri" w:hint="eastAsia"/>
@@ -13140,8 +13331,8 @@
         <w:pStyle w:val="1"/>
         <w:ind w:rightChars="100" w:right="210"/>
       </w:pPr>
-      <w:bookmarkStart w:id="173" w:name="_Toc483131403"/>
-      <w:bookmarkStart w:id="174" w:name="_Toc511654546"/>
+      <w:bookmarkStart w:id="197" w:name="_Toc483131403"/>
+      <w:bookmarkStart w:id="198" w:name="_Toc511654546"/>
       <w:r>
         <w:lastRenderedPageBreak/>
         <w:t>付録</w:t>
@@ -13167,8 +13358,8 @@
         </w:rPr>
         <w:t>翻訳について</w:t>
       </w:r>
-      <w:bookmarkEnd w:id="173"/>
-      <w:bookmarkEnd w:id="174"/>
+      <w:bookmarkEnd w:id="197"/>
+      <w:bookmarkEnd w:id="198"/>
     </w:p>
     <w:p>
       <w:pPr>
@@ -13325,7 +13516,7 @@
 </file>
 
 <file path=word/comments.xml><?xml version="1.0" encoding="utf-8"?>
-<w:comments xmlns:wpc="http://schemas.microsoft.com/office/word/2010/wordprocessingCanvas" xmlns:mc="http://schemas.openxmlformats.org/markup-compatibility/2006" xmlns:o="urn:schemas-microsoft-com:office:office" xmlns:r="http://schemas.openxmlformats.org/officeDocument/2006/relationships" xmlns:m="http://schemas.openxmlformats.org/officeDocument/2006/math" xmlns:v="urn:schemas-microsoft-com:vml" xmlns:wp14="http://schemas.microsoft.com/office/word/2010/wordprocessingDrawing" xmlns:wp="http://schemas.openxmlformats.org/drawingml/2006/wordprocessingDrawing" xmlns:w10="urn:schemas-microsoft-com:office:word" xmlns:w="http://schemas.openxmlformats.org/wordprocessingml/2006/main" xmlns:w14="http://schemas.microsoft.com/office/word/2010/wordml" xmlns:w15="http://schemas.microsoft.com/office/word/2012/wordml" xmlns:wpg="http://schemas.microsoft.com/office/word/2010/wordprocessingGroup" xmlns:wpi="http://schemas.microsoft.com/office/word/2010/wordprocessingInk" xmlns:wne="http://schemas.microsoft.com/office/word/2006/wordml" xmlns:wps="http://schemas.microsoft.com/office/word/2010/wordprocessingShape" mc:Ignorable="w14 w15 wp14">
+<w:comments xmlns:wpc="http://schemas.microsoft.com/office/word/2010/wordprocessingCanvas" xmlns:mc="http://schemas.openxmlformats.org/markup-compatibility/2006" xmlns:o="urn:schemas-microsoft-com:office:office" xmlns:r="http://schemas.openxmlformats.org/officeDocument/2006/relationships" xmlns:m="http://schemas.openxmlformats.org/officeDocument/2006/math" xmlns:v="urn:schemas-microsoft-com:vml" xmlns:wp14="http://schemas.microsoft.com/office/word/2010/wordprocessingDrawing" xmlns:wp="http://schemas.openxmlformats.org/drawingml/2006/wordprocessingDrawing" xmlns:w10="urn:schemas-microsoft-com:office:word" xmlns:w="http://schemas.openxmlformats.org/wordprocessingml/2006/main" xmlns:w14="http://schemas.microsoft.com/office/word/2010/wordml" xmlns:wpg="http://schemas.microsoft.com/office/word/2010/wordprocessingGroup" xmlns:wpi="http://schemas.microsoft.com/office/word/2010/wordprocessingInk" xmlns:wne="http://schemas.microsoft.com/office/word/2006/wordml" xmlns:wps="http://schemas.microsoft.com/office/word/2010/wordprocessingShape" mc:Ignorable="w14 wp14">
   <w:comment w:id="14" w:author="M.Taniguchi" w:date="2018-04-23T08:47:00Z" w:initials="tani">
     <w:p>
       <w:pPr>
@@ -13388,13 +13579,62 @@
       </w:pPr>
     </w:p>
   </w:comment>
-  <w:comment w:id="43" w:author="M.Taniguchi" w:date="2018-04-26T10:47:00Z" w:initials="tani">
+  <w:comment w:id="43" w:author="M.Taniguchi" w:date="2018-04-26T13:16:00Z" w:initials="tani">
     <w:p>
       <w:pPr>
         <w:pStyle w:val="af3"/>
+      </w:pPr>
+      <w:r>
+        <w:rPr>
+          <w:rStyle w:val="af2"/>
+        </w:rPr>
+        <w:annotationRef/>
+      </w:r>
+      <w:r>
         <w:rPr>
           <w:rFonts w:hint="eastAsia"/>
         </w:rPr>
+        <w:t>すこし表現が固い気も致しますが、これでいきましょう。</w:t>
+      </w:r>
+    </w:p>
+    <w:p>
+      <w:pPr>
+        <w:pStyle w:val="af3"/>
+        <w:rPr>
+          <w:rFonts w:hint="eastAsia"/>
+        </w:rPr>
+      </w:pPr>
+      <w:r>
+        <w:rPr>
+          <w:rFonts w:hint="eastAsia"/>
+        </w:rPr>
+        <w:t>（そのまま「コレクション」、もしくは「ひと集まり」みたいなことも考えたのですがかえって読みづらいような気がしたので）</w:t>
+      </w:r>
+    </w:p>
+    <w:p>
+      <w:pPr>
+        <w:pStyle w:val="af3"/>
+        <w:rPr>
+          <w:rFonts w:hint="eastAsia"/>
+        </w:rPr>
+      </w:pPr>
+    </w:p>
+    <w:p>
+      <w:pPr>
+        <w:pStyle w:val="af3"/>
+      </w:pPr>
+      <w:r>
+        <w:rPr>
+          <w:rFonts w:hint="eastAsia"/>
+        </w:rPr>
+        <w:t>文章全体は少し流れを変えました。</w:t>
+      </w:r>
+    </w:p>
+  </w:comment>
+  <w:comment w:id="78" w:author="tani" w:date="2018-04-26T13:17:00Z" w:initials="tani">
+    <w:p>
+      <w:pPr>
+        <w:pStyle w:val="af3"/>
       </w:pPr>
       <w:r>
         <w:rPr>
@@ -13406,37 +13646,176 @@
         <w:rPr>
           <w:rFonts w:hint="eastAsia"/>
         </w:rPr>
-        <w:t>すこし表現が固い気も致しますが、これでいきましょう。</w:t>
-      </w:r>
-    </w:p>
+        <w:t>ありがとうございます。</w:t>
+      </w:r>
+    </w:p>
+  </w:comment>
+  <w:comment w:id="79" w:author="tani" w:date="2018-04-26T14:06:00Z" w:initials="tani">
     <w:p>
       <w:pPr>
         <w:pStyle w:val="af3"/>
-      </w:pPr>
-      <w:r>
         <w:rPr>
           <w:rFonts w:hint="eastAsia"/>
         </w:rPr>
-        <w:t>（そのまま「コレクション」、もしくは「ひと集まり」みたいなことも考えたのですがかえって読みづらいような気がしたので）</w:t>
+      </w:pPr>
+      <w:r>
+        <w:rPr>
+          <w:rStyle w:val="af2"/>
+        </w:rPr>
+        <w:annotationRef/>
+      </w:r>
+      <w:r>
+        <w:rPr>
+          <w:rFonts w:hint="eastAsia"/>
+        </w:rPr>
+        <w:t>全体の文面は、福地さんレビューも受け、以下のようにしたいと思います。</w:t>
+      </w:r>
+    </w:p>
+    <w:p>
+      <w:pPr>
+        <w:pStyle w:val="af3"/>
+        <w:rPr>
+          <w:rFonts w:hint="eastAsia"/>
+        </w:rPr>
+      </w:pPr>
+    </w:p>
+    <w:p>
+      <w:pPr>
+        <w:pStyle w:val="af3"/>
+      </w:pPr>
+      <w:r>
+        <w:rPr>
+          <w:rFonts w:hint="eastAsia"/>
+        </w:rPr>
+        <w:t>適切な確認方法により存在が確認された、「供給ソフトウェア（後述）」を統制する一連のライセンスのこと。</w:t>
       </w:r>
     </w:p>
   </w:comment>
-  <w:comment w:id="58" w:author="M.Taniguchi" w:date="2018-04-23T08:47:00Z" w:initials="tani">
+  <w:comment w:id="81" w:author="M.Taniguchi" w:date="2018-04-23T08:47:00Z" w:initials="tani">
     <w:p>
       <w:pPr>
         <w:pStyle w:val="af3"/>
+      </w:pPr>
+      <w:r>
         <w:rPr>
           <w:rFonts w:hint="eastAsia"/>
         </w:rPr>
-      </w:pPr>
+        <w:t>ML</w:t>
+      </w:r>
+      <w:r>
+        <w:rPr>
+          <w:rStyle w:val="af2"/>
+        </w:rPr>
+        <w:annotationRef/>
+      </w:r>
       <w:r>
         <w:rPr>
           <w:rFonts w:hint="eastAsia"/>
         </w:rPr>
+        <w:t>議論を踏まえ「証跡となる資料」で置かせてください。以降も同様です。</w:t>
+      </w:r>
+    </w:p>
+    <w:p>
+      <w:pPr>
+        <w:pStyle w:val="af3"/>
+      </w:pPr>
+    </w:p>
+    <w:p>
+      <w:pPr>
+        <w:pStyle w:val="af3"/>
+      </w:pPr>
+      <w:r>
+        <w:rPr>
+          <w:rFonts w:hint="eastAsia"/>
+        </w:rPr>
+        <w:t>（</w:t>
+      </w:r>
+      <w:r>
+        <w:rPr>
+          <w:rFonts w:hint="eastAsia"/>
+        </w:rPr>
         <w:t>ML</w:t>
       </w:r>
       <w:r>
         <w:rPr>
+          <w:rFonts w:hint="eastAsia"/>
+        </w:rPr>
+        <w:t>当方ポストから抜粋）</w:t>
+      </w:r>
+    </w:p>
+    <w:p>
+      <w:pPr>
+        <w:pStyle w:val="af3"/>
+      </w:pPr>
+      <w:r>
+        <w:rPr>
+          <w:rFonts w:hint="eastAsia"/>
+        </w:rPr>
+        <w:t>「資材」がどうも言葉としてしっくりきておらず、読者が想起する</w:t>
+      </w:r>
+    </w:p>
+    <w:p>
+      <w:pPr>
+        <w:pStyle w:val="af3"/>
+      </w:pPr>
+      <w:r>
+        <w:rPr>
+          <w:rFonts w:hint="eastAsia"/>
+        </w:rPr>
+        <w:t>イメージと合わない懸念があるようにな気がしました。</w:t>
+      </w:r>
+    </w:p>
+    <w:p>
+      <w:pPr>
+        <w:pStyle w:val="af3"/>
+      </w:pPr>
+    </w:p>
+    <w:p>
+      <w:pPr>
+        <w:pStyle w:val="af3"/>
+      </w:pPr>
+      <w:r>
+        <w:rPr>
+          <w:rFonts w:hint="eastAsia"/>
+        </w:rPr>
+        <w:t>個人的に「資材」と聞くとどちらかというといわゆる「資材部」などで</w:t>
+      </w:r>
+    </w:p>
+    <w:p>
+      <w:pPr>
+        <w:pStyle w:val="af3"/>
+      </w:pPr>
+      <w:r>
+        <w:rPr>
+          <w:rFonts w:hint="eastAsia"/>
+        </w:rPr>
+        <w:t>使う「資材」のような印象があり外部仕入れ製品、材料のような印象を</w:t>
+      </w:r>
+    </w:p>
+    <w:p>
+      <w:pPr>
+        <w:pStyle w:val="af3"/>
+      </w:pPr>
+      <w:r>
+        <w:rPr>
+          <w:rFonts w:hint="eastAsia"/>
+        </w:rPr>
+        <w:t>持ちました。（外部から何らかの形状で物理的に入ってくるようなもの）</w:t>
+      </w:r>
+    </w:p>
+    <w:p>
+      <w:pPr>
+        <w:pStyle w:val="af3"/>
+      </w:pPr>
+    </w:p>
+  </w:comment>
+  <w:comment w:id="84" w:author="工内 隆" w:date="2018-04-18T14:51:00Z" w:initials="工内">
+    <w:p>
+      <w:pPr>
+        <w:pStyle w:val="af3"/>
+      </w:pPr>
+      <w:r>
+        <w:rPr>
           <w:rStyle w:val="af2"/>
         </w:rPr>
         <w:annotationRef/>
@@ -13445,52 +13824,117 @@
         <w:rPr>
           <w:rFonts w:hint="eastAsia"/>
         </w:rPr>
-        <w:t>議論を踏まえ「証跡となる資料」で置かせてください。以降も同様です。</w:t>
-      </w:r>
-    </w:p>
+        <w:t>Material</w:t>
+      </w:r>
+      <w:r>
+        <w:rPr>
+          <w:rFonts w:hint="eastAsia"/>
+        </w:rPr>
+        <w:t>と変えたことの意図を汲んだものです。</w:t>
+      </w:r>
+    </w:p>
+  </w:comment>
+  <w:comment w:id="99" w:author="M.Taniguchi" w:date="2018-04-26T08:44:00Z" w:initials="tani">
     <w:p>
       <w:pPr>
         <w:pStyle w:val="af3"/>
       </w:pPr>
-    </w:p>
+      <w:r>
+        <w:rPr>
+          <w:rStyle w:val="af2"/>
+        </w:rPr>
+        <w:annotationRef/>
+      </w:r>
+      <w:r>
+        <w:rPr>
+          <w:rFonts w:hint="eastAsia"/>
+        </w:rPr>
+        <w:t>ありがとうございます。使わせていただきます。</w:t>
+      </w:r>
+    </w:p>
+  </w:comment>
+  <w:comment w:id="107" w:author="M.Taniguchi" w:date="2018-04-26T08:45:00Z" w:initials="tani">
     <w:p>
       <w:pPr>
         <w:pStyle w:val="af3"/>
+      </w:pPr>
+      <w:r>
+        <w:rPr>
+          <w:rStyle w:val="af2"/>
+        </w:rPr>
+        <w:annotationRef/>
+      </w:r>
+      <w:r>
         <w:rPr>
           <w:rFonts w:hint="eastAsia"/>
         </w:rPr>
-      </w:pPr>
+        <w:t>一旦採用させてください。ただちょっと</w:t>
+      </w:r>
       <w:r>
         <w:rPr>
           <w:rFonts w:hint="eastAsia"/>
         </w:rPr>
-        <w:t>（</w:t>
+        <w:t>RC</w:t>
       </w:r>
       <w:r>
         <w:rPr>
           <w:rFonts w:hint="eastAsia"/>
         </w:rPr>
-        <w:t>ML</w:t>
+        <w:t>版にしてみて気になる様だったら再度議論させてください。</w:t>
+      </w:r>
+    </w:p>
+  </w:comment>
+  <w:comment w:id="115" w:author="tani" w:date="2018-04-26T13:25:00Z" w:initials="tani">
+    <w:p>
+      <w:pPr>
+        <w:pStyle w:val="af3"/>
+      </w:pPr>
+      <w:r>
+        <w:rPr>
+          <w:rStyle w:val="af2"/>
+        </w:rPr>
+        <w:annotationRef/>
       </w:r>
       <w:r>
         <w:rPr>
           <w:rFonts w:hint="eastAsia"/>
         </w:rPr>
-        <w:t>当方ポストから抜粋）</w:t>
-      </w:r>
-    </w:p>
+        <w:t>ありがとうございます。</w:t>
+      </w:r>
+    </w:p>
+  </w:comment>
+  <w:comment w:id="134" w:author="M.Taniguchi" w:date="2018-04-26T09:01:00Z" w:initials="tani">
     <w:p>
       <w:pPr>
         <w:pStyle w:val="af3"/>
+      </w:pPr>
+      <w:r>
+        <w:rPr>
+          <w:rStyle w:val="af2"/>
+        </w:rPr>
+        <w:annotationRef/>
+      </w:r>
+      <w:r>
         <w:rPr>
           <w:rFonts w:hint="eastAsia"/>
         </w:rPr>
-      </w:pPr>
-      <w:r>
+        <w:t>「確認方法」というよりは「確認手段」という訳の方がしっくりくる印象もありましたが、やはり単純に「確認できること」でよいと思いました。</w:t>
+      </w:r>
+    </w:p>
+  </w:comment>
+  <w:comment w:id="142" w:author="M.Taniguchi" w:date="2018-04-26T13:21:00Z" w:initials="tani">
+    <w:p>
+      <w:pPr>
+        <w:pStyle w:val="af3"/>
         <w:rPr>
           <w:rFonts w:hint="eastAsia"/>
         </w:rPr>
-        <w:t>「資材」がどうも言葉としてしっくりきておらず、読者が想起する</w:t>
+      </w:pPr>
+      <w:r>
+        <w:rPr>
+          <w:rStyle w:val="af2"/>
+        </w:rPr>
+        <w:annotationRef/>
       </w:r>
     </w:p>
     <w:p>
@@ -13504,175 +13948,57 @@
         <w:rPr>
           <w:rFonts w:hint="eastAsia"/>
         </w:rPr>
-        <w:t>イメージと合わない懸念があるようにな気がしました。</w:t>
+        <w:t>①「方法」部分は前述のコメントに合わせて「～こと」にさせてください</w:t>
       </w:r>
     </w:p>
     <w:p>
       <w:pPr>
         <w:pStyle w:val="af3"/>
+        <w:rPr>
+          <w:rFonts w:hint="eastAsia"/>
+        </w:rPr>
       </w:pPr>
     </w:p>
     <w:p>
       <w:pPr>
         <w:pStyle w:val="af3"/>
+      </w:pPr>
+      <w:r>
         <w:rPr>
           <w:rFonts w:hint="eastAsia"/>
         </w:rPr>
-      </w:pPr>
+        <w:t>②</w:t>
+      </w:r>
       <w:r>
         <w:rPr>
           <w:rFonts w:hint="eastAsia"/>
         </w:rPr>
-        <w:t>個人的に「資材」と聞くとどちらかというといわゆる「資材部」などで</w:t>
-      </w:r>
-    </w:p>
+        <w:t>Identification</w:t>
+      </w:r>
+      <w:r>
+        <w:rPr>
+          <w:rFonts w:hint="eastAsia"/>
+        </w:rPr>
+        <w:t>は当初「特定」としましたが、どちらかというと「（情報のソースが」明確になっている」という意味だと思うので表現を変えました</w:t>
+      </w:r>
+    </w:p>
+  </w:comment>
+  <w:comment w:id="187" w:author="tani" w:date="2018-04-26T13:26:00Z" w:initials="tani">
     <w:p>
       <w:pPr>
         <w:pStyle w:val="af3"/>
+      </w:pPr>
+      <w:r>
+        <w:rPr>
+          <w:rStyle w:val="af2"/>
+        </w:rPr>
+        <w:annotationRef/>
+      </w:r>
+      <w:r>
         <w:rPr>
           <w:rFonts w:hint="eastAsia"/>
         </w:rPr>
-      </w:pPr>
-      <w:r>
-        <w:rPr>
-          <w:rFonts w:hint="eastAsia"/>
-        </w:rPr>
-        <w:t>使う「資材」のような印象があり外部仕入れ製品、材料のような印象を</w:t>
-      </w:r>
-    </w:p>
-    <w:p>
-      <w:pPr>
-        <w:pStyle w:val="af3"/>
-        <w:rPr>
-          <w:rFonts w:hint="eastAsia"/>
-        </w:rPr>
-      </w:pPr>
-      <w:r>
-        <w:rPr>
-          <w:rFonts w:hint="eastAsia"/>
-        </w:rPr>
-        <w:t>持ちました。（外部から何らかの形状で物理的に入ってくるようなもの）</w:t>
-      </w:r>
-    </w:p>
-    <w:p>
-      <w:pPr>
-        <w:pStyle w:val="af3"/>
-        <w:rPr>
-          <w:rFonts w:hint="eastAsia"/>
-        </w:rPr>
-      </w:pPr>
-    </w:p>
-  </w:comment>
-  <w:comment w:id="61" w:author="工内 隆" w:date="2018-04-18T14:51:00Z" w:initials="工内">
-    <w:p>
-      <w:pPr>
-        <w:pStyle w:val="af3"/>
-      </w:pPr>
-      <w:r>
-        <w:rPr>
-          <w:rStyle w:val="af2"/>
-        </w:rPr>
-        <w:annotationRef/>
-      </w:r>
-      <w:r>
-        <w:rPr>
-          <w:rFonts w:hint="eastAsia"/>
-        </w:rPr>
-        <w:t>Material</w:t>
-      </w:r>
-      <w:r>
-        <w:rPr>
-          <w:rFonts w:hint="eastAsia"/>
-        </w:rPr>
-        <w:t>と変えたことの意図を汲んだものです。</w:t>
-      </w:r>
-    </w:p>
-  </w:comment>
-  <w:comment w:id="76" w:author="M.Taniguchi" w:date="2018-04-26T08:44:00Z" w:initials="tani">
-    <w:p>
-      <w:pPr>
-        <w:pStyle w:val="af3"/>
-      </w:pPr>
-      <w:r>
-        <w:rPr>
-          <w:rStyle w:val="af2"/>
-        </w:rPr>
-        <w:annotationRef/>
-      </w:r>
-      <w:r>
-        <w:rPr>
-          <w:rFonts w:hint="eastAsia"/>
-        </w:rPr>
-        <w:t>ありがとうございます。使わせていただきます。</w:t>
-      </w:r>
-    </w:p>
-  </w:comment>
-  <w:comment w:id="85" w:author="M.Taniguchi" w:date="2018-04-26T08:45:00Z" w:initials="tani">
-    <w:p>
-      <w:pPr>
-        <w:pStyle w:val="af3"/>
-      </w:pPr>
-      <w:r>
-        <w:rPr>
-          <w:rStyle w:val="af2"/>
-        </w:rPr>
-        <w:annotationRef/>
-      </w:r>
-      <w:r>
-        <w:rPr>
-          <w:rFonts w:hint="eastAsia"/>
-        </w:rPr>
-        <w:t>一旦採用させてください。ただちょっと</w:t>
-      </w:r>
-      <w:r>
-        <w:rPr>
-          <w:rFonts w:hint="eastAsia"/>
-        </w:rPr>
-        <w:t>RC</w:t>
-      </w:r>
-      <w:r>
-        <w:rPr>
-          <w:rFonts w:hint="eastAsia"/>
-        </w:rPr>
-        <w:t>版にしてみて気になる様だったら再度議論させてください。</w:t>
-      </w:r>
-    </w:p>
-  </w:comment>
-  <w:comment w:id="111" w:author="M.Taniguchi" w:date="2018-04-26T09:01:00Z" w:initials="tani">
-    <w:p>
-      <w:pPr>
-        <w:pStyle w:val="af3"/>
-      </w:pPr>
-      <w:r>
-        <w:rPr>
-          <w:rStyle w:val="af2"/>
-        </w:rPr>
-        <w:annotationRef/>
-      </w:r>
-      <w:r>
-        <w:rPr>
-          <w:rFonts w:hint="eastAsia"/>
-        </w:rPr>
-        <w:t>「確認方法」というよりは「確認手段」という訳の方がしっくりくる印象もありましたが、やはり単純に「確認できること」でよいと思いました。</w:t>
-      </w:r>
-    </w:p>
-  </w:comment>
-  <w:comment w:id="119" w:author="M.Taniguchi" w:date="2018-04-26T09:03:00Z" w:initials="tani">
-    <w:p>
-      <w:pPr>
-        <w:pStyle w:val="af3"/>
-      </w:pPr>
-      <w:r>
-        <w:rPr>
-          <w:rStyle w:val="af2"/>
-        </w:rPr>
-        <w:annotationRef/>
-      </w:r>
-      <w:r>
-        <w:rPr>
-          <w:rFonts w:hint="eastAsia"/>
-        </w:rPr>
-        <w:t>①「方法」部分は前述のコメントに合わせて「～こと」と</w:t>
+        <w:t>ありがとうございます。</w:t>
       </w:r>
     </w:p>
   </w:comment>
@@ -13702,7 +14028,7 @@
 </file>
 
 <file path=word/endnotes.xml><?xml version="1.0" encoding="utf-8"?>
-<w:endnotes xmlns:wpc="http://schemas.microsoft.com/office/word/2010/wordprocessingCanvas" xmlns:mc="http://schemas.openxmlformats.org/markup-compatibility/2006" xmlns:o="urn:schemas-microsoft-com:office:office" xmlns:r="http://schemas.openxmlformats.org/officeDocument/2006/relationships" xmlns:m="http://schemas.openxmlformats.org/officeDocument/2006/math" xmlns:v="urn:schemas-microsoft-com:vml" xmlns:wp14="http://schemas.microsoft.com/office/word/2010/wordprocessingDrawing" xmlns:wp="http://schemas.openxmlformats.org/drawingml/2006/wordprocessingDrawing" xmlns:w10="urn:schemas-microsoft-com:office:word" xmlns:w="http://schemas.openxmlformats.org/wordprocessingml/2006/main" xmlns:w14="http://schemas.microsoft.com/office/word/2010/wordml" xmlns:w15="http://schemas.microsoft.com/office/word/2012/wordml" xmlns:wpg="http://schemas.microsoft.com/office/word/2010/wordprocessingGroup" xmlns:wpi="http://schemas.microsoft.com/office/word/2010/wordprocessingInk" xmlns:wne="http://schemas.microsoft.com/office/word/2006/wordml" xmlns:wps="http://schemas.microsoft.com/office/word/2010/wordprocessingShape" mc:Ignorable="w14 w15 wp14">
+<w:endnotes xmlns:wpc="http://schemas.microsoft.com/office/word/2010/wordprocessingCanvas" xmlns:mc="http://schemas.openxmlformats.org/markup-compatibility/2006" xmlns:o="urn:schemas-microsoft-com:office:office" xmlns:r="http://schemas.openxmlformats.org/officeDocument/2006/relationships" xmlns:m="http://schemas.openxmlformats.org/officeDocument/2006/math" xmlns:v="urn:schemas-microsoft-com:vml" xmlns:wp14="http://schemas.microsoft.com/office/word/2010/wordprocessingDrawing" xmlns:wp="http://schemas.openxmlformats.org/drawingml/2006/wordprocessingDrawing" xmlns:w10="urn:schemas-microsoft-com:office:word" xmlns:w="http://schemas.openxmlformats.org/wordprocessingml/2006/main" xmlns:w14="http://schemas.microsoft.com/office/word/2010/wordml" xmlns:wpg="http://schemas.microsoft.com/office/word/2010/wordprocessingGroup" xmlns:wpi="http://schemas.microsoft.com/office/word/2010/wordprocessingInk" xmlns:wne="http://schemas.microsoft.com/office/word/2006/wordml" xmlns:wps="http://schemas.microsoft.com/office/word/2010/wordprocessingShape" mc:Ignorable="w14 wp14">
   <w:endnote w:type="separator" w:id="-1">
     <w:p>
       <w:r>
@@ -13724,7 +14050,7 @@
 </file>
 
 <file path=word/footer1.xml><?xml version="1.0" encoding="utf-8"?>
-<w:ftr xmlns:wpc="http://schemas.microsoft.com/office/word/2010/wordprocessingCanvas" xmlns:mc="http://schemas.openxmlformats.org/markup-compatibility/2006" xmlns:o="urn:schemas-microsoft-com:office:office" xmlns:r="http://schemas.openxmlformats.org/officeDocument/2006/relationships" xmlns:m="http://schemas.openxmlformats.org/officeDocument/2006/math" xmlns:v="urn:schemas-microsoft-com:vml" xmlns:wp14="http://schemas.microsoft.com/office/word/2010/wordprocessingDrawing" xmlns:wp="http://schemas.openxmlformats.org/drawingml/2006/wordprocessingDrawing" xmlns:w10="urn:schemas-microsoft-com:office:word" xmlns:w="http://schemas.openxmlformats.org/wordprocessingml/2006/main" xmlns:w14="http://schemas.microsoft.com/office/word/2010/wordml" xmlns:w15="http://schemas.microsoft.com/office/word/2012/wordml" xmlns:wpg="http://schemas.microsoft.com/office/word/2010/wordprocessingGroup" xmlns:wpi="http://schemas.microsoft.com/office/word/2010/wordprocessingInk" xmlns:wne="http://schemas.microsoft.com/office/word/2006/wordml" xmlns:wps="http://schemas.microsoft.com/office/word/2010/wordprocessingShape" mc:Ignorable="w14 w15 wp14">
+<w:ftr xmlns:wpc="http://schemas.microsoft.com/office/word/2010/wordprocessingCanvas" xmlns:mc="http://schemas.openxmlformats.org/markup-compatibility/2006" xmlns:o="urn:schemas-microsoft-com:office:office" xmlns:r="http://schemas.openxmlformats.org/officeDocument/2006/relationships" xmlns:m="http://schemas.openxmlformats.org/officeDocument/2006/math" xmlns:v="urn:schemas-microsoft-com:vml" xmlns:wp14="http://schemas.microsoft.com/office/word/2010/wordprocessingDrawing" xmlns:wp="http://schemas.openxmlformats.org/drawingml/2006/wordprocessingDrawing" xmlns:w10="urn:schemas-microsoft-com:office:word" xmlns:w="http://schemas.openxmlformats.org/wordprocessingml/2006/main" xmlns:w14="http://schemas.microsoft.com/office/word/2010/wordml" xmlns:wpg="http://schemas.microsoft.com/office/word/2010/wordprocessingGroup" xmlns:wpi="http://schemas.microsoft.com/office/word/2010/wordprocessingInk" xmlns:wne="http://schemas.microsoft.com/office/word/2006/wordml" xmlns:wps="http://schemas.microsoft.com/office/word/2010/wordprocessingShape" mc:Ignorable="w14 wp14">
   <w:p>
     <w:pPr>
       <w:pStyle w:val="a3"/>
@@ -13904,7 +14230,7 @@
         </mc:Choice>
         <mc:Fallback>
           <w:pict>
-            <v:shapetype w14:anchorId="7A290E14" id="_x0000_t202" coordsize="21600,21600" o:spt="202" path="m,l,21600r21600,l21600,xe">
+            <v:shapetype id="_x0000_t202" coordsize="21600,21600" o:spt="202" path="m,l,21600r21600,l21600,xe">
               <v:stroke joinstyle="miter"/>
               <v:path gradientshapeok="t" o:connecttype="rect"/>
             </v:shapetype>
@@ -14087,23 +14413,7 @@
                               <w:sz w:val="16"/>
                               <w:szCs w:val="16"/>
                             </w:rPr>
-                            <w:t>201</w:t>
-                          </w:r>
-                          <w:r>
-                            <w:rPr>
-                              <w:rFonts w:ascii="Calibri" w:hAnsi="Calibri" w:cs="Calibri"/>
-                              <w:sz w:val="16"/>
-                              <w:szCs w:val="16"/>
-                            </w:rPr>
-                            <w:t>8</w:t>
-                          </w:r>
-                          <w:r>
-                            <w:rPr>
-                              <w:rFonts w:ascii="Calibri" w:hAnsi="Calibri" w:cs="Calibri"/>
-                              <w:sz w:val="16"/>
-                              <w:szCs w:val="16"/>
-                            </w:rPr>
-                            <w:t xml:space="preserve"> a</w:t>
+                            <w:t>2018 a</w:t>
                           </w:r>
                         </w:p>
                       </w:txbxContent>
@@ -14125,7 +14435,7 @@
         </mc:Choice>
         <mc:Fallback>
           <w:pict>
-            <v:shape w14:anchorId="237DBD40" id="Text Box 5" o:spid="_x0000_s1028" type="#_x0000_t202" style="position:absolute;margin-left:523.65pt;margin-top:776.8pt;width:29.75pt;height:10.05pt;z-index:-251601408;visibility:visible;mso-wrap-style:square;mso-width-percent:0;mso-height-percent:0;mso-wrap-distance-left:9pt;mso-wrap-distance-top:0;mso-wrap-distance-right:9pt;mso-wrap-distance-bottom:0;mso-position-horizontal:absolute;mso-position-horizontal-relative:page;mso-position-vertical:absolute;mso-position-vertical-relative:page;mso-width-percent:0;mso-height-percent:0;mso-width-relative:page;mso-height-relative:page;v-text-anchor:top" o:gfxdata="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" filled="f" stroked="f">
+            <v:shape id="Text Box 5" o:spid="_x0000_s1028" type="#_x0000_t202" style="position:absolute;margin-left:523.65pt;margin-top:776.8pt;width:29.75pt;height:10.05pt;z-index:-251601408;visibility:visible;mso-wrap-style:square;mso-width-percent:0;mso-height-percent:0;mso-wrap-distance-left:9pt;mso-wrap-distance-top:0;mso-wrap-distance-right:9pt;mso-wrap-distance-bottom:0;mso-position-horizontal:absolute;mso-position-horizontal-relative:page;mso-position-vertical:absolute;mso-position-vertical-relative:page;mso-width-percent:0;mso-height-percent:0;mso-width-relative:page;mso-height-relative:page;v-text-anchor:top" o:gfxdata="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" filled="f" stroked="f">
               <v:textbox inset="0,0,0,0">
                 <w:txbxContent>
                   <w:p>
@@ -14144,23 +14454,7 @@
                         <w:sz w:val="16"/>
                         <w:szCs w:val="16"/>
                       </w:rPr>
-                      <w:t>201</w:t>
-                    </w:r>
-                    <w:r>
-                      <w:rPr>
-                        <w:rFonts w:ascii="Calibri" w:hAnsi="Calibri" w:cs="Calibri"/>
-                        <w:sz w:val="16"/>
-                        <w:szCs w:val="16"/>
-                      </w:rPr>
-                      <w:t>8</w:t>
-                    </w:r>
-                    <w:r>
-                      <w:rPr>
-                        <w:rFonts w:ascii="Calibri" w:hAnsi="Calibri" w:cs="Calibri"/>
-                        <w:sz w:val="16"/>
-                        <w:szCs w:val="16"/>
-                      </w:rPr>
-                      <w:t xml:space="preserve"> a</w:t>
+                      <w:t>2018 a</w:t>
                     </w:r>
                   </w:p>
                 </w:txbxContent>
@@ -14237,7 +14531,7 @@
             </wp:anchor>
           </w:drawing>
         </mc:Choice>
-        <mc:Fallback xmlns:w16se="http://schemas.microsoft.com/office/word/2015/wordml/symex" xmlns:w16cid="http://schemas.microsoft.com/office/word/2016/wordml/cid" xmlns:am3d="http://schemas.microsoft.com/office/drawing/2017/model3d" xmlns:aink="http://schemas.microsoft.com/office/drawing/2016/ink" xmlns:cx8="http://schemas.microsoft.com/office/drawing/2016/5/14/chartex" xmlns:cx7="http://schemas.microsoft.com/office/drawing/2016/5/13/chartex" xmlns:cx6="http://schemas.microsoft.com/office/drawing/2016/5/12/chartex" xmlns:cx5="http://schemas.microsoft.com/office/drawing/2016/5/11/chartex" xmlns:cx4="http://schemas.microsoft.com/office/drawing/2016/5/10/chartex" xmlns:cx3="http://schemas.microsoft.com/office/drawing/2016/5/9/chartex" xmlns:cx2="http://schemas.microsoft.com/office/drawing/2015/10/21/chartex" xmlns:cx1="http://schemas.microsoft.com/office/drawing/2015/9/8/chartex" xmlns:cx="http://schemas.microsoft.com/office/drawing/2014/chartex">
+        <mc:Fallback xmlns:cx="http://schemas.microsoft.com/office/drawing/2014/chartex" xmlns:cx1="http://schemas.microsoft.com/office/drawing/2015/9/8/chartex" xmlns:cx2="http://schemas.microsoft.com/office/drawing/2015/10/21/chartex" xmlns:cx3="http://schemas.microsoft.com/office/drawing/2016/5/9/chartex" xmlns:cx4="http://schemas.microsoft.com/office/drawing/2016/5/10/chartex" xmlns:cx5="http://schemas.microsoft.com/office/drawing/2016/5/11/chartex" xmlns:cx6="http://schemas.microsoft.com/office/drawing/2016/5/12/chartex" xmlns:cx7="http://schemas.microsoft.com/office/drawing/2016/5/13/chartex" xmlns:cx8="http://schemas.microsoft.com/office/drawing/2016/5/14/chartex" xmlns:aink="http://schemas.microsoft.com/office/drawing/2016/ink" xmlns:am3d="http://schemas.microsoft.com/office/drawing/2017/model3d" xmlns:w16cid="http://schemas.microsoft.com/office/word/2016/wordml/cid" xmlns:w16se="http://schemas.microsoft.com/office/word/2015/wordml/symex" xmlns:w15="http://schemas.microsoft.com/office/word/2012/wordml">
           <w:pict>
             <v:line w14:anchorId="4A48FB6C" id="Line 6" o:spid="_x0000_s1026" style="position:absolute;left:0;text-align:left;z-index:-251662848;visibility:visible;mso-wrap-style:square;mso-width-percent:0;mso-height-percent:0;mso-wrap-distance-left:9pt;mso-wrap-distance-top:0;mso-wrap-distance-right:9pt;mso-wrap-distance-bottom:0;mso-position-horizontal:center;mso-position-horizontal-relative:margin;mso-position-vertical:absolute;mso-position-vertical-relative:page;mso-width-percent:0;mso-height-percent:0;mso-width-relative:page;mso-height-relative:page" from="0,771.1pt" to="467.65pt,771.1pt" o:gfxdata="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" strokecolor="#4b7dba" strokeweight=".72pt">
               <w10:wrap anchorx="margin" anchory="page"/>
@@ -14251,7 +14545,7 @@
 </file>
 
 <file path=word/footnotes.xml><?xml version="1.0" encoding="utf-8"?>
-<w:footnotes xmlns:wpc="http://schemas.microsoft.com/office/word/2010/wordprocessingCanvas" xmlns:mc="http://schemas.openxmlformats.org/markup-compatibility/2006" xmlns:o="urn:schemas-microsoft-com:office:office" xmlns:r="http://schemas.openxmlformats.org/officeDocument/2006/relationships" xmlns:m="http://schemas.openxmlformats.org/officeDocument/2006/math" xmlns:v="urn:schemas-microsoft-com:vml" xmlns:wp14="http://schemas.microsoft.com/office/word/2010/wordprocessingDrawing" xmlns:wp="http://schemas.openxmlformats.org/drawingml/2006/wordprocessingDrawing" xmlns:w10="urn:schemas-microsoft-com:office:word" xmlns:w="http://schemas.openxmlformats.org/wordprocessingml/2006/main" xmlns:w14="http://schemas.microsoft.com/office/word/2010/wordml" xmlns:w15="http://schemas.microsoft.com/office/word/2012/wordml" xmlns:wpg="http://schemas.microsoft.com/office/word/2010/wordprocessingGroup" xmlns:wpi="http://schemas.microsoft.com/office/word/2010/wordprocessingInk" xmlns:wne="http://schemas.microsoft.com/office/word/2006/wordml" xmlns:wps="http://schemas.microsoft.com/office/word/2010/wordprocessingShape" mc:Ignorable="w14 w15 wp14">
+<w:footnotes xmlns:wpc="http://schemas.microsoft.com/office/word/2010/wordprocessingCanvas" xmlns:mc="http://schemas.openxmlformats.org/markup-compatibility/2006" xmlns:o="urn:schemas-microsoft-com:office:office" xmlns:r="http://schemas.openxmlformats.org/officeDocument/2006/relationships" xmlns:m="http://schemas.openxmlformats.org/officeDocument/2006/math" xmlns:v="urn:schemas-microsoft-com:vml" xmlns:wp14="http://schemas.microsoft.com/office/word/2010/wordprocessingDrawing" xmlns:wp="http://schemas.openxmlformats.org/drawingml/2006/wordprocessingDrawing" xmlns:w10="urn:schemas-microsoft-com:office:word" xmlns:w="http://schemas.openxmlformats.org/wordprocessingml/2006/main" xmlns:w14="http://schemas.microsoft.com/office/word/2010/wordml" xmlns:wpg="http://schemas.microsoft.com/office/word/2010/wordprocessingGroup" xmlns:wpi="http://schemas.microsoft.com/office/word/2010/wordprocessingInk" xmlns:wne="http://schemas.microsoft.com/office/word/2006/wordml" xmlns:wps="http://schemas.microsoft.com/office/word/2010/wordprocessingShape" mc:Ignorable="w14 wp14">
   <w:footnote w:type="separator" w:id="-1">
     <w:p>
       <w:r>
@@ -14351,14 +14645,7 @@
           <w:rFonts w:ascii="Calibri" w:eastAsia="ＭＳ ゴシック" w:hAnsi="Calibri" w:hint="eastAsia"/>
           <w:sz w:val="18"/>
         </w:rPr>
-        <w:t>」</w:t>
-      </w:r>
-      <w:r>
-        <w:rPr>
-          <w:rFonts w:ascii="Calibri" w:eastAsia="ＭＳ ゴシック" w:hAnsi="Calibri" w:hint="eastAsia"/>
-          <w:sz w:val="18"/>
-        </w:rPr>
-        <w:t>を参考</w:t>
+        <w:t>」を参考</w:t>
       </w:r>
       <w:r>
         <w:rPr>
@@ -14551,15 +14838,7 @@
           <w:sz w:val="18"/>
           <w:szCs w:val="18"/>
         </w:rPr>
-        <w:t>：</w:t>
-      </w:r>
-      <w:r>
-        <w:rPr>
-          <w:rFonts w:ascii="Calibri" w:eastAsia="ＭＳ ゴシック" w:hAnsi="Calibri" w:hint="eastAsia"/>
-          <w:sz w:val="18"/>
-          <w:szCs w:val="18"/>
-        </w:rPr>
-        <w:t>「書面による申し出（</w:t>
+        <w:t>：「書面による申し出（</w:t>
       </w:r>
       <w:r>
         <w:rPr>
@@ -14669,7 +14948,7 @@
 </file>
 
 <file path=word/header1.xml><?xml version="1.0" encoding="utf-8"?>
-<w:hdr xmlns:wpc="http://schemas.microsoft.com/office/word/2010/wordprocessingCanvas" xmlns:mc="http://schemas.openxmlformats.org/markup-compatibility/2006" xmlns:o="urn:schemas-microsoft-com:office:office" xmlns:r="http://schemas.openxmlformats.org/officeDocument/2006/relationships" xmlns:m="http://schemas.openxmlformats.org/officeDocument/2006/math" xmlns:v="urn:schemas-microsoft-com:vml" xmlns:wp14="http://schemas.microsoft.com/office/word/2010/wordprocessingDrawing" xmlns:wp="http://schemas.openxmlformats.org/drawingml/2006/wordprocessingDrawing" xmlns:w10="urn:schemas-microsoft-com:office:word" xmlns:w="http://schemas.openxmlformats.org/wordprocessingml/2006/main" xmlns:w14="http://schemas.microsoft.com/office/word/2010/wordml" xmlns:w15="http://schemas.microsoft.com/office/word/2012/wordml" xmlns:wpg="http://schemas.microsoft.com/office/word/2010/wordprocessingGroup" xmlns:wpi="http://schemas.microsoft.com/office/word/2010/wordprocessingInk" xmlns:wne="http://schemas.microsoft.com/office/word/2006/wordml" xmlns:wps="http://schemas.microsoft.com/office/word/2010/wordprocessingShape" mc:Ignorable="w14 w15 wp14">
+<w:hdr xmlns:wpc="http://schemas.microsoft.com/office/word/2010/wordprocessingCanvas" xmlns:mc="http://schemas.openxmlformats.org/markup-compatibility/2006" xmlns:o="urn:schemas-microsoft-com:office:office" xmlns:r="http://schemas.openxmlformats.org/officeDocument/2006/relationships" xmlns:m="http://schemas.openxmlformats.org/officeDocument/2006/math" xmlns:v="urn:schemas-microsoft-com:vml" xmlns:wp14="http://schemas.microsoft.com/office/word/2010/wordprocessingDrawing" xmlns:wp="http://schemas.openxmlformats.org/drawingml/2006/wordprocessingDrawing" xmlns:w10="urn:schemas-microsoft-com:office:word" xmlns:w="http://schemas.openxmlformats.org/wordprocessingml/2006/main" xmlns:w14="http://schemas.microsoft.com/office/word/2010/wordml" xmlns:wpg="http://schemas.microsoft.com/office/word/2010/wordprocessingGroup" xmlns:wpi="http://schemas.microsoft.com/office/word/2010/wordprocessingInk" xmlns:wne="http://schemas.microsoft.com/office/word/2006/wordml" xmlns:wps="http://schemas.microsoft.com/office/word/2010/wordprocessingShape" mc:Ignorable="w14 wp14">
   <w:p>
     <w:pPr>
       <w:pStyle w:val="a3"/>
@@ -14807,7 +15086,7 @@
         </mc:Choice>
         <mc:Fallback>
           <w:pict>
-            <v:shapetype w14:anchorId="0A0A73AF" id="_x0000_t202" coordsize="21600,21600" o:spt="202" path="m,l,21600r21600,l21600,xe">
+            <v:shapetype id="_x0000_t202" coordsize="21600,21600" o:spt="202" path="m,l,21600r21600,l21600,xe">
               <v:stroke joinstyle="miter"/>
               <v:path gradientshapeok="t" o:connecttype="rect"/>
             </v:shapetype>
@@ -14936,7 +15215,7 @@
             </wp:anchor>
           </w:drawing>
         </mc:Choice>
-        <mc:Fallback xmlns:w16se="http://schemas.microsoft.com/office/word/2015/wordml/symex" xmlns:w16cid="http://schemas.microsoft.com/office/word/2016/wordml/cid" xmlns:am3d="http://schemas.microsoft.com/office/drawing/2017/model3d" xmlns:aink="http://schemas.microsoft.com/office/drawing/2016/ink" xmlns:cx8="http://schemas.microsoft.com/office/drawing/2016/5/14/chartex" xmlns:cx7="http://schemas.microsoft.com/office/drawing/2016/5/13/chartex" xmlns:cx6="http://schemas.microsoft.com/office/drawing/2016/5/12/chartex" xmlns:cx5="http://schemas.microsoft.com/office/drawing/2016/5/11/chartex" xmlns:cx4="http://schemas.microsoft.com/office/drawing/2016/5/10/chartex" xmlns:cx3="http://schemas.microsoft.com/office/drawing/2016/5/9/chartex" xmlns:cx2="http://schemas.microsoft.com/office/drawing/2015/10/21/chartex" xmlns:cx1="http://schemas.microsoft.com/office/drawing/2015/9/8/chartex" xmlns:cx="http://schemas.microsoft.com/office/drawing/2014/chartex">
+        <mc:Fallback xmlns:cx="http://schemas.microsoft.com/office/drawing/2014/chartex" xmlns:cx1="http://schemas.microsoft.com/office/drawing/2015/9/8/chartex" xmlns:cx2="http://schemas.microsoft.com/office/drawing/2015/10/21/chartex" xmlns:cx3="http://schemas.microsoft.com/office/drawing/2016/5/9/chartex" xmlns:cx4="http://schemas.microsoft.com/office/drawing/2016/5/10/chartex" xmlns:cx5="http://schemas.microsoft.com/office/drawing/2016/5/11/chartex" xmlns:cx6="http://schemas.microsoft.com/office/drawing/2016/5/12/chartex" xmlns:cx7="http://schemas.microsoft.com/office/drawing/2016/5/13/chartex" xmlns:cx8="http://schemas.microsoft.com/office/drawing/2016/5/14/chartex" xmlns:aink="http://schemas.microsoft.com/office/drawing/2016/ink" xmlns:am3d="http://schemas.microsoft.com/office/drawing/2017/model3d" xmlns:w16cid="http://schemas.microsoft.com/office/word/2016/wordml/cid" xmlns:w16se="http://schemas.microsoft.com/office/word/2015/wordml/symex" xmlns:w15="http://schemas.microsoft.com/office/word/2012/wordml">
           <w:pict>
             <v:line w14:anchorId="4E59458D" id="Line 8" o:spid="_x0000_s1026" style="position:absolute;left:0;text-align:left;z-index:-251688448;visibility:visible;mso-wrap-style:square;mso-width-percent:0;mso-height-percent:0;mso-wrap-distance-left:9pt;mso-wrap-distance-top:0;mso-wrap-distance-right:9pt;mso-wrap-distance-bottom:0;mso-position-horizontal:center;mso-position-horizontal-relative:margin;mso-position-vertical:absolute;mso-position-vertical-relative:page;mso-width-percent:0;mso-height-percent:0;mso-width-relative:page;mso-height-relative:page" from="0,55.55pt" to="467.7pt,55.55pt" o:gfxdata="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" strokecolor="#497dba">
               <w10:wrap anchorx="margin" anchory="page"/>
@@ -14998,8 +15277,8 @@
 </file>
 
 <file path=word/numbering.xml><?xml version="1.0" encoding="utf-8"?>
-<w:numbering xmlns:wpc="http://schemas.microsoft.com/office/word/2010/wordprocessingCanvas" xmlns:mc="http://schemas.openxmlformats.org/markup-compatibility/2006" xmlns:o="urn:schemas-microsoft-com:office:office" xmlns:r="http://schemas.openxmlformats.org/officeDocument/2006/relationships" xmlns:m="http://schemas.openxmlformats.org/officeDocument/2006/math" xmlns:v="urn:schemas-microsoft-com:vml" xmlns:wp14="http://schemas.microsoft.com/office/word/2010/wordprocessingDrawing" xmlns:wp="http://schemas.openxmlformats.org/drawingml/2006/wordprocessingDrawing" xmlns:w10="urn:schemas-microsoft-com:office:word" xmlns:w="http://schemas.openxmlformats.org/wordprocessingml/2006/main" xmlns:w14="http://schemas.microsoft.com/office/word/2010/wordml" xmlns:w15="http://schemas.microsoft.com/office/word/2012/wordml" xmlns:wpg="http://schemas.microsoft.com/office/word/2010/wordprocessingGroup" xmlns:wpi="http://schemas.microsoft.com/office/word/2010/wordprocessingInk" xmlns:wne="http://schemas.microsoft.com/office/word/2006/wordml" xmlns:wps="http://schemas.microsoft.com/office/word/2010/wordprocessingShape" mc:Ignorable="w14 w15 wp14">
-  <w:abstractNum w:abstractNumId="0" w15:restartNumberingAfterBreak="0">
+<w:numbering xmlns:wpc="http://schemas.microsoft.com/office/word/2010/wordprocessingCanvas" xmlns:mc="http://schemas.openxmlformats.org/markup-compatibility/2006" xmlns:o="urn:schemas-microsoft-com:office:office" xmlns:r="http://schemas.openxmlformats.org/officeDocument/2006/relationships" xmlns:m="http://schemas.openxmlformats.org/officeDocument/2006/math" xmlns:v="urn:schemas-microsoft-com:vml" xmlns:wp14="http://schemas.microsoft.com/office/word/2010/wordprocessingDrawing" xmlns:wp="http://schemas.openxmlformats.org/drawingml/2006/wordprocessingDrawing" xmlns:w10="urn:schemas-microsoft-com:office:word" xmlns:w="http://schemas.openxmlformats.org/wordprocessingml/2006/main" xmlns:w14="http://schemas.microsoft.com/office/word/2010/wordml" xmlns:wpg="http://schemas.microsoft.com/office/word/2010/wordprocessingGroup" xmlns:wpi="http://schemas.microsoft.com/office/word/2010/wordprocessingInk" xmlns:wne="http://schemas.microsoft.com/office/word/2006/wordml" xmlns:wps="http://schemas.microsoft.com/office/word/2010/wordprocessingShape" mc:Ignorable="w14 wp14">
+  <w:abstractNum w:abstractNumId="0">
     <w:nsid w:val="1291687D"/>
     <w:multiLevelType w:val="multilevel"/>
     <w:tmpl w:val="FA3C6B6C"/>
@@ -15121,7 +15400,7 @@
       </w:rPr>
     </w:lvl>
   </w:abstractNum>
-  <w:abstractNum w:abstractNumId="1" w15:restartNumberingAfterBreak="0">
+  <w:abstractNum w:abstractNumId="1">
     <w:nsid w:val="131B1F99"/>
     <w:multiLevelType w:val="hybridMultilevel"/>
     <w:tmpl w:val="D2325520"/>
@@ -15216,7 +15495,7 @@
       </w:pPr>
     </w:lvl>
   </w:abstractNum>
-  <w:abstractNum w:abstractNumId="2" w15:restartNumberingAfterBreak="0">
+  <w:abstractNum w:abstractNumId="2">
     <w:nsid w:val="15A5106D"/>
     <w:multiLevelType w:val="hybridMultilevel"/>
     <w:tmpl w:val="CA245676"/>
@@ -15332,7 +15611,7 @@
       </w:rPr>
     </w:lvl>
   </w:abstractNum>
-  <w:abstractNum w:abstractNumId="3" w15:restartNumberingAfterBreak="0">
+  <w:abstractNum w:abstractNumId="3">
     <w:nsid w:val="175C6737"/>
     <w:multiLevelType w:val="multilevel"/>
     <w:tmpl w:val="DF5C91E6"/>
@@ -15454,7 +15733,7 @@
       </w:rPr>
     </w:lvl>
   </w:abstractNum>
-  <w:abstractNum w:abstractNumId="4" w15:restartNumberingAfterBreak="0">
+  <w:abstractNum w:abstractNumId="4">
     <w:nsid w:val="198C57A3"/>
     <w:multiLevelType w:val="hybridMultilevel"/>
     <w:tmpl w:val="950C7F88"/>
@@ -15549,7 +15828,7 @@
       </w:pPr>
     </w:lvl>
   </w:abstractNum>
-  <w:abstractNum w:abstractNumId="5" w15:restartNumberingAfterBreak="0">
+  <w:abstractNum w:abstractNumId="5">
     <w:nsid w:val="1A915323"/>
     <w:multiLevelType w:val="hybridMultilevel"/>
     <w:tmpl w:val="68560AFE"/>
@@ -15638,7 +15917,7 @@
       </w:pPr>
     </w:lvl>
   </w:abstractNum>
-  <w:abstractNum w:abstractNumId="6" w15:restartNumberingAfterBreak="0">
+  <w:abstractNum w:abstractNumId="6">
     <w:nsid w:val="22E85A41"/>
     <w:multiLevelType w:val="hybridMultilevel"/>
     <w:tmpl w:val="8738045C"/>
@@ -15730,7 +16009,7 @@
       </w:pPr>
     </w:lvl>
   </w:abstractNum>
-  <w:abstractNum w:abstractNumId="7" w15:restartNumberingAfterBreak="0">
+  <w:abstractNum w:abstractNumId="7">
     <w:nsid w:val="25086F36"/>
     <w:multiLevelType w:val="multilevel"/>
     <w:tmpl w:val="6764E56E"/>
@@ -15852,7 +16131,7 @@
       </w:rPr>
     </w:lvl>
   </w:abstractNum>
-  <w:abstractNum w:abstractNumId="8" w15:restartNumberingAfterBreak="0">
+  <w:abstractNum w:abstractNumId="8">
     <w:nsid w:val="284E6012"/>
     <w:multiLevelType w:val="hybridMultilevel"/>
     <w:tmpl w:val="A40E4938"/>
@@ -15972,7 +16251,7 @@
       </w:rPr>
     </w:lvl>
   </w:abstractNum>
-  <w:abstractNum w:abstractNumId="9" w15:restartNumberingAfterBreak="0">
+  <w:abstractNum w:abstractNumId="9">
     <w:nsid w:val="344C038F"/>
     <w:multiLevelType w:val="multilevel"/>
     <w:tmpl w:val="DA30060E"/>
@@ -16097,7 +16376,7 @@
       </w:rPr>
     </w:lvl>
   </w:abstractNum>
-  <w:abstractNum w:abstractNumId="10" w15:restartNumberingAfterBreak="0">
+  <w:abstractNum w:abstractNumId="10">
     <w:nsid w:val="349D3024"/>
     <w:multiLevelType w:val="multilevel"/>
     <w:tmpl w:val="C986B320"/>
@@ -16219,7 +16498,7 @@
       </w:rPr>
     </w:lvl>
   </w:abstractNum>
-  <w:abstractNum w:abstractNumId="11" w15:restartNumberingAfterBreak="0">
+  <w:abstractNum w:abstractNumId="11">
     <w:nsid w:val="41EF41F8"/>
     <w:multiLevelType w:val="hybridMultilevel"/>
     <w:tmpl w:val="32704498"/>
@@ -16308,7 +16587,7 @@
       </w:pPr>
     </w:lvl>
   </w:abstractNum>
-  <w:abstractNum w:abstractNumId="12" w15:restartNumberingAfterBreak="0">
+  <w:abstractNum w:abstractNumId="12">
     <w:nsid w:val="44CE4D07"/>
     <w:multiLevelType w:val="hybridMultilevel"/>
     <w:tmpl w:val="B36E2EAE"/>
@@ -16427,7 +16706,7 @@
       </w:rPr>
     </w:lvl>
   </w:abstractNum>
-  <w:abstractNum w:abstractNumId="13" w15:restartNumberingAfterBreak="0">
+  <w:abstractNum w:abstractNumId="13">
     <w:nsid w:val="49076690"/>
     <w:multiLevelType w:val="hybridMultilevel"/>
     <w:tmpl w:val="C37E2E94"/>
@@ -16519,7 +16798,7 @@
       </w:pPr>
     </w:lvl>
   </w:abstractNum>
-  <w:abstractNum w:abstractNumId="14" w15:restartNumberingAfterBreak="0">
+  <w:abstractNum w:abstractNumId="14">
     <w:nsid w:val="4C301491"/>
     <w:multiLevelType w:val="hybridMultilevel"/>
     <w:tmpl w:val="86BAF256"/>
@@ -16608,7 +16887,7 @@
       </w:pPr>
     </w:lvl>
   </w:abstractNum>
-  <w:abstractNum w:abstractNumId="15" w15:restartNumberingAfterBreak="0">
+  <w:abstractNum w:abstractNumId="15">
     <w:nsid w:val="4F6922BE"/>
     <w:multiLevelType w:val="hybridMultilevel"/>
     <w:tmpl w:val="B9FEDCAC"/>
@@ -16727,7 +17006,7 @@
       </w:rPr>
     </w:lvl>
   </w:abstractNum>
-  <w:abstractNum w:abstractNumId="16" w15:restartNumberingAfterBreak="0">
+  <w:abstractNum w:abstractNumId="16">
     <w:nsid w:val="512137C0"/>
     <w:multiLevelType w:val="hybridMultilevel"/>
     <w:tmpl w:val="F288E550"/>
@@ -16846,7 +17125,7 @@
       </w:rPr>
     </w:lvl>
   </w:abstractNum>
-  <w:abstractNum w:abstractNumId="17" w15:restartNumberingAfterBreak="0">
+  <w:abstractNum w:abstractNumId="17">
     <w:nsid w:val="566115CC"/>
     <w:multiLevelType w:val="multilevel"/>
     <w:tmpl w:val="74C2CE9A"/>
@@ -16968,7 +17247,7 @@
       </w:rPr>
     </w:lvl>
   </w:abstractNum>
-  <w:abstractNum w:abstractNumId="18" w15:restartNumberingAfterBreak="0">
+  <w:abstractNum w:abstractNumId="18">
     <w:nsid w:val="580D30EA"/>
     <w:multiLevelType w:val="hybridMultilevel"/>
     <w:tmpl w:val="94481C46"/>
@@ -17060,7 +17339,7 @@
       </w:pPr>
     </w:lvl>
   </w:abstractNum>
-  <w:abstractNum w:abstractNumId="19" w15:restartNumberingAfterBreak="0">
+  <w:abstractNum w:abstractNumId="19">
     <w:nsid w:val="6C391E53"/>
     <w:multiLevelType w:val="hybridMultilevel"/>
     <w:tmpl w:val="01F0B80A"/>
@@ -17155,7 +17434,7 @@
       </w:pPr>
     </w:lvl>
   </w:abstractNum>
-  <w:abstractNum w:abstractNumId="20" w15:restartNumberingAfterBreak="0">
+  <w:abstractNum w:abstractNumId="20">
     <w:nsid w:val="6F2A7DE2"/>
     <w:multiLevelType w:val="hybridMultilevel"/>
     <w:tmpl w:val="B41E7242"/>
@@ -17247,7 +17526,7 @@
       </w:pPr>
     </w:lvl>
   </w:abstractNum>
-  <w:abstractNum w:abstractNumId="21" w15:restartNumberingAfterBreak="0">
+  <w:abstractNum w:abstractNumId="21">
     <w:nsid w:val="6FD479EC"/>
     <w:multiLevelType w:val="hybridMultilevel"/>
     <w:tmpl w:val="BCDAAA2A"/>
@@ -17336,7 +17615,7 @@
       </w:pPr>
     </w:lvl>
   </w:abstractNum>
-  <w:abstractNum w:abstractNumId="22" w15:restartNumberingAfterBreak="0">
+  <w:abstractNum w:abstractNumId="22">
     <w:nsid w:val="78691F27"/>
     <w:multiLevelType w:val="hybridMultilevel"/>
     <w:tmpl w:val="85F8F3DA"/>
@@ -17512,7 +17791,7 @@
 </file>
 
 <file path=word/styles.xml><?xml version="1.0" encoding="utf-8"?>
-<w:styles xmlns:mc="http://schemas.openxmlformats.org/markup-compatibility/2006" xmlns:r="http://schemas.openxmlformats.org/officeDocument/2006/relationships" xmlns:w="http://schemas.openxmlformats.org/wordprocessingml/2006/main" xmlns:w14="http://schemas.microsoft.com/office/word/2010/wordml" xmlns:w15="http://schemas.microsoft.com/office/word/2012/wordml" mc:Ignorable="w14 w15">
+<w:styles xmlns:mc="http://schemas.openxmlformats.org/markup-compatibility/2006" xmlns:r="http://schemas.openxmlformats.org/officeDocument/2006/relationships" xmlns:w="http://schemas.openxmlformats.org/wordprocessingml/2006/main" xmlns:w14="http://schemas.microsoft.com/office/word/2010/wordml" mc:Ignorable="w14">
   <w:docDefaults>
     <w:rPrDefault>
       <w:rPr>
@@ -17525,378 +17804,788 @@
     </w:rPrDefault>
     <w:pPrDefault/>
   </w:docDefaults>
-  <w:latentStyles w:defLockedState="0" w:defUIPriority="99" w:defSemiHidden="0" w:defUnhideWhenUsed="0" w:defQFormat="0" w:count="371">
-    <w:lsdException w:name="Normal" w:uiPriority="1" w:qFormat="1"/>
-    <w:lsdException w:name="heading 1" w:uiPriority="1" w:qFormat="1"/>
-    <w:lsdException w:name="heading 2" w:semiHidden="1" w:uiPriority="1" w:unhideWhenUsed="1" w:qFormat="1"/>
-    <w:lsdException w:name="heading 3" w:semiHidden="1" w:uiPriority="1" w:unhideWhenUsed="1" w:qFormat="1"/>
-    <w:lsdException w:name="heading 4" w:semiHidden="1" w:uiPriority="1" w:unhideWhenUsed="1" w:qFormat="1"/>
-    <w:lsdException w:name="heading 5" w:semiHidden="1" w:uiPriority="9" w:unhideWhenUsed="1" w:qFormat="1"/>
-    <w:lsdException w:name="heading 6" w:semiHidden="1" w:uiPriority="9" w:unhideWhenUsed="1" w:qFormat="1"/>
-    <w:lsdException w:name="heading 7" w:semiHidden="1" w:uiPriority="9" w:unhideWhenUsed="1" w:qFormat="1"/>
-    <w:lsdException w:name="heading 8" w:semiHidden="1" w:uiPriority="9" w:unhideWhenUsed="1" w:qFormat="1"/>
-    <w:lsdException w:name="heading 9" w:semiHidden="1" w:uiPriority="9" w:unhideWhenUsed="1" w:qFormat="1"/>
-    <w:lsdException w:name="index 1" w:semiHidden="1" w:unhideWhenUsed="1"/>
-    <w:lsdException w:name="index 2" w:semiHidden="1" w:unhideWhenUsed="1"/>
-    <w:lsdException w:name="index 3" w:semiHidden="1" w:unhideWhenUsed="1"/>
-    <w:lsdException w:name="index 4" w:semiHidden="1" w:unhideWhenUsed="1"/>
-    <w:lsdException w:name="index 5" w:semiHidden="1" w:unhideWhenUsed="1"/>
-    <w:lsdException w:name="index 6" w:semiHidden="1" w:unhideWhenUsed="1"/>
-    <w:lsdException w:name="index 7" w:semiHidden="1" w:unhideWhenUsed="1"/>
-    <w:lsdException w:name="index 8" w:semiHidden="1" w:unhideWhenUsed="1"/>
-    <w:lsdException w:name="index 9" w:semiHidden="1" w:unhideWhenUsed="1"/>
-    <w:lsdException w:name="toc 1" w:semiHidden="1" w:uiPriority="39" w:unhideWhenUsed="1" w:qFormat="1"/>
-    <w:lsdException w:name="toc 2" w:semiHidden="1" w:uiPriority="39" w:unhideWhenUsed="1" w:qFormat="1"/>
-    <w:lsdException w:name="toc 3" w:semiHidden="1" w:uiPriority="39" w:unhideWhenUsed="1"/>
-    <w:lsdException w:name="toc 4" w:semiHidden="1" w:uiPriority="39" w:unhideWhenUsed="1"/>
-    <w:lsdException w:name="toc 5" w:semiHidden="1" w:uiPriority="39" w:unhideWhenUsed="1"/>
-    <w:lsdException w:name="toc 6" w:semiHidden="1" w:uiPriority="39" w:unhideWhenUsed="1"/>
-    <w:lsdException w:name="toc 7" w:semiHidden="1" w:uiPriority="39" w:unhideWhenUsed="1"/>
-    <w:lsdException w:name="toc 8" w:semiHidden="1" w:uiPriority="39" w:unhideWhenUsed="1"/>
-    <w:lsdException w:name="toc 9" w:semiHidden="1" w:uiPriority="39" w:unhideWhenUsed="1"/>
-    <w:lsdException w:name="Normal Indent" w:semiHidden="1" w:unhideWhenUsed="1"/>
-    <w:lsdException w:name="footnote text" w:semiHidden="1" w:unhideWhenUsed="1"/>
-    <w:lsdException w:name="annotation text" w:semiHidden="1" w:unhideWhenUsed="1"/>
-    <w:lsdException w:name="header" w:semiHidden="1" w:unhideWhenUsed="1"/>
-    <w:lsdException w:name="footer" w:semiHidden="1" w:unhideWhenUsed="1"/>
-    <w:lsdException w:name="index heading" w:semiHidden="1" w:unhideWhenUsed="1"/>
-    <w:lsdException w:name="caption" w:semiHidden="1" w:uiPriority="35" w:unhideWhenUsed="1" w:qFormat="1"/>
-    <w:lsdException w:name="table of figures" w:semiHidden="1" w:unhideWhenUsed="1"/>
-    <w:lsdException w:name="envelope address" w:semiHidden="1" w:unhideWhenUsed="1"/>
-    <w:lsdException w:name="envelope return" w:semiHidden="1" w:unhideWhenUsed="1"/>
-    <w:lsdException w:name="footnote reference" w:semiHidden="1" w:unhideWhenUsed="1"/>
-    <w:lsdException w:name="annotation reference" w:semiHidden="1" w:unhideWhenUsed="1"/>
-    <w:lsdException w:name="line number" w:semiHidden="1" w:unhideWhenUsed="1"/>
-    <w:lsdException w:name="page number" w:semiHidden="1" w:unhideWhenUsed="1"/>
-    <w:lsdException w:name="endnote reference" w:semiHidden="1" w:unhideWhenUsed="1"/>
-    <w:lsdException w:name="endnote text" w:semiHidden="1" w:unhideWhenUsed="1"/>
-    <w:lsdException w:name="table of authorities" w:semiHidden="1" w:unhideWhenUsed="1"/>
-    <w:lsdException w:name="macro" w:semiHidden="1" w:unhideWhenUsed="1"/>
-    <w:lsdException w:name="toa heading" w:semiHidden="1" w:unhideWhenUsed="1"/>
-    <w:lsdException w:name="List" w:semiHidden="1" w:unhideWhenUsed="1"/>
-    <w:lsdException w:name="List Bullet" w:semiHidden="1" w:unhideWhenUsed="1"/>
-    <w:lsdException w:name="List Number" w:semiHidden="1" w:unhideWhenUsed="1"/>
-    <w:lsdException w:name="List 2" w:semiHidden="1" w:unhideWhenUsed="1"/>
-    <w:lsdException w:name="List 3" w:semiHidden="1" w:unhideWhenUsed="1"/>
-    <w:lsdException w:name="List 4" w:semiHidden="1" w:unhideWhenUsed="1"/>
-    <w:lsdException w:name="List 5" w:semiHidden="1" w:unhideWhenUsed="1"/>
-    <w:lsdException w:name="List Bullet 2" w:semiHidden="1" w:unhideWhenUsed="1"/>
-    <w:lsdException w:name="List Bullet 3" w:semiHidden="1" w:unhideWhenUsed="1"/>
-    <w:lsdException w:name="List Bullet 4" w:semiHidden="1" w:unhideWhenUsed="1"/>
-    <w:lsdException w:name="List Bullet 5" w:semiHidden="1" w:unhideWhenUsed="1"/>
-    <w:lsdException w:name="List Number 2" w:semiHidden="1" w:unhideWhenUsed="1"/>
-    <w:lsdException w:name="List Number 3" w:semiHidden="1" w:unhideWhenUsed="1"/>
-    <w:lsdException w:name="List Number 4" w:semiHidden="1" w:unhideWhenUsed="1"/>
-    <w:lsdException w:name="List Number 5" w:semiHidden="1" w:unhideWhenUsed="1"/>
-    <w:lsdException w:name="Title" w:uiPriority="10" w:qFormat="1"/>
-    <w:lsdException w:name="Closing" w:semiHidden="1" w:unhideWhenUsed="1"/>
-    <w:lsdException w:name="Signature" w:semiHidden="1" w:unhideWhenUsed="1"/>
-    <w:lsdException w:name="Default Paragraph Font" w:semiHidden="1" w:uiPriority="1" w:unhideWhenUsed="1"/>
-    <w:lsdException w:name="Body Text" w:semiHidden="1" w:uiPriority="1" w:unhideWhenUsed="1" w:qFormat="1"/>
-    <w:lsdException w:name="Body Text Indent" w:semiHidden="1" w:unhideWhenUsed="1"/>
-    <w:lsdException w:name="List Continue" w:semiHidden="1" w:unhideWhenUsed="1"/>
-    <w:lsdException w:name="List Continue 2" w:semiHidden="1" w:unhideWhenUsed="1"/>
-    <w:lsdException w:name="List Continue 3" w:semiHidden="1" w:unhideWhenUsed="1"/>
-    <w:lsdException w:name="List Continue 4" w:semiHidden="1" w:unhideWhenUsed="1"/>
-    <w:lsdException w:name="List Continue 5" w:semiHidden="1" w:unhideWhenUsed="1"/>
-    <w:lsdException w:name="Message Header" w:semiHidden="1" w:unhideWhenUsed="1"/>
-    <w:lsdException w:name="Subtitle" w:semiHidden="1" w:uiPriority="11" w:qFormat="1"/>
-    <w:lsdException w:name="Salutation" w:semiHidden="1" w:unhideWhenUsed="1"/>
-    <w:lsdException w:name="Date" w:semiHidden="1" w:unhideWhenUsed="1"/>
-    <w:lsdException w:name="Body Text First Indent" w:semiHidden="1" w:unhideWhenUsed="1"/>
-    <w:lsdException w:name="Body Text First Indent 2" w:semiHidden="1" w:unhideWhenUsed="1"/>
-    <w:lsdException w:name="Note Heading" w:semiHidden="1" w:unhideWhenUsed="1"/>
-    <w:lsdException w:name="Body Text 2" w:semiHidden="1" w:uiPriority="1" w:unhideWhenUsed="1"/>
-    <w:lsdException w:name="Body Text 3" w:semiHidden="1" w:unhideWhenUsed="1"/>
-    <w:lsdException w:name="Body Text Indent 2" w:semiHidden="1" w:unhideWhenUsed="1"/>
-    <w:lsdException w:name="Body Text Indent 3" w:semiHidden="1" w:unhideWhenUsed="1"/>
-    <w:lsdException w:name="Block Text" w:semiHidden="1" w:unhideWhenUsed="1"/>
-    <w:lsdException w:name="Hyperlink" w:semiHidden="1" w:unhideWhenUsed="1"/>
-    <w:lsdException w:name="FollowedHyperlink" w:semiHidden="1" w:unhideWhenUsed="1"/>
-    <w:lsdException w:name="Strong" w:uiPriority="22" w:qFormat="1"/>
-    <w:lsdException w:name="Emphasis" w:uiPriority="20" w:qFormat="1"/>
-    <w:lsdException w:name="Document Map" w:semiHidden="1" w:unhideWhenUsed="1"/>
-    <w:lsdException w:name="Plain Text" w:semiHidden="1" w:unhideWhenUsed="1"/>
-    <w:lsdException w:name="E-mail Signature" w:semiHidden="1" w:unhideWhenUsed="1"/>
-    <w:lsdException w:name="HTML Top of Form" w:semiHidden="1" w:unhideWhenUsed="1"/>
-    <w:lsdException w:name="HTML Bottom of Form" w:semiHidden="1" w:unhideWhenUsed="1"/>
-    <w:lsdException w:name="Normal (Web)" w:semiHidden="1" w:unhideWhenUsed="1"/>
-    <w:lsdException w:name="HTML Acronym" w:semiHidden="1" w:unhideWhenUsed="1"/>
-    <w:lsdException w:name="HTML Address" w:semiHidden="1" w:unhideWhenUsed="1"/>
-    <w:lsdException w:name="HTML Cite" w:semiHidden="1" w:unhideWhenUsed="1"/>
-    <w:lsdException w:name="HTML Code" w:semiHidden="1" w:unhideWhenUsed="1"/>
-    <w:lsdException w:name="HTML Definition" w:semiHidden="1" w:unhideWhenUsed="1"/>
-    <w:lsdException w:name="HTML Keyboard" w:semiHidden="1" w:unhideWhenUsed="1"/>
-    <w:lsdException w:name="HTML Preformatted" w:semiHidden="1" w:unhideWhenUsed="1"/>
-    <w:lsdException w:name="HTML Sample" w:semiHidden="1" w:unhideWhenUsed="1"/>
-    <w:lsdException w:name="HTML Typewriter" w:semiHidden="1" w:unhideWhenUsed="1"/>
-    <w:lsdException w:name="HTML Variable" w:semiHidden="1" w:unhideWhenUsed="1"/>
-    <w:lsdException w:name="Normal Table" w:semiHidden="1" w:unhideWhenUsed="1"/>
-    <w:lsdException w:name="annotation subject" w:semiHidden="1" w:unhideWhenUsed="1"/>
-    <w:lsdException w:name="No List" w:semiHidden="1" w:unhideWhenUsed="1"/>
-    <w:lsdException w:name="Outline List 1" w:semiHidden="1" w:unhideWhenUsed="1"/>
-    <w:lsdException w:name="Outline List 2" w:semiHidden="1" w:unhideWhenUsed="1"/>
-    <w:lsdException w:name="Outline List 3" w:semiHidden="1" w:unhideWhenUsed="1"/>
-    <w:lsdException w:name="Table Simple 1" w:semiHidden="1" w:unhideWhenUsed="1"/>
-    <w:lsdException w:name="Table Simple 2" w:semiHidden="1" w:unhideWhenUsed="1"/>
-    <w:lsdException w:name="Table Simple 3" w:semiHidden="1" w:unhideWhenUsed="1"/>
-    <w:lsdException w:name="Table Classic 1" w:semiHidden="1" w:unhideWhenUsed="1"/>
-    <w:lsdException w:name="Table Classic 2" w:semiHidden="1" w:unhideWhenUsed="1"/>
-    <w:lsdException w:name="Table Classic 3" w:semiHidden="1" w:unhideWhenUsed="1"/>
-    <w:lsdException w:name="Table Classic 4" w:semiHidden="1" w:unhideWhenUsed="1"/>
-    <w:lsdException w:name="Table Colorful 1" w:semiHidden="1" w:unhideWhenUsed="1"/>
-    <w:lsdException w:name="Table Colorful 2" w:semiHidden="1" w:unhideWhenUsed="1"/>
-    <w:lsdException w:name="Table Colorful 3" w:semiHidden="1" w:unhideWhenUsed="1"/>
-    <w:lsdException w:name="Table Columns 1" w:semiHidden="1" w:unhideWhenUsed="1"/>
-    <w:lsdException w:name="Table Columns 2" w:semiHidden="1" w:unhideWhenUsed="1"/>
-    <w:lsdException w:name="Table Columns 3" w:semiHidden="1" w:unhideWhenUsed="1"/>
-    <w:lsdException w:name="Table Columns 4" w:semiHidden="1" w:unhideWhenUsed="1"/>
-    <w:lsdException w:name="Table Columns 5" w:semiHidden="1" w:unhideWhenUsed="1"/>
-    <w:lsdException w:name="Table Grid 1" w:semiHidden="1" w:unhideWhenUsed="1"/>
-    <w:lsdException w:name="Table Grid 2" w:semiHidden="1" w:unhideWhenUsed="1"/>
-    <w:lsdException w:name="Table Grid 3" w:semiHidden="1" w:unhideWhenUsed="1"/>
-    <w:lsdException w:name="Table Grid 4" w:semiHidden="1" w:unhideWhenUsed="1"/>
-    <w:lsdException w:name="Table Grid 5" w:semiHidden="1" w:unhideWhenUsed="1"/>
-    <w:lsdException w:name="Table Grid 6" w:semiHidden="1" w:unhideWhenUsed="1"/>
-    <w:lsdException w:name="Table Grid 7" w:semiHidden="1" w:unhideWhenUsed="1"/>
-    <w:lsdException w:name="Table Grid 8" w:semiHidden="1" w:unhideWhenUsed="1"/>
-    <w:lsdException w:name="Table List 1" w:semiHidden="1" w:unhideWhenUsed="1"/>
-    <w:lsdException w:name="Table List 2" w:semiHidden="1" w:unhideWhenUsed="1"/>
-    <w:lsdException w:name="Table List 3" w:semiHidden="1" w:unhideWhenUsed="1"/>
-    <w:lsdException w:name="Table List 4" w:semiHidden="1" w:unhideWhenUsed="1"/>
-    <w:lsdException w:name="Table List 5" w:semiHidden="1" w:unhideWhenUsed="1"/>
-    <w:lsdException w:name="Table List 6" w:semiHidden="1" w:unhideWhenUsed="1"/>
-    <w:lsdException w:name="Table List 7" w:semiHidden="1" w:unhideWhenUsed="1"/>
-    <w:lsdException w:name="Table List 8" w:semiHidden="1" w:unhideWhenUsed="1"/>
-    <w:lsdException w:name="Table 3D effects 1" w:semiHidden="1" w:unhideWhenUsed="1"/>
-    <w:lsdException w:name="Table 3D effects 2" w:semiHidden="1" w:unhideWhenUsed="1"/>
-    <w:lsdException w:name="Table 3D effects 3" w:semiHidden="1" w:unhideWhenUsed="1"/>
-    <w:lsdException w:name="Table Contemporary" w:semiHidden="1" w:unhideWhenUsed="1"/>
-    <w:lsdException w:name="Table Elegant" w:semiHidden="1" w:unhideWhenUsed="1"/>
-    <w:lsdException w:name="Table Professional" w:semiHidden="1" w:unhideWhenUsed="1"/>
-    <w:lsdException w:name="Table Subtle 1" w:semiHidden="1" w:unhideWhenUsed="1"/>
-    <w:lsdException w:name="Table Subtle 2" w:semiHidden="1" w:unhideWhenUsed="1"/>
-    <w:lsdException w:name="Table Web 1" w:semiHidden="1" w:unhideWhenUsed="1"/>
-    <w:lsdException w:name="Table Web 2" w:semiHidden="1" w:unhideWhenUsed="1"/>
-    <w:lsdException w:name="Table Web 3" w:semiHidden="1" w:unhideWhenUsed="1"/>
-    <w:lsdException w:name="Balloon Text" w:semiHidden="1" w:unhideWhenUsed="1"/>
-    <w:lsdException w:name="Table Grid" w:uiPriority="59"/>
-    <w:lsdException w:name="Table Theme" w:semiHidden="1" w:unhideWhenUsed="1"/>
-    <w:lsdException w:name="Placeholder Text" w:semiHidden="1"/>
-    <w:lsdException w:name="No Spacing" w:uiPriority="1" w:qFormat="1"/>
-    <w:lsdException w:name="Light Shading" w:uiPriority="60"/>
-    <w:lsdException w:name="Light List" w:uiPriority="61"/>
-    <w:lsdException w:name="Light Grid" w:uiPriority="62"/>
-    <w:lsdException w:name="Medium Shading 1" w:uiPriority="63"/>
-    <w:lsdException w:name="Medium Shading 2" w:uiPriority="64"/>
-    <w:lsdException w:name="Medium List 1" w:uiPriority="65"/>
-    <w:lsdException w:name="Medium List 2" w:uiPriority="66"/>
-    <w:lsdException w:name="Medium Grid 1" w:uiPriority="67"/>
-    <w:lsdException w:name="Medium Grid 2" w:uiPriority="68"/>
-    <w:lsdException w:name="Medium Grid 3" w:uiPriority="69"/>
-    <w:lsdException w:name="Dark List" w:uiPriority="70"/>
-    <w:lsdException w:name="Colorful Shading" w:uiPriority="71"/>
-    <w:lsdException w:name="Colorful List" w:uiPriority="72"/>
-    <w:lsdException w:name="Colorful Grid" w:uiPriority="73"/>
-    <w:lsdException w:name="Light Shading Accent 1" w:uiPriority="60"/>
-    <w:lsdException w:name="Light List Accent 1" w:uiPriority="61"/>
-    <w:lsdException w:name="Light Grid Accent 1" w:uiPriority="62"/>
-    <w:lsdException w:name="Medium Shading 1 Accent 1" w:uiPriority="63"/>
-    <w:lsdException w:name="Medium Shading 2 Accent 1" w:uiPriority="64"/>
-    <w:lsdException w:name="Medium List 1 Accent 1" w:uiPriority="65"/>
-    <w:lsdException w:name="Revision" w:semiHidden="1"/>
-    <w:lsdException w:name="List Paragraph" w:uiPriority="1" w:qFormat="1"/>
-    <w:lsdException w:name="Quote" w:uiPriority="29" w:qFormat="1"/>
-    <w:lsdException w:name="Intense Quote" w:uiPriority="30" w:qFormat="1"/>
-    <w:lsdException w:name="Medium List 2 Accent 1" w:uiPriority="66"/>
-    <w:lsdException w:name="Medium Grid 1 Accent 1" w:uiPriority="67"/>
-    <w:lsdException w:name="Medium Grid 2 Accent 1" w:uiPriority="68"/>
-    <w:lsdException w:name="Medium Grid 3 Accent 1" w:uiPriority="69"/>
-    <w:lsdException w:name="Dark List Accent 1" w:uiPriority="70"/>
-    <w:lsdException w:name="Colorful Shading Accent 1" w:uiPriority="71"/>
-    <w:lsdException w:name="Colorful List Accent 1" w:uiPriority="72"/>
-    <w:lsdException w:name="Colorful Grid Accent 1" w:uiPriority="73"/>
-    <w:lsdException w:name="Light Shading Accent 2" w:uiPriority="60"/>
-    <w:lsdException w:name="Light List Accent 2" w:uiPriority="61"/>
-    <w:lsdException w:name="Light Grid Accent 2" w:uiPriority="62"/>
-    <w:lsdException w:name="Medium Shading 1 Accent 2" w:uiPriority="63"/>
-    <w:lsdException w:name="Medium Shading 2 Accent 2" w:uiPriority="64"/>
-    <w:lsdException w:name="Medium List 1 Accent 2" w:uiPriority="65"/>
-    <w:lsdException w:name="Medium List 2 Accent 2" w:uiPriority="66"/>
-    <w:lsdException w:name="Medium Grid 1 Accent 2" w:uiPriority="67"/>
-    <w:lsdException w:name="Medium Grid 2 Accent 2" w:uiPriority="68"/>
-    <w:lsdException w:name="Medium Grid 3 Accent 2" w:uiPriority="69"/>
-    <w:lsdException w:name="Dark List Accent 2" w:uiPriority="70"/>
-    <w:lsdException w:name="Colorful Shading Accent 2" w:uiPriority="71"/>
-    <w:lsdException w:name="Colorful List Accent 2" w:uiPriority="72"/>
-    <w:lsdException w:name="Colorful Grid Accent 2" w:uiPriority="73"/>
-    <w:lsdException w:name="Light Shading Accent 3" w:uiPriority="60"/>
-    <w:lsdException w:name="Light List Accent 3" w:uiPriority="61"/>
-    <w:lsdException w:name="Light Grid Accent 3" w:uiPriority="62"/>
-    <w:lsdException w:name="Medium Shading 1 Accent 3" w:uiPriority="63"/>
-    <w:lsdException w:name="Medium Shading 2 Accent 3" w:uiPriority="64"/>
-    <w:lsdException w:name="Medium List 1 Accent 3" w:uiPriority="65"/>
-    <w:lsdException w:name="Medium List 2 Accent 3" w:uiPriority="66"/>
-    <w:lsdException w:name="Medium Grid 1 Accent 3" w:uiPriority="67"/>
-    <w:lsdException w:name="Medium Grid 2 Accent 3" w:uiPriority="68"/>
-    <w:lsdException w:name="Medium Grid 3 Accent 3" w:uiPriority="69"/>
-    <w:lsdException w:name="Dark List Accent 3" w:uiPriority="70"/>
-    <w:lsdException w:name="Colorful Shading Accent 3" w:uiPriority="71"/>
-    <w:lsdException w:name="Colorful List Accent 3" w:uiPriority="72"/>
-    <w:lsdException w:name="Colorful Grid Accent 3" w:uiPriority="73"/>
-    <w:lsdException w:name="Light Shading Accent 4" w:uiPriority="60"/>
-    <w:lsdException w:name="Light List Accent 4" w:uiPriority="61"/>
-    <w:lsdException w:name="Light Grid Accent 4" w:uiPriority="62"/>
-    <w:lsdException w:name="Medium Shading 1 Accent 4" w:uiPriority="63"/>
-    <w:lsdException w:name="Medium Shading 2 Accent 4" w:uiPriority="64"/>
-    <w:lsdException w:name="Medium List 1 Accent 4" w:uiPriority="65"/>
-    <w:lsdException w:name="Medium List 2 Accent 4" w:uiPriority="66"/>
-    <w:lsdException w:name="Medium Grid 1 Accent 4" w:uiPriority="67"/>
-    <w:lsdException w:name="Medium Grid 2 Accent 4" w:uiPriority="68"/>
-    <w:lsdException w:name="Medium Grid 3 Accent 4" w:uiPriority="69"/>
-    <w:lsdException w:name="Dark List Accent 4" w:uiPriority="70"/>
-    <w:lsdException w:name="Colorful Shading Accent 4" w:uiPriority="71"/>
-    <w:lsdException w:name="Colorful List Accent 4" w:uiPriority="72"/>
-    <w:lsdException w:name="Colorful Grid Accent 4" w:uiPriority="73"/>
-    <w:lsdException w:name="Light Shading Accent 5" w:uiPriority="60"/>
-    <w:lsdException w:name="Light List Accent 5" w:uiPriority="61"/>
-    <w:lsdException w:name="Light Grid Accent 5" w:uiPriority="62"/>
-    <w:lsdException w:name="Medium Shading 1 Accent 5" w:uiPriority="63"/>
-    <w:lsdException w:name="Medium Shading 2 Accent 5" w:uiPriority="64"/>
-    <w:lsdException w:name="Medium List 1 Accent 5" w:uiPriority="65"/>
-    <w:lsdException w:name="Medium List 2 Accent 5" w:uiPriority="66"/>
-    <w:lsdException w:name="Medium Grid 1 Accent 5" w:uiPriority="67"/>
-    <w:lsdException w:name="Medium Grid 2 Accent 5" w:uiPriority="68"/>
-    <w:lsdException w:name="Medium Grid 3 Accent 5" w:uiPriority="69"/>
-    <w:lsdException w:name="Dark List Accent 5" w:uiPriority="70"/>
-    <w:lsdException w:name="Colorful Shading Accent 5" w:uiPriority="71"/>
-    <w:lsdException w:name="Colorful List Accent 5" w:uiPriority="72"/>
-    <w:lsdException w:name="Colorful Grid Accent 5" w:uiPriority="73"/>
-    <w:lsdException w:name="Light Shading Accent 6" w:uiPriority="60"/>
-    <w:lsdException w:name="Light List Accent 6" w:uiPriority="61"/>
-    <w:lsdException w:name="Light Grid Accent 6" w:uiPriority="62"/>
-    <w:lsdException w:name="Medium Shading 1 Accent 6" w:uiPriority="63"/>
-    <w:lsdException w:name="Medium Shading 2 Accent 6" w:uiPriority="64"/>
-    <w:lsdException w:name="Medium List 1 Accent 6" w:uiPriority="65"/>
-    <w:lsdException w:name="Medium List 2 Accent 6" w:uiPriority="66"/>
-    <w:lsdException w:name="Medium Grid 1 Accent 6" w:uiPriority="67"/>
-    <w:lsdException w:name="Medium Grid 2 Accent 6" w:uiPriority="68"/>
-    <w:lsdException w:name="Medium Grid 3 Accent 6" w:uiPriority="69"/>
-    <w:lsdException w:name="Dark List Accent 6" w:uiPriority="70"/>
-    <w:lsdException w:name="Colorful Shading Accent 6" w:uiPriority="71"/>
-    <w:lsdException w:name="Colorful List Accent 6" w:uiPriority="72"/>
-    <w:lsdException w:name="Colorful Grid Accent 6" w:uiPriority="73"/>
-    <w:lsdException w:name="Subtle Emphasis" w:uiPriority="19" w:qFormat="1"/>
-    <w:lsdException w:name="Intense Emphasis" w:uiPriority="21" w:qFormat="1"/>
-    <w:lsdException w:name="Subtle Reference" w:uiPriority="31" w:qFormat="1"/>
-    <w:lsdException w:name="Intense Reference" w:uiPriority="32" w:qFormat="1"/>
-    <w:lsdException w:name="Book Title" w:uiPriority="33" w:qFormat="1"/>
-    <w:lsdException w:name="Bibliography" w:semiHidden="1" w:uiPriority="37" w:unhideWhenUsed="1"/>
-    <w:lsdException w:name="TOC Heading" w:semiHidden="1" w:uiPriority="39" w:unhideWhenUsed="1" w:qFormat="1"/>
-    <w:lsdException w:name="Plain Table 1" w:uiPriority="41"/>
-    <w:lsdException w:name="Plain Table 2" w:uiPriority="42"/>
-    <w:lsdException w:name="Plain Table 3" w:uiPriority="43"/>
-    <w:lsdException w:name="Plain Table 4" w:uiPriority="44"/>
-    <w:lsdException w:name="Plain Table 5" w:uiPriority="45"/>
-    <w:lsdException w:name="Grid Table Light" w:uiPriority="40"/>
-    <w:lsdException w:name="Grid Table 1 Light" w:uiPriority="46"/>
-    <w:lsdException w:name="Grid Table 2" w:uiPriority="47"/>
-    <w:lsdException w:name="Grid Table 3" w:uiPriority="48"/>
-    <w:lsdException w:name="Grid Table 4" w:uiPriority="49"/>
-    <w:lsdException w:name="Grid Table 5 Dark" w:uiPriority="50"/>
-    <w:lsdException w:name="Grid Table 6 Colorful" w:uiPriority="51"/>
-    <w:lsdException w:name="Grid Table 7 Colorful" w:uiPriority="52"/>
-    <w:lsdException w:name="Grid Table 1 Light Accent 1" w:uiPriority="46"/>
-    <w:lsdException w:name="Grid Table 2 Accent 1" w:uiPriority="47"/>
-    <w:lsdException w:name="Grid Table 3 Accent 1" w:uiPriority="48"/>
-    <w:lsdException w:name="Grid Table 4 Accent 1" w:uiPriority="49"/>
-    <w:lsdException w:name="Grid Table 5 Dark Accent 1" w:uiPriority="50"/>
-    <w:lsdException w:name="Grid Table 6 Colorful Accent 1" w:uiPriority="51"/>
-    <w:lsdException w:name="Grid Table 7 Colorful Accent 1" w:uiPriority="52"/>
-    <w:lsdException w:name="Grid Table 1 Light Accent 2" w:uiPriority="46"/>
-    <w:lsdException w:name="Grid Table 2 Accent 2" w:uiPriority="47"/>
-    <w:lsdException w:name="Grid Table 3 Accent 2" w:uiPriority="48"/>
-    <w:lsdException w:name="Grid Table 4 Accent 2" w:uiPriority="49"/>
-    <w:lsdException w:name="Grid Table 5 Dark Accent 2" w:uiPriority="50"/>
-    <w:lsdException w:name="Grid Table 6 Colorful Accent 2" w:uiPriority="51"/>
-    <w:lsdException w:name="Grid Table 7 Colorful Accent 2" w:uiPriority="52"/>
-    <w:lsdException w:name="Grid Table 1 Light Accent 3" w:uiPriority="46"/>
-    <w:lsdException w:name="Grid Table 2 Accent 3" w:uiPriority="47"/>
-    <w:lsdException w:name="Grid Table 3 Accent 3" w:uiPriority="48"/>
-    <w:lsdException w:name="Grid Table 4 Accent 3" w:uiPriority="49"/>
-    <w:lsdException w:name="Grid Table 5 Dark Accent 3" w:uiPriority="50"/>
-    <w:lsdException w:name="Grid Table 6 Colorful Accent 3" w:uiPriority="51"/>
-    <w:lsdException w:name="Grid Table 7 Colorful Accent 3" w:uiPriority="52"/>
-    <w:lsdException w:name="Grid Table 1 Light Accent 4" w:uiPriority="46"/>
-    <w:lsdException w:name="Grid Table 2 Accent 4" w:uiPriority="47"/>
-    <w:lsdException w:name="Grid Table 3 Accent 4" w:uiPriority="48"/>
-    <w:lsdException w:name="Grid Table 4 Accent 4" w:uiPriority="49"/>
-    <w:lsdException w:name="Grid Table 5 Dark Accent 4" w:uiPriority="50"/>
-    <w:lsdException w:name="Grid Table 6 Colorful Accent 4" w:uiPriority="51"/>
-    <w:lsdException w:name="Grid Table 7 Colorful Accent 4" w:uiPriority="52"/>
-    <w:lsdException w:name="Grid Table 1 Light Accent 5" w:uiPriority="46"/>
-    <w:lsdException w:name="Grid Table 2 Accent 5" w:uiPriority="47"/>
-    <w:lsdException w:name="Grid Table 3 Accent 5" w:uiPriority="48"/>
-    <w:lsdException w:name="Grid Table 4 Accent 5" w:uiPriority="49"/>
-    <w:lsdException w:name="Grid Table 5 Dark Accent 5" w:uiPriority="50"/>
-    <w:lsdException w:name="Grid Table 6 Colorful Accent 5" w:uiPriority="51"/>
-    <w:lsdException w:name="Grid Table 7 Colorful Accent 5" w:uiPriority="52"/>
-    <w:lsdException w:name="Grid Table 1 Light Accent 6" w:uiPriority="46"/>
-    <w:lsdException w:name="Grid Table 2 Accent 6" w:uiPriority="47"/>
-    <w:lsdException w:name="Grid Table 3 Accent 6" w:uiPriority="48"/>
-    <w:lsdException w:name="Grid Table 4 Accent 6" w:uiPriority="49"/>
-    <w:lsdException w:name="Grid Table 5 Dark Accent 6" w:uiPriority="50"/>
-    <w:lsdException w:name="Grid Table 6 Colorful Accent 6" w:uiPriority="51"/>
-    <w:lsdException w:name="Grid Table 7 Colorful Accent 6" w:uiPriority="52"/>
-    <w:lsdException w:name="List Table 1 Light" w:uiPriority="46"/>
-    <w:lsdException w:name="List Table 2" w:uiPriority="47"/>
-    <w:lsdException w:name="List Table 3" w:uiPriority="48"/>
-    <w:lsdException w:name="List Table 4" w:uiPriority="49"/>
-    <w:lsdException w:name="List Table 5 Dark" w:uiPriority="50"/>
-    <w:lsdException w:name="List Table 6 Colorful" w:uiPriority="51"/>
-    <w:lsdException w:name="List Table 7 Colorful" w:uiPriority="52"/>
-    <w:lsdException w:name="List Table 1 Light Accent 1" w:uiPriority="46"/>
-    <w:lsdException w:name="List Table 2 Accent 1" w:uiPriority="47"/>
-    <w:lsdException w:name="List Table 3 Accent 1" w:uiPriority="48"/>
-    <w:lsdException w:name="List Table 4 Accent 1" w:uiPriority="49"/>
-    <w:lsdException w:name="List Table 5 Dark Accent 1" w:uiPriority="50"/>
-    <w:lsdException w:name="List Table 6 Colorful Accent 1" w:uiPriority="51"/>
-    <w:lsdException w:name="List Table 7 Colorful Accent 1" w:uiPriority="52"/>
-    <w:lsdException w:name="List Table 1 Light Accent 2" w:uiPriority="46"/>
-    <w:lsdException w:name="List Table 2 Accent 2" w:uiPriority="47"/>
-    <w:lsdException w:name="List Table 3 Accent 2" w:uiPriority="48"/>
-    <w:lsdException w:name="List Table 4 Accent 2" w:uiPriority="49"/>
-    <w:lsdException w:name="List Table 5 Dark Accent 2" w:uiPriority="50"/>
-    <w:lsdException w:name="List Table 6 Colorful Accent 2" w:uiPriority="51"/>
-    <w:lsdException w:name="List Table 7 Colorful Accent 2" w:uiPriority="52"/>
-    <w:lsdException w:name="List Table 1 Light Accent 3" w:uiPriority="46"/>
-    <w:lsdException w:name="List Table 2 Accent 3" w:uiPriority="47"/>
-    <w:lsdException w:name="List Table 3 Accent 3" w:uiPriority="48"/>
-    <w:lsdException w:name="List Table 4 Accent 3" w:uiPriority="49"/>
-    <w:lsdException w:name="List Table 5 Dark Accent 3" w:uiPriority="50"/>
-    <w:lsdException w:name="List Table 6 Colorful Accent 3" w:uiPriority="51"/>
-    <w:lsdException w:name="List Table 7 Colorful Accent 3" w:uiPriority="52"/>
-    <w:lsdException w:name="List Table 1 Light Accent 4" w:uiPriority="46"/>
-    <w:lsdException w:name="List Table 2 Accent 4" w:uiPriority="47"/>
-    <w:lsdException w:name="List Table 3 Accent 4" w:uiPriority="48"/>
-    <w:lsdException w:name="List Table 4 Accent 4" w:uiPriority="49"/>
-    <w:lsdException w:name="List Table 5 Dark Accent 4" w:uiPriority="50"/>
-    <w:lsdException w:name="List Table 6 Colorful Accent 4" w:uiPriority="51"/>
-    <w:lsdException w:name="List Table 7 Colorful Accent 4" w:uiPriority="52"/>
-    <w:lsdException w:name="List Table 1 Light Accent 5" w:uiPriority="46"/>
-    <w:lsdException w:name="List Table 2 Accent 5" w:uiPriority="47"/>
-    <w:lsdException w:name="List Table 3 Accent 5" w:uiPriority="48"/>
-    <w:lsdException w:name="List Table 4 Accent 5" w:uiPriority="49"/>
-    <w:lsdException w:name="List Table 5 Dark Accent 5" w:uiPriority="50"/>
-    <w:lsdException w:name="List Table 6 Colorful Accent 5" w:uiPriority="51"/>
-    <w:lsdException w:name="List Table 7 Colorful Accent 5" w:uiPriority="52"/>
-    <w:lsdException w:name="List Table 1 Light Accent 6" w:uiPriority="46"/>
-    <w:lsdException w:name="List Table 2 Accent 6" w:uiPriority="47"/>
-    <w:lsdException w:name="List Table 3 Accent 6" w:uiPriority="48"/>
-    <w:lsdException w:name="List Table 4 Accent 6" w:uiPriority="49"/>
-    <w:lsdException w:name="List Table 5 Dark Accent 6" w:uiPriority="50"/>
-    <w:lsdException w:name="List Table 6 Colorful Accent 6" w:uiPriority="51"/>
-    <w:lsdException w:name="List Table 7 Colorful Accent 6" w:uiPriority="52"/>
+  <w:latentStyles w:defLockedState="0" w:defUIPriority="99" w:defSemiHidden="1" w:defUnhideWhenUsed="1" w:defQFormat="0" w:count="267">
+    <w:lsdException w:name="Normal" w:semiHidden="0" w:uiPriority="1" w:unhideWhenUsed="0" w:qFormat="1"/>
+    <w:lsdException w:name="heading 1" w:semiHidden="0" w:uiPriority="1" w:unhideWhenUsed="0" w:qFormat="1"/>
+    <w:lsdException w:name="heading 2" w:uiPriority="1" w:qFormat="1"/>
+    <w:lsdException w:name="heading 3" w:uiPriority="1" w:qFormat="1"/>
+    <w:lsdException w:name="heading 4" w:uiPriority="1" w:qFormat="1"/>
+    <w:lsdException w:name="heading 5" w:uiPriority="9" w:qFormat="1"/>
+    <w:lsdException w:name="heading 6" w:uiPriority="9" w:qFormat="1"/>
+    <w:lsdException w:name="heading 7" w:uiPriority="9" w:qFormat="1"/>
+    <w:lsdException w:name="heading 8" w:uiPriority="9" w:qFormat="1"/>
+    <w:lsdException w:name="heading 9" w:uiPriority="9" w:qFormat="1"/>
+    <w:lsdException w:name="toc 1" w:uiPriority="39" w:qFormat="1"/>
+    <w:lsdException w:name="toc 2" w:uiPriority="39" w:qFormat="1"/>
+    <w:lsdException w:name="toc 3" w:uiPriority="39"/>
+    <w:lsdException w:name="toc 4" w:uiPriority="39"/>
+    <w:lsdException w:name="toc 5" w:uiPriority="39"/>
+    <w:lsdException w:name="toc 6" w:uiPriority="39"/>
+    <w:lsdException w:name="toc 7" w:uiPriority="39"/>
+    <w:lsdException w:name="toc 8" w:uiPriority="39"/>
+    <w:lsdException w:name="toc 9" w:uiPriority="39"/>
+    <w:lsdException w:name="caption" w:uiPriority="35" w:qFormat="1"/>
+    <w:lsdException w:name="Title" w:semiHidden="0" w:uiPriority="10" w:unhideWhenUsed="0" w:qFormat="1"/>
+    <w:lsdException w:name="Default Paragraph Font" w:uiPriority="1"/>
+    <w:lsdException w:name="Body Text" w:uiPriority="1" w:qFormat="1"/>
+    <w:lsdException w:name="Subtitle" w:uiPriority="11" w:unhideWhenUsed="0" w:qFormat="1"/>
+    <w:lsdException w:name="Body Text 2" w:uiPriority="1"/>
+    <w:lsdException w:name="Strong" w:semiHidden="0" w:uiPriority="22" w:unhideWhenUsed="0" w:qFormat="1"/>
+    <w:lsdException w:name="Emphasis" w:semiHidden="0" w:uiPriority="20" w:unhideWhenUsed="0" w:qFormat="1"/>
+    <w:lsdException w:name="Table Grid" w:semiHidden="0" w:uiPriority="59" w:unhideWhenUsed="0"/>
+    <w:lsdException w:name="Placeholder Text" w:unhideWhenUsed="0"/>
+    <w:lsdException w:name="No Spacing" w:semiHidden="0" w:uiPriority="1" w:unhideWhenUsed="0" w:qFormat="1"/>
+    <w:lsdException w:name="Light Shading" w:semiHidden="0" w:uiPriority="60" w:unhideWhenUsed="0"/>
+    <w:lsdException w:name="Light List" w:semiHidden="0" w:uiPriority="61" w:unhideWhenUsed="0"/>
+    <w:lsdException w:name="Light Grid" w:semiHidden="0" w:uiPriority="62" w:unhideWhenUsed="0"/>
+    <w:lsdException w:name="Medium Shading 1" w:semiHidden="0" w:uiPriority="63" w:unhideWhenUsed="0"/>
+    <w:lsdException w:name="Medium Shading 2" w:semiHidden="0" w:uiPriority="64" w:unhideWhenUsed="0"/>
+    <w:lsdException w:name="Medium List 1" w:semiHidden="0" w:uiPriority="65" w:unhideWhenUsed="0"/>
+    <w:lsdException w:name="Medium List 2" w:semiHidden="0" w:uiPriority="66" w:unhideWhenUsed="0"/>
+    <w:lsdException w:name="Medium Grid 1" w:semiHidden="0" w:uiPriority="67" w:unhideWhenUsed="0"/>
+    <w:lsdException w:name="Medium Grid 2" w:semiHidden="0" w:uiPriority="68" w:unhideWhenUsed="0"/>
+    <w:lsdException w:name="Medium Grid 3" w:semiHidden="0" w:uiPriority="69" w:unhideWhenUsed="0"/>
+    <w:lsdException w:name="Dark List" w:semiHidden="0" w:uiPriority="70" w:unhideWhenUsed="0"/>
+    <w:lsdException w:name="Colorful Shading" w:semiHidden="0" w:uiPriority="71" w:unhideWhenUsed="0"/>
+    <w:lsdException w:name="Colorful List" w:semiHidden="0" w:uiPriority="72" w:unhideWhenUsed="0"/>
+    <w:lsdException w:name="Colorful Grid" w:semiHidden="0" w:uiPriority="73" w:unhideWhenUsed="0"/>
+    <w:lsdException w:name="Light Shading Accent 1" w:semiHidden="0" w:uiPriority="60" w:unhideWhenUsed="0"/>
+    <w:lsdException w:name="Light List Accent 1" w:semiHidden="0" w:uiPriority="61" w:unhideWhenUsed="0"/>
+    <w:lsdException w:name="Light Grid Accent 1" w:semiHidden="0" w:uiPriority="62" w:unhideWhenUsed="0"/>
+    <w:lsdException w:name="Medium Shading 1 Accent 1" w:semiHidden="0" w:uiPriority="63" w:unhideWhenUsed="0"/>
+    <w:lsdException w:name="Medium Shading 2 Accent 1" w:semiHidden="0" w:uiPriority="64" w:unhideWhenUsed="0"/>
+    <w:lsdException w:name="Medium List 1 Accent 1" w:semiHidden="0" w:uiPriority="65" w:unhideWhenUsed="0"/>
+    <w:lsdException w:name="Revision" w:unhideWhenUsed="0"/>
+    <w:lsdException w:name="List Paragraph" w:semiHidden="0" w:uiPriority="1" w:unhideWhenUsed="0" w:qFormat="1"/>
+    <w:lsdException w:name="Quote" w:semiHidden="0" w:uiPriority="29" w:unhideWhenUsed="0" w:qFormat="1"/>
+    <w:lsdException w:name="Intense Quote" w:semiHidden="0" w:uiPriority="30" w:unhideWhenUsed="0" w:qFormat="1"/>
+    <w:lsdException w:name="Medium List 2 Accent 1" w:semiHidden="0" w:uiPriority="66" w:unhideWhenUsed="0"/>
+    <w:lsdException w:name="Medium Grid 1 Accent 1" w:semiHidden="0" w:uiPriority="67" w:unhideWhenUsed="0"/>
+    <w:lsdException w:name="Medium Grid 2 Accent 1" w:semiHidden="0" w:uiPriority="68" w:unhideWhenUsed="0"/>
+    <w:lsdException w:name="Medium Grid 3 Accent 1" w:semiHidden="0" w:uiPriority="69" w:unhideWhenUsed="0"/>
+    <w:lsdException w:name="Dark List Accent 1" w:semiHidden="0" w:uiPriority="70" w:unhideWhenUsed="0"/>
+    <w:lsdException w:name="Colorful Shading Accent 1" w:semiHidden="0" w:uiPriority="71" w:unhideWhenUsed="0"/>
+    <w:lsdException w:name="Colorful List Accent 1" w:semiHidden="0" w:uiPriority="72" w:unhideWhenUsed="0"/>
+    <w:lsdException w:name="Colorful Grid Accent 1" w:semiHidden="0" w:uiPriority="73" w:unhideWhenUsed="0"/>
+    <w:lsdException w:name="Light Shading Accent 2" w:semiHidden="0" w:uiPriority="60" w:unhideWhenUsed="0"/>
+    <w:lsdException w:name="Light List Accent 2" w:semiHidden="0" w:uiPriority="61" w:unhideWhenUsed="0"/>
+    <w:lsdException w:name="Light Grid Accent 2" w:semiHidden="0" w:uiPriority="62" w:unhideWhenUsed="0"/>
+    <w:lsdException w:name="Medium Shading 1 Accent 2" w:semiHidden="0" w:uiPriority="63" w:unhideWhenUsed="0"/>
+    <w:lsdException w:name="Medium Shading 2 Accent 2" w:semiHidden="0" w:uiPriority="64" w:unhideWhenUsed="0"/>
+    <w:lsdException w:name="Medium List 1 Accent 2" w:semiHidden="0" w:uiPriority="65" w:unhideWhenUsed="0"/>
+    <w:lsdException w:name="Medium List 2 Accent 2" w:semiHidden="0" w:uiPriority="66" w:unhideWhenUsed="0"/>
+    <w:lsdException w:name="Medium Grid 1 Accent 2" w:semiHidden="0" w:uiPriority="67" w:unhideWhenUsed="0"/>
+    <w:lsdException w:name="Medium Grid 2 Accent 2" w:semiHidden="0" w:uiPriority="68" w:unhideWhenUsed="0"/>
+    <w:lsdException w:name="Medium Grid 3 Accent 2" w:semiHidden="0" w:uiPriority="69" w:unhideWhenUsed="0"/>
+    <w:lsdException w:name="Dark List Accent 2" w:semiHidden="0" w:uiPriority="70" w:unhideWhenUsed="0"/>
+    <w:lsdException w:name="Colorful Shading Accent 2" w:semiHidden="0" w:uiPriority="71" w:unhideWhenUsed="0"/>
+    <w:lsdException w:name="Colorful List Accent 2" w:semiHidden="0" w:uiPriority="72" w:unhideWhenUsed="0"/>
+    <w:lsdException w:name="Colorful Grid Accent 2" w:semiHidden="0" w:uiPriority="73" w:unhideWhenUsed="0"/>
+    <w:lsdException w:name="Light Shading Accent 3" w:semiHidden="0" w:uiPriority="60" w:unhideWhenUsed="0"/>
+    <w:lsdException w:name="Light List Accent 3" w:semiHidden="0" w:uiPriority="61" w:unhideWhenUsed="0"/>
+    <w:lsdException w:name="Light Grid Accent 3" w:semiHidden="0" w:uiPriority="62" w:unhideWhenUsed="0"/>
+    <w:lsdException w:name="Medium Shading 1 Accent 3" w:semiHidden="0" w:uiPriority="63" w:unhideWhenUsed="0"/>
+    <w:lsdException w:name="Medium Shading 2 Accent 3" w:semiHidden="0" w:uiPriority="64" w:unhideWhenUsed="0"/>
+    <w:lsdException w:name="Medium List 1 Accent 3" w:semiHidden="0" w:uiPriority="65" w:unhideWhenUsed="0"/>
+    <w:lsdException w:name="Medium List 2 Accent 3" w:semiHidden="0" w:uiPriority="66" w:unhideWhenUsed="0"/>
+    <w:lsdException w:name="Medium Grid 1 Accent 3" w:semiHidden="0" w:uiPriority="67" w:unhideWhenUsed="0"/>
+    <w:lsdException w:name="Medium Grid 2 Accent 3" w:semiHidden="0" w:uiPriority="68" w:unhideWhenUsed="0"/>
+    <w:lsdException w:name="Medium Grid 3 Accent 3" w:semiHidden="0" w:uiPriority="69" w:unhideWhenUsed="0"/>
+    <w:lsdException w:name="Dark List Accent 3" w:semiHidden="0" w:uiPriority="70" w:unhideWhenUsed="0"/>
+    <w:lsdException w:name="Colorful Shading Accent 3" w:semiHidden="0" w:uiPriority="71" w:unhideWhenUsed="0"/>
+    <w:lsdException w:name="Colorful List Accent 3" w:semiHidden="0" w:uiPriority="72" w:unhideWhenUsed="0"/>
+    <w:lsdException w:name="Colorful Grid Accent 3" w:semiHidden="0" w:uiPriority="73" w:unhideWhenUsed="0"/>
+    <w:lsdException w:name="Light Shading Accent 4" w:semiHidden="0" w:uiPriority="60" w:unhideWhenUsed="0"/>
+    <w:lsdException w:name="Light List Accent 4" w:semiHidden="0" w:uiPriority="61" w:unhideWhenUsed="0"/>
+    <w:lsdException w:name="Light Grid Accent 4" w:semiHidden="0" w:uiPriority="62" w:unhideWhenUsed="0"/>
+    <w:lsdException w:name="Medium Shading 1 Accent 4" w:semiHidden="0" w:uiPriority="63" w:unhideWhenUsed="0"/>
+    <w:lsdException w:name="Medium Shading 2 Accent 4" w:semiHidden="0" w:uiPriority="64" w:unhideWhenUsed="0"/>
+    <w:lsdException w:name="Medium List 1 Accent 4" w:semiHidden="0" w:uiPriority="65" w:unhideWhenUsed="0"/>
+    <w:lsdException w:name="Medium List 2 Accent 4" w:semiHidden="0" w:uiPriority="66" w:unhideWhenUsed="0"/>
+    <w:lsdException w:name="Medium Grid 1 Accent 4" w:semiHidden="0" w:uiPriority="67" w:unhideWhenUsed="0"/>
+    <w:lsdException w:name="Medium Grid 2 Accent 4" w:semiHidden="0" w:uiPriority="68" w:unhideWhenUsed="0"/>
+    <w:lsdException w:name="Medium Grid 3 Accent 4" w:semiHidden="0" w:uiPriority="69" w:unhideWhenUsed="0"/>
+    <w:lsdException w:name="Dark List Accent 4" w:semiHidden="0" w:uiPriority="70" w:unhideWhenUsed="0"/>
+    <w:lsdException w:name="Colorful Shading Accent 4" w:semiHidden="0" w:uiPriority="71" w:unhideWhenUsed="0"/>
+    <w:lsdException w:name="Colorful List Accent 4" w:semiHidden="0" w:uiPriority="72" w:unhideWhenUsed="0"/>
+    <w:lsdException w:name="Colorful Grid Accent 4" w:semiHidden="0" w:uiPriority="73" w:unhideWhenUsed="0"/>
+    <w:lsdException w:name="Light Shading Accent 5" w:semiHidden="0" w:uiPriority="60" w:unhideWhenUsed="0"/>
+    <w:lsdException w:name="Light List Accent 5" w:semiHidden="0" w:uiPriority="61" w:unhideWhenUsed="0"/>
+    <w:lsdException w:name="Light Grid Accent 5" w:semiHidden="0" w:uiPriority="62" w:unhideWhenUsed="0"/>
+    <w:lsdException w:name="Medium Shading 1 Accent 5" w:semiHidden="0" w:uiPriority="63" w:unhideWhenUsed="0"/>
+    <w:lsdException w:name="Medium Shading 2 Accent 5" w:semiHidden="0" w:uiPriority="64" w:unhideWhenUsed="0"/>
+    <w:lsdException w:name="Medium List 1 Accent 5" w:semiHidden="0" w:uiPriority="65" w:unhideWhenUsed="0"/>
+    <w:lsdException w:name="Medium List 2 Accent 5" w:semiHidden="0" w:uiPriority="66" w:unhideWhenUsed="0"/>
+    <w:lsdException w:name="Medium Grid 1 Accent 5" w:semiHidden="0" w:uiPriority="67" w:unhideWhenUsed="0"/>
+    <w:lsdException w:name="Medium Grid 2 Accent 5" w:semiHidden="0" w:uiPriority="68" w:unhideWhenUsed="0"/>
+    <w:lsdException w:name="Medium Grid 3 Accent 5" w:semiHidden="0" w:uiPriority="69" w:unhideWhenUsed="0"/>
+    <w:lsdException w:name="Dark List Accent 5" w:semiHidden="0" w:uiPriority="70" w:unhideWhenUsed="0"/>
+    <w:lsdException w:name="Colorful Shading Accent 5" w:semiHidden="0" w:uiPriority="71" w:unhideWhenUsed="0"/>
+    <w:lsdException w:name="Colorful List Accent 5" w:semiHidden="0" w:uiPriority="72" w:unhideWhenUsed="0"/>
+    <w:lsdException w:name="Colorful Grid Accent 5" w:semiHidden="0" w:uiPriority="73" w:unhideWhenUsed="0"/>
+    <w:lsdException w:name="Light Shading Accent 6" w:semiHidden="0" w:uiPriority="60" w:unhideWhenUsed="0"/>
+    <w:lsdException w:name="Light List Accent 6" w:semiHidden="0" w:uiPriority="61" w:unhideWhenUsed="0"/>
+    <w:lsdException w:name="Light Grid Accent 6" w:semiHidden="0" w:uiPriority="62" w:unhideWhenUsed="0"/>
+    <w:lsdException w:name="Medium Shading 1 Accent 6" w:semiHidden="0" w:uiPriority="63" w:unhideWhenUsed="0"/>
+    <w:lsdException w:name="Medium Shading 2 Accent 6" w:semiHidden="0" w:uiPriority="64" w:unhideWhenUsed="0"/>
+    <w:lsdException w:name="Medium List 1 Accent 6" w:semiHidden="0" w:uiPriority="65" w:unhideWhenUsed="0"/>
+    <w:lsdException w:name="Medium List 2 Accent 6" w:semiHidden="0" w:uiPriority="66" w:unhideWhenUsed="0"/>
+    <w:lsdException w:name="Medium Grid 1 Accent 6" w:semiHidden="0" w:uiPriority="67" w:unhideWhenUsed="0"/>
+    <w:lsdException w:name="Medium Grid 2 Accent 6" w:semiHidden="0" w:uiPriority="68" w:unhideWhenUsed="0"/>
+    <w:lsdException w:name="Medium Grid 3 Accent 6" w:semiHidden="0" w:uiPriority="69" w:unhideWhenUsed="0"/>
+    <w:lsdException w:name="Dark List Accent 6" w:semiHidden="0" w:uiPriority="70" w:unhideWhenUsed="0"/>
+    <w:lsdException w:name="Colorful Shading Accent 6" w:semiHidden="0" w:uiPriority="71" w:unhideWhenUsed="0"/>
+    <w:lsdException w:name="Colorful List Accent 6" w:semiHidden="0" w:uiPriority="72" w:unhideWhenUsed="0"/>
+    <w:lsdException w:name="Colorful Grid Accent 6" w:semiHidden="0" w:uiPriority="73" w:unhideWhenUsed="0"/>
+    <w:lsdException w:name="Subtle Emphasis" w:semiHidden="0" w:uiPriority="19" w:unhideWhenUsed="0" w:qFormat="1"/>
+    <w:lsdException w:name="Intense Emphasis" w:semiHidden="0" w:uiPriority="21" w:unhideWhenUsed="0" w:qFormat="1"/>
+    <w:lsdException w:name="Subtle Reference" w:semiHidden="0" w:uiPriority="31" w:unhideWhenUsed="0" w:qFormat="1"/>
+    <w:lsdException w:name="Intense Reference" w:semiHidden="0" w:uiPriority="32" w:unhideWhenUsed="0" w:qFormat="1"/>
+    <w:lsdException w:name="Book Title" w:semiHidden="0" w:uiPriority="33" w:unhideWhenUsed="0" w:qFormat="1"/>
+    <w:lsdException w:name="Bibliography" w:uiPriority="37"/>
+    <w:lsdException w:name="TOC Heading" w:uiPriority="39" w:qFormat="1"/>
+  </w:latentStyles>
+  <w:style w:type="paragraph" w:default="1" w:styleId="a">
+    <w:name w:val="Normal"/>
+    <w:uiPriority w:val="1"/>
+    <w:qFormat/>
+    <w:rsid w:val="00BA0057"/>
+    <w:pPr>
+      <w:widowControl w:val="0"/>
+    </w:pPr>
+  </w:style>
+  <w:style w:type="paragraph" w:styleId="1">
+    <w:name w:val="heading 1"/>
+    <w:basedOn w:val="a"/>
+    <w:link w:val="10"/>
+    <w:uiPriority w:val="1"/>
+    <w:qFormat/>
+    <w:rsid w:val="00752B5D"/>
+    <w:pPr>
+      <w:spacing w:beforeLines="100" w:before="240"/>
+      <w:ind w:left="561"/>
+      <w:outlineLvl w:val="0"/>
+    </w:pPr>
+    <w:rPr>
+      <w:rFonts w:ascii="Calibri" w:eastAsia="ＭＳ ゴシック" w:hAnsi="Calibri" w:cs="Cambria"/>
+      <w:b/>
+      <w:bCs/>
+      <w:color w:val="365F91"/>
+      <w:kern w:val="0"/>
+      <w:sz w:val="28"/>
+      <w:szCs w:val="28"/>
+      <w:shd w:val="clear" w:color="auto" w:fill="FDFDFD"/>
+    </w:rPr>
+  </w:style>
+  <w:style w:type="paragraph" w:styleId="20">
+    <w:name w:val="heading 2"/>
+    <w:basedOn w:val="a"/>
+    <w:link w:val="21"/>
+    <w:uiPriority w:val="1"/>
+    <w:qFormat/>
+    <w:rsid w:val="00552CC0"/>
+    <w:pPr>
+      <w:spacing w:beforeLines="100" w:before="240"/>
+      <w:ind w:left="561"/>
+      <w:outlineLvl w:val="1"/>
+    </w:pPr>
+    <w:rPr>
+      <w:rFonts w:ascii="Cambria" w:eastAsia="ＭＳ 明朝" w:hAnsi="Cambria" w:cs="Calibri"/>
+      <w:b/>
+      <w:color w:val="4F81BC"/>
+      <w:kern w:val="0"/>
+      <w:sz w:val="24"/>
+      <w:szCs w:val="22"/>
+    </w:rPr>
+  </w:style>
+  <w:style w:type="paragraph" w:styleId="3">
+    <w:name w:val="heading 3"/>
+    <w:basedOn w:val="a"/>
+    <w:link w:val="30"/>
+    <w:uiPriority w:val="1"/>
+    <w:qFormat/>
+    <w:rsid w:val="00BA0057"/>
+    <w:pPr>
+      <w:ind w:left="1280" w:hanging="360"/>
+      <w:outlineLvl w:val="2"/>
+    </w:pPr>
+    <w:rPr>
+      <w:b/>
+      <w:bCs/>
+    </w:rPr>
+  </w:style>
+  <w:style w:type="paragraph" w:styleId="4">
+    <w:name w:val="heading 4"/>
+    <w:basedOn w:val="3"/>
+    <w:next w:val="a"/>
+    <w:link w:val="40"/>
+    <w:uiPriority w:val="1"/>
+    <w:qFormat/>
+    <w:rsid w:val="00BA0057"/>
+    <w:pPr>
+      <w:spacing w:beforeLines="100" w:before="240"/>
+      <w:ind w:left="1281" w:firstLine="0"/>
+      <w:outlineLvl w:val="3"/>
+    </w:pPr>
+  </w:style>
+  <w:style w:type="character" w:default="1" w:styleId="a0">
+    <w:name w:val="Default Paragraph Font"/>
+    <w:uiPriority w:val="1"/>
+    <w:semiHidden/>
+    <w:unhideWhenUsed/>
+  </w:style>
+  <w:style w:type="table" w:default="1" w:styleId="a1">
+    <w:name w:val="Normal Table"/>
+    <w:uiPriority w:val="99"/>
+    <w:semiHidden/>
+    <w:unhideWhenUsed/>
+    <w:tblPr>
+      <w:tblInd w:w="0" w:type="dxa"/>
+      <w:tblCellMar>
+        <w:top w:w="0" w:type="dxa"/>
+        <w:left w:w="108" w:type="dxa"/>
+        <w:bottom w:w="0" w:type="dxa"/>
+        <w:right w:w="108" w:type="dxa"/>
+      </w:tblCellMar>
+    </w:tblPr>
+  </w:style>
+  <w:style w:type="numbering" w:default="1" w:styleId="a2">
+    <w:name w:val="No List"/>
+    <w:uiPriority w:val="99"/>
+    <w:semiHidden/>
+    <w:unhideWhenUsed/>
+  </w:style>
+  <w:style w:type="character" w:customStyle="1" w:styleId="10">
+    <w:name w:val="見出し 1 (文字)"/>
+    <w:basedOn w:val="a0"/>
+    <w:link w:val="1"/>
+    <w:uiPriority w:val="1"/>
+    <w:rsid w:val="00752B5D"/>
+    <w:rPr>
+      <w:rFonts w:ascii="Calibri" w:eastAsia="ＭＳ ゴシック" w:hAnsi="Calibri" w:cs="Cambria"/>
+      <w:b/>
+      <w:bCs/>
+      <w:color w:val="365F91"/>
+      <w:kern w:val="0"/>
+      <w:sz w:val="28"/>
+      <w:szCs w:val="28"/>
+    </w:rPr>
+  </w:style>
+  <w:style w:type="character" w:customStyle="1" w:styleId="21">
+    <w:name w:val="見出し 2 (文字)"/>
+    <w:basedOn w:val="a0"/>
+    <w:link w:val="20"/>
+    <w:uiPriority w:val="1"/>
+    <w:rsid w:val="00552CC0"/>
+    <w:rPr>
+      <w:rFonts w:ascii="Cambria" w:eastAsia="ＭＳ 明朝" w:hAnsi="Cambria" w:cs="Calibri"/>
+      <w:b/>
+      <w:color w:val="4F81BC"/>
+      <w:kern w:val="0"/>
+      <w:sz w:val="24"/>
+      <w:szCs w:val="22"/>
+    </w:rPr>
+  </w:style>
+  <w:style w:type="character" w:customStyle="1" w:styleId="30">
+    <w:name w:val="見出し 3 (文字)"/>
+    <w:basedOn w:val="a0"/>
+    <w:link w:val="3"/>
+    <w:uiPriority w:val="1"/>
+    <w:rsid w:val="00BA0057"/>
+    <w:rPr>
+      <w:rFonts w:ascii="Calibri" w:eastAsia="Calibri" w:hAnsi="Calibri" w:cs="Calibri"/>
+      <w:b/>
+      <w:bCs/>
+      <w:kern w:val="0"/>
+      <w:sz w:val="22"/>
+      <w:lang w:eastAsia="en-US"/>
+    </w:rPr>
+  </w:style>
+  <w:style w:type="character" w:customStyle="1" w:styleId="40">
+    <w:name w:val="見出し 4 (文字)"/>
+    <w:basedOn w:val="a0"/>
+    <w:link w:val="4"/>
+    <w:uiPriority w:val="1"/>
+    <w:rsid w:val="00BA0057"/>
+    <w:rPr>
+      <w:rFonts w:ascii="Calibri" w:eastAsia="Calibri" w:hAnsi="Calibri" w:cs="Calibri"/>
+      <w:b/>
+      <w:bCs/>
+      <w:kern w:val="0"/>
+      <w:sz w:val="22"/>
+      <w:lang w:eastAsia="en-US"/>
+    </w:rPr>
+  </w:style>
+  <w:style w:type="paragraph" w:styleId="11">
+    <w:name w:val="toc 1"/>
+    <w:basedOn w:val="a"/>
+    <w:uiPriority w:val="39"/>
+    <w:qFormat/>
+    <w:rsid w:val="005619C3"/>
+    <w:pPr>
+      <w:spacing w:before="144"/>
+      <w:ind w:left="565"/>
+    </w:pPr>
+    <w:rPr>
+      <w:rFonts w:ascii="Calibri" w:eastAsia="Calibri" w:hAnsi="Calibri"/>
+      <w:b/>
+      <w:bCs/>
+      <w:sz w:val="24"/>
+      <w:szCs w:val="24"/>
+    </w:rPr>
+  </w:style>
+  <w:style w:type="paragraph" w:styleId="22">
+    <w:name w:val="toc 2"/>
+    <w:basedOn w:val="a"/>
+    <w:uiPriority w:val="39"/>
+    <w:qFormat/>
+    <w:rsid w:val="005619C3"/>
+    <w:pPr>
+      <w:spacing w:before="139"/>
+      <w:ind w:left="781"/>
+    </w:pPr>
+    <w:rPr>
+      <w:rFonts w:eastAsia="Calibri"/>
+    </w:rPr>
+  </w:style>
+  <w:style w:type="paragraph" w:styleId="a3">
+    <w:name w:val="Body Text"/>
+    <w:basedOn w:val="a"/>
+    <w:link w:val="a4"/>
+    <w:uiPriority w:val="1"/>
+    <w:qFormat/>
+    <w:rsid w:val="00BA0057"/>
+  </w:style>
+  <w:style w:type="character" w:customStyle="1" w:styleId="a4">
+    <w:name w:val="本文 (文字)"/>
+    <w:basedOn w:val="a0"/>
+    <w:link w:val="a3"/>
+    <w:uiPriority w:val="1"/>
+    <w:rsid w:val="00BA0057"/>
+    <w:rPr>
+      <w:rFonts w:ascii="Calibri" w:eastAsia="Calibri" w:hAnsi="Calibri" w:cs="Calibri"/>
+      <w:kern w:val="0"/>
+      <w:sz w:val="22"/>
+      <w:lang w:eastAsia="en-US"/>
+    </w:rPr>
+  </w:style>
+  <w:style w:type="paragraph" w:styleId="a5">
+    <w:name w:val="List Paragraph"/>
+    <w:basedOn w:val="a"/>
+    <w:uiPriority w:val="1"/>
+    <w:qFormat/>
+    <w:rsid w:val="00BA0057"/>
+    <w:pPr>
+      <w:ind w:left="1640" w:hanging="360"/>
+    </w:pPr>
+  </w:style>
+  <w:style w:type="paragraph" w:styleId="2">
+    <w:name w:val="Body Text 2"/>
+    <w:basedOn w:val="a5"/>
+    <w:link w:val="23"/>
+    <w:uiPriority w:val="1"/>
+    <w:rsid w:val="00BA0057"/>
+    <w:pPr>
+      <w:numPr>
+        <w:ilvl w:val="1"/>
+        <w:numId w:val="5"/>
+      </w:numPr>
+    </w:pPr>
+  </w:style>
+  <w:style w:type="character" w:customStyle="1" w:styleId="23">
+    <w:name w:val="本文 2 (文字)"/>
+    <w:basedOn w:val="a0"/>
+    <w:link w:val="2"/>
+    <w:uiPriority w:val="1"/>
+    <w:rsid w:val="00BA0057"/>
+    <w:rPr>
+      <w:rFonts w:ascii="Calibri" w:eastAsia="Calibri" w:hAnsi="Calibri" w:cs="Calibri"/>
+      <w:kern w:val="0"/>
+      <w:sz w:val="22"/>
+      <w:lang w:eastAsia="en-US"/>
+    </w:rPr>
+  </w:style>
+  <w:style w:type="character" w:styleId="a6">
+    <w:name w:val="Hyperlink"/>
+    <w:basedOn w:val="a0"/>
+    <w:uiPriority w:val="99"/>
+    <w:rsid w:val="00BA0057"/>
+    <w:rPr>
+      <w:color w:val="0000FF" w:themeColor="hyperlink"/>
+      <w:u w:val="single"/>
+    </w:rPr>
+  </w:style>
+  <w:style w:type="paragraph" w:styleId="a7">
+    <w:name w:val="footnote text"/>
+    <w:basedOn w:val="a"/>
+    <w:link w:val="a8"/>
+    <w:uiPriority w:val="99"/>
+    <w:semiHidden/>
+    <w:rsid w:val="00BA0057"/>
+    <w:pPr>
+      <w:snapToGrid w:val="0"/>
+    </w:pPr>
+  </w:style>
+  <w:style w:type="character" w:customStyle="1" w:styleId="a8">
+    <w:name w:val="脚注文字列 (文字)"/>
+    <w:basedOn w:val="a0"/>
+    <w:link w:val="a7"/>
+    <w:uiPriority w:val="99"/>
+    <w:semiHidden/>
+    <w:rsid w:val="00BA0057"/>
+    <w:rPr>
+      <w:rFonts w:ascii="Calibri" w:eastAsia="Calibri" w:hAnsi="Calibri" w:cs="Calibri"/>
+      <w:kern w:val="0"/>
+      <w:sz w:val="22"/>
+      <w:lang w:eastAsia="en-US"/>
+    </w:rPr>
+  </w:style>
+  <w:style w:type="character" w:styleId="a9">
+    <w:name w:val="footnote reference"/>
+    <w:basedOn w:val="a0"/>
+    <w:uiPriority w:val="99"/>
+    <w:semiHidden/>
+    <w:rsid w:val="00BA0057"/>
+    <w:rPr>
+      <w:vertAlign w:val="superscript"/>
+    </w:rPr>
+  </w:style>
+  <w:style w:type="paragraph" w:styleId="aa">
+    <w:name w:val="Balloon Text"/>
+    <w:basedOn w:val="a"/>
+    <w:link w:val="ab"/>
+    <w:uiPriority w:val="99"/>
+    <w:semiHidden/>
+    <w:unhideWhenUsed/>
+    <w:rsid w:val="00BA0057"/>
+    <w:rPr>
+      <w:rFonts w:asciiTheme="majorHAnsi" w:eastAsiaTheme="majorEastAsia" w:hAnsiTheme="majorHAnsi" w:cstheme="majorBidi"/>
+      <w:sz w:val="18"/>
+      <w:szCs w:val="18"/>
+    </w:rPr>
+  </w:style>
+  <w:style w:type="character" w:customStyle="1" w:styleId="ab">
+    <w:name w:val="吹き出し (文字)"/>
+    <w:basedOn w:val="a0"/>
+    <w:link w:val="aa"/>
+    <w:uiPriority w:val="99"/>
+    <w:semiHidden/>
+    <w:rsid w:val="00BA0057"/>
+    <w:rPr>
+      <w:rFonts w:asciiTheme="majorHAnsi" w:eastAsiaTheme="majorEastAsia" w:hAnsiTheme="majorHAnsi" w:cstheme="majorBidi"/>
+      <w:kern w:val="0"/>
+      <w:sz w:val="18"/>
+      <w:szCs w:val="18"/>
+      <w:lang w:eastAsia="en-US"/>
+    </w:rPr>
+  </w:style>
+  <w:style w:type="paragraph" w:styleId="ac">
+    <w:name w:val="TOC Heading"/>
+    <w:basedOn w:val="1"/>
+    <w:next w:val="a"/>
+    <w:uiPriority w:val="39"/>
+    <w:semiHidden/>
+    <w:unhideWhenUsed/>
+    <w:qFormat/>
+    <w:rsid w:val="00BA0057"/>
+    <w:pPr>
+      <w:keepNext/>
+      <w:keepLines/>
+      <w:widowControl/>
+      <w:spacing w:before="480" w:line="276" w:lineRule="auto"/>
+      <w:ind w:left="0"/>
+      <w:outlineLvl w:val="9"/>
+    </w:pPr>
+    <w:rPr>
+      <w:rFonts w:asciiTheme="majorHAnsi" w:eastAsiaTheme="majorEastAsia" w:hAnsiTheme="majorHAnsi" w:cstheme="majorBidi"/>
+      <w:color w:val="365F91" w:themeColor="accent1" w:themeShade="BF"/>
+    </w:rPr>
+  </w:style>
+  <w:style w:type="paragraph" w:styleId="31">
+    <w:name w:val="toc 3"/>
+    <w:basedOn w:val="a"/>
+    <w:next w:val="a"/>
+    <w:autoRedefine/>
+    <w:uiPriority w:val="39"/>
+    <w:unhideWhenUsed/>
+    <w:rsid w:val="00BA0057"/>
+    <w:pPr>
+      <w:ind w:leftChars="200" w:left="420"/>
+    </w:pPr>
+  </w:style>
+  <w:style w:type="paragraph" w:styleId="ad">
+    <w:name w:val="header"/>
+    <w:basedOn w:val="a"/>
+    <w:link w:val="ae"/>
+    <w:uiPriority w:val="99"/>
+    <w:unhideWhenUsed/>
+    <w:rsid w:val="00702B3C"/>
+    <w:pPr>
+      <w:tabs>
+        <w:tab w:val="center" w:pos="4252"/>
+        <w:tab w:val="right" w:pos="8504"/>
+      </w:tabs>
+      <w:snapToGrid w:val="0"/>
+    </w:pPr>
+  </w:style>
+  <w:style w:type="character" w:customStyle="1" w:styleId="ae">
+    <w:name w:val="ヘッダー (文字)"/>
+    <w:basedOn w:val="a0"/>
+    <w:link w:val="ad"/>
+    <w:uiPriority w:val="99"/>
+    <w:rsid w:val="00702B3C"/>
+  </w:style>
+  <w:style w:type="paragraph" w:styleId="af">
+    <w:name w:val="footer"/>
+    <w:basedOn w:val="a"/>
+    <w:link w:val="af0"/>
+    <w:uiPriority w:val="99"/>
+    <w:unhideWhenUsed/>
+    <w:rsid w:val="00702B3C"/>
+    <w:pPr>
+      <w:tabs>
+        <w:tab w:val="center" w:pos="4252"/>
+        <w:tab w:val="right" w:pos="8504"/>
+      </w:tabs>
+      <w:snapToGrid w:val="0"/>
+    </w:pPr>
+  </w:style>
+  <w:style w:type="character" w:customStyle="1" w:styleId="af0">
+    <w:name w:val="フッター (文字)"/>
+    <w:basedOn w:val="a0"/>
+    <w:link w:val="af"/>
+    <w:uiPriority w:val="99"/>
+    <w:rsid w:val="00702B3C"/>
+  </w:style>
+  <w:style w:type="character" w:styleId="af1">
+    <w:name w:val="FollowedHyperlink"/>
+    <w:basedOn w:val="a0"/>
+    <w:uiPriority w:val="99"/>
+    <w:semiHidden/>
+    <w:unhideWhenUsed/>
+    <w:rsid w:val="00F92F90"/>
+    <w:rPr>
+      <w:color w:val="800080" w:themeColor="followedHyperlink"/>
+      <w:u w:val="single"/>
+    </w:rPr>
+  </w:style>
+  <w:style w:type="character" w:styleId="af2">
+    <w:name w:val="annotation reference"/>
+    <w:basedOn w:val="a0"/>
+    <w:uiPriority w:val="99"/>
+    <w:semiHidden/>
+    <w:unhideWhenUsed/>
+    <w:rsid w:val="00061945"/>
+    <w:rPr>
+      <w:sz w:val="18"/>
+      <w:szCs w:val="18"/>
+    </w:rPr>
+  </w:style>
+  <w:style w:type="paragraph" w:styleId="af3">
+    <w:name w:val="annotation text"/>
+    <w:basedOn w:val="a"/>
+    <w:link w:val="af4"/>
+    <w:uiPriority w:val="99"/>
+    <w:unhideWhenUsed/>
+    <w:rsid w:val="00061945"/>
+  </w:style>
+  <w:style w:type="character" w:customStyle="1" w:styleId="af4">
+    <w:name w:val="コメント文字列 (文字)"/>
+    <w:basedOn w:val="a0"/>
+    <w:link w:val="af3"/>
+    <w:uiPriority w:val="99"/>
+    <w:rsid w:val="00061945"/>
+  </w:style>
+  <w:style w:type="paragraph" w:styleId="af5">
+    <w:name w:val="annotation subject"/>
+    <w:basedOn w:val="af3"/>
+    <w:next w:val="af3"/>
+    <w:link w:val="af6"/>
+    <w:uiPriority w:val="99"/>
+    <w:semiHidden/>
+    <w:unhideWhenUsed/>
+    <w:rsid w:val="00061945"/>
+    <w:rPr>
+      <w:b/>
+      <w:bCs/>
+    </w:rPr>
+  </w:style>
+  <w:style w:type="character" w:customStyle="1" w:styleId="af6">
+    <w:name w:val="コメント内容 (文字)"/>
+    <w:basedOn w:val="af4"/>
+    <w:link w:val="af5"/>
+    <w:uiPriority w:val="99"/>
+    <w:semiHidden/>
+    <w:rsid w:val="00061945"/>
+    <w:rPr>
+      <w:b/>
+      <w:bCs/>
+    </w:rPr>
+  </w:style>
+  <w:style w:type="paragraph" w:styleId="af7">
+    <w:name w:val="Revision"/>
+    <w:hidden/>
+    <w:uiPriority w:val="99"/>
+    <w:semiHidden/>
+    <w:rsid w:val="002B5BE2"/>
+  </w:style>
+</w:styles>
+</file>
+
+<file path=word/stylesWithEffects.xml><?xml version="1.0" encoding="utf-8"?>
+<w:styles xmlns:wpc="http://schemas.microsoft.com/office/word/2010/wordprocessingCanvas" xmlns:mc="http://schemas.openxmlformats.org/markup-compatibility/2006" xmlns:o="urn:schemas-microsoft-com:office:office" xmlns:r="http://schemas.openxmlformats.org/officeDocument/2006/relationships" xmlns:m="http://schemas.openxmlformats.org/officeDocument/2006/math" xmlns:v="urn:schemas-microsoft-com:vml" xmlns:wp14="http://schemas.microsoft.com/office/word/2010/wordprocessingDrawing" xmlns:wp="http://schemas.openxmlformats.org/drawingml/2006/wordprocessingDrawing" xmlns:w10="urn:schemas-microsoft-com:office:word" xmlns:w="http://schemas.openxmlformats.org/wordprocessingml/2006/main" xmlns:w14="http://schemas.microsoft.com/office/word/2010/wordml" xmlns:wpg="http://schemas.microsoft.com/office/word/2010/wordprocessingGroup" xmlns:wpi="http://schemas.microsoft.com/office/word/2010/wordprocessingInk" xmlns:wne="http://schemas.microsoft.com/office/word/2006/wordml" xmlns:wps="http://schemas.microsoft.com/office/word/2010/wordprocessingShape" mc:Ignorable="w14 wp14">
+  <w:docDefaults>
+    <w:rPrDefault>
+      <w:rPr>
+        <w:rFonts w:asciiTheme="minorHAnsi" w:eastAsiaTheme="minorEastAsia" w:hAnsiTheme="minorHAnsi" w:cstheme="minorBidi"/>
+        <w:kern w:val="2"/>
+        <w:sz w:val="21"/>
+        <w:szCs w:val="21"/>
+        <w:lang w:val="en-US" w:eastAsia="ja-JP" w:bidi="ar-SA"/>
+      </w:rPr>
+    </w:rPrDefault>
+    <w:pPrDefault/>
+  </w:docDefaults>
+  <w:latentStyles w:defLockedState="0" w:defUIPriority="99" w:defSemiHidden="1" w:defUnhideWhenUsed="1" w:defQFormat="0" w:count="267">
+    <w:lsdException w:name="Normal" w:semiHidden="0" w:uiPriority="1" w:unhideWhenUsed="0" w:qFormat="1"/>
+    <w:lsdException w:name="heading 1" w:semiHidden="0" w:uiPriority="1" w:unhideWhenUsed="0" w:qFormat="1"/>
+    <w:lsdException w:name="heading 2" w:uiPriority="1" w:qFormat="1"/>
+    <w:lsdException w:name="heading 3" w:uiPriority="1" w:qFormat="1"/>
+    <w:lsdException w:name="heading 4" w:uiPriority="1" w:qFormat="1"/>
+    <w:lsdException w:name="heading 5" w:uiPriority="9" w:qFormat="1"/>
+    <w:lsdException w:name="heading 6" w:uiPriority="9" w:qFormat="1"/>
+    <w:lsdException w:name="heading 7" w:uiPriority="9" w:qFormat="1"/>
+    <w:lsdException w:name="heading 8" w:uiPriority="9" w:qFormat="1"/>
+    <w:lsdException w:name="heading 9" w:uiPriority="9" w:qFormat="1"/>
+    <w:lsdException w:name="toc 1" w:uiPriority="39" w:qFormat="1"/>
+    <w:lsdException w:name="toc 2" w:uiPriority="39" w:qFormat="1"/>
+    <w:lsdException w:name="toc 3" w:uiPriority="39"/>
+    <w:lsdException w:name="toc 4" w:uiPriority="39"/>
+    <w:lsdException w:name="toc 5" w:uiPriority="39"/>
+    <w:lsdException w:name="toc 6" w:uiPriority="39"/>
+    <w:lsdException w:name="toc 7" w:uiPriority="39"/>
+    <w:lsdException w:name="toc 8" w:uiPriority="39"/>
+    <w:lsdException w:name="toc 9" w:uiPriority="39"/>
+    <w:lsdException w:name="caption" w:uiPriority="35" w:qFormat="1"/>
+    <w:lsdException w:name="Title" w:semiHidden="0" w:uiPriority="10" w:unhideWhenUsed="0" w:qFormat="1"/>
+    <w:lsdException w:name="Default Paragraph Font" w:uiPriority="1"/>
+    <w:lsdException w:name="Body Text" w:uiPriority="1" w:qFormat="1"/>
+    <w:lsdException w:name="Subtitle" w:uiPriority="11" w:unhideWhenUsed="0" w:qFormat="1"/>
+    <w:lsdException w:name="Body Text 2" w:uiPriority="1"/>
+    <w:lsdException w:name="Strong" w:semiHidden="0" w:uiPriority="22" w:unhideWhenUsed="0" w:qFormat="1"/>
+    <w:lsdException w:name="Emphasis" w:semiHidden="0" w:uiPriority="20" w:unhideWhenUsed="0" w:qFormat="1"/>
+    <w:lsdException w:name="Table Grid" w:semiHidden="0" w:uiPriority="59" w:unhideWhenUsed="0"/>
+    <w:lsdException w:name="Placeholder Text" w:unhideWhenUsed="0"/>
+    <w:lsdException w:name="No Spacing" w:semiHidden="0" w:uiPriority="1" w:unhideWhenUsed="0" w:qFormat="1"/>
+    <w:lsdException w:name="Light Shading" w:semiHidden="0" w:uiPriority="60" w:unhideWhenUsed="0"/>
+    <w:lsdException w:name="Light List" w:semiHidden="0" w:uiPriority="61" w:unhideWhenUsed="0"/>
+    <w:lsdException w:name="Light Grid" w:semiHidden="0" w:uiPriority="62" w:unhideWhenUsed="0"/>
+    <w:lsdException w:name="Medium Shading 1" w:semiHidden="0" w:uiPriority="63" w:unhideWhenUsed="0"/>
+    <w:lsdException w:name="Medium Shading 2" w:semiHidden="0" w:uiPriority="64" w:unhideWhenUsed="0"/>
+    <w:lsdException w:name="Medium List 1" w:semiHidden="0" w:uiPriority="65" w:unhideWhenUsed="0"/>
+    <w:lsdException w:name="Medium List 2" w:semiHidden="0" w:uiPriority="66" w:unhideWhenUsed="0"/>
+    <w:lsdException w:name="Medium Grid 1" w:semiHidden="0" w:uiPriority="67" w:unhideWhenUsed="0"/>
+    <w:lsdException w:name="Medium Grid 2" w:semiHidden="0" w:uiPriority="68" w:unhideWhenUsed="0"/>
+    <w:lsdException w:name="Medium Grid 3" w:semiHidden="0" w:uiPriority="69" w:unhideWhenUsed="0"/>
+    <w:lsdException w:name="Dark List" w:semiHidden="0" w:uiPriority="70" w:unhideWhenUsed="0"/>
+    <w:lsdException w:name="Colorful Shading" w:semiHidden="0" w:uiPriority="71" w:unhideWhenUsed="0"/>
+    <w:lsdException w:name="Colorful List" w:semiHidden="0" w:uiPriority="72" w:unhideWhenUsed="0"/>
+    <w:lsdException w:name="Colorful Grid" w:semiHidden="0" w:uiPriority="73" w:unhideWhenUsed="0"/>
+    <w:lsdException w:name="Light Shading Accent 1" w:semiHidden="0" w:uiPriority="60" w:unhideWhenUsed="0"/>
+    <w:lsdException w:name="Light List Accent 1" w:semiHidden="0" w:uiPriority="61" w:unhideWhenUsed="0"/>
+    <w:lsdException w:name="Light Grid Accent 1" w:semiHidden="0" w:uiPriority="62" w:unhideWhenUsed="0"/>
+    <w:lsdException w:name="Medium Shading 1 Accent 1" w:semiHidden="0" w:uiPriority="63" w:unhideWhenUsed="0"/>
+    <w:lsdException w:name="Medium Shading 2 Accent 1" w:semiHidden="0" w:uiPriority="64" w:unhideWhenUsed="0"/>
+    <w:lsdException w:name="Medium List 1 Accent 1" w:semiHidden="0" w:uiPriority="65" w:unhideWhenUsed="0"/>
+    <w:lsdException w:name="Revision" w:unhideWhenUsed="0"/>
+    <w:lsdException w:name="List Paragraph" w:semiHidden="0" w:uiPriority="1" w:unhideWhenUsed="0" w:qFormat="1"/>
+    <w:lsdException w:name="Quote" w:semiHidden="0" w:uiPriority="29" w:unhideWhenUsed="0" w:qFormat="1"/>
+    <w:lsdException w:name="Intense Quote" w:semiHidden="0" w:uiPriority="30" w:unhideWhenUsed="0" w:qFormat="1"/>
+    <w:lsdException w:name="Medium List 2 Accent 1" w:semiHidden="0" w:uiPriority="66" w:unhideWhenUsed="0"/>
+    <w:lsdException w:name="Medium Grid 1 Accent 1" w:semiHidden="0" w:uiPriority="67" w:unhideWhenUsed="0"/>
+    <w:lsdException w:name="Medium Grid 2 Accent 1" w:semiHidden="0" w:uiPriority="68" w:unhideWhenUsed="0"/>
+    <w:lsdException w:name="Medium Grid 3 Accent 1" w:semiHidden="0" w:uiPriority="69" w:unhideWhenUsed="0"/>
+    <w:lsdException w:name="Dark List Accent 1" w:semiHidden="0" w:uiPriority="70" w:unhideWhenUsed="0"/>
+    <w:lsdException w:name="Colorful Shading Accent 1" w:semiHidden="0" w:uiPriority="71" w:unhideWhenUsed="0"/>
+    <w:lsdException w:name="Colorful List Accent 1" w:semiHidden="0" w:uiPriority="72" w:unhideWhenUsed="0"/>
+    <w:lsdException w:name="Colorful Grid Accent 1" w:semiHidden="0" w:uiPriority="73" w:unhideWhenUsed="0"/>
+    <w:lsdException w:name="Light Shading Accent 2" w:semiHidden="0" w:uiPriority="60" w:unhideWhenUsed="0"/>
+    <w:lsdException w:name="Light List Accent 2" w:semiHidden="0" w:uiPriority="61" w:unhideWhenUsed="0"/>
+    <w:lsdException w:name="Light Grid Accent 2" w:semiHidden="0" w:uiPriority="62" w:unhideWhenUsed="0"/>
+    <w:lsdException w:name="Medium Shading 1 Accent 2" w:semiHidden="0" w:uiPriority="63" w:unhideWhenUsed="0"/>
+    <w:lsdException w:name="Medium Shading 2 Accent 2" w:semiHidden="0" w:uiPriority="64" w:unhideWhenUsed="0"/>
+    <w:lsdException w:name="Medium List 1 Accent 2" w:semiHidden="0" w:uiPriority="65" w:unhideWhenUsed="0"/>
+    <w:lsdException w:name="Medium List 2 Accent 2" w:semiHidden="0" w:uiPriority="66" w:unhideWhenUsed="0"/>
+    <w:lsdException w:name="Medium Grid 1 Accent 2" w:semiHidden="0" w:uiPriority="67" w:unhideWhenUsed="0"/>
+    <w:lsdException w:name="Medium Grid 2 Accent 2" w:semiHidden="0" w:uiPriority="68" w:unhideWhenUsed="0"/>
+    <w:lsdException w:name="Medium Grid 3 Accent 2" w:semiHidden="0" w:uiPriority="69" w:unhideWhenUsed="0"/>
+    <w:lsdException w:name="Dark List Accent 2" w:semiHidden="0" w:uiPriority="70" w:unhideWhenUsed="0"/>
+    <w:lsdException w:name="Colorful Shading Accent 2" w:semiHidden="0" w:uiPriority="71" w:unhideWhenUsed="0"/>
+    <w:lsdException w:name="Colorful List Accent 2" w:semiHidden="0" w:uiPriority="72" w:unhideWhenUsed="0"/>
+    <w:lsdException w:name="Colorful Grid Accent 2" w:semiHidden="0" w:uiPriority="73" w:unhideWhenUsed="0"/>
+    <w:lsdException w:name="Light Shading Accent 3" w:semiHidden="0" w:uiPriority="60" w:unhideWhenUsed="0"/>
+    <w:lsdException w:name="Light List Accent 3" w:semiHidden="0" w:uiPriority="61" w:unhideWhenUsed="0"/>
+    <w:lsdException w:name="Light Grid Accent 3" w:semiHidden="0" w:uiPriority="62" w:unhideWhenUsed="0"/>
+    <w:lsdException w:name="Medium Shading 1 Accent 3" w:semiHidden="0" w:uiPriority="63" w:unhideWhenUsed="0"/>
+    <w:lsdException w:name="Medium Shading 2 Accent 3" w:semiHidden="0" w:uiPriority="64" w:unhideWhenUsed="0"/>
+    <w:lsdException w:name="Medium List 1 Accent 3" w:semiHidden="0" w:uiPriority="65" w:unhideWhenUsed="0"/>
+    <w:lsdException w:name="Medium List 2 Accent 3" w:semiHidden="0" w:uiPriority="66" w:unhideWhenUsed="0"/>
+    <w:lsdException w:name="Medium Grid 1 Accent 3" w:semiHidden="0" w:uiPriority="67" w:unhideWhenUsed="0"/>
+    <w:lsdException w:name="Medium Grid 2 Accent 3" w:semiHidden="0" w:uiPriority="68" w:unhideWhenUsed="0"/>
+    <w:lsdException w:name="Medium Grid 3 Accent 3" w:semiHidden="0" w:uiPriority="69" w:unhideWhenUsed="0"/>
+    <w:lsdException w:name="Dark List Accent 3" w:semiHidden="0" w:uiPriority="70" w:unhideWhenUsed="0"/>
+    <w:lsdException w:name="Colorful Shading Accent 3" w:semiHidden="0" w:uiPriority="71" w:unhideWhenUsed="0"/>
+    <w:lsdException w:name="Colorful List Accent 3" w:semiHidden="0" w:uiPriority="72" w:unhideWhenUsed="0"/>
+    <w:lsdException w:name="Colorful Grid Accent 3" w:semiHidden="0" w:uiPriority="73" w:unhideWhenUsed="0"/>
+    <w:lsdException w:name="Light Shading Accent 4" w:semiHidden="0" w:uiPriority="60" w:unhideWhenUsed="0"/>
+    <w:lsdException w:name="Light List Accent 4" w:semiHidden="0" w:uiPriority="61" w:unhideWhenUsed="0"/>
+    <w:lsdException w:name="Light Grid Accent 4" w:semiHidden="0" w:uiPriority="62" w:unhideWhenUsed="0"/>
+    <w:lsdException w:name="Medium Shading 1 Accent 4" w:semiHidden="0" w:uiPriority="63" w:unhideWhenUsed="0"/>
+    <w:lsdException w:name="Medium Shading 2 Accent 4" w:semiHidden="0" w:uiPriority="64" w:unhideWhenUsed="0"/>
+    <w:lsdException w:name="Medium List 1 Accent 4" w:semiHidden="0" w:uiPriority="65" w:unhideWhenUsed="0"/>
+    <w:lsdException w:name="Medium List 2 Accent 4" w:semiHidden="0" w:uiPriority="66" w:unhideWhenUsed="0"/>
+    <w:lsdException w:name="Medium Grid 1 Accent 4" w:semiHidden="0" w:uiPriority="67" w:unhideWhenUsed="0"/>
+    <w:lsdException w:name="Medium Grid 2 Accent 4" w:semiHidden="0" w:uiPriority="68" w:unhideWhenUsed="0"/>
+    <w:lsdException w:name="Medium Grid 3 Accent 4" w:semiHidden="0" w:uiPriority="69" w:unhideWhenUsed="0"/>
+    <w:lsdException w:name="Dark List Accent 4" w:semiHidden="0" w:uiPriority="70" w:unhideWhenUsed="0"/>
+    <w:lsdException w:name="Colorful Shading Accent 4" w:semiHidden="0" w:uiPriority="71" w:unhideWhenUsed="0"/>
+    <w:lsdException w:name="Colorful List Accent 4" w:semiHidden="0" w:uiPriority="72" w:unhideWhenUsed="0"/>
+    <w:lsdException w:name="Colorful Grid Accent 4" w:semiHidden="0" w:uiPriority="73" w:unhideWhenUsed="0"/>
+    <w:lsdException w:name="Light Shading Accent 5" w:semiHidden="0" w:uiPriority="60" w:unhideWhenUsed="0"/>
+    <w:lsdException w:name="Light List Accent 5" w:semiHidden="0" w:uiPriority="61" w:unhideWhenUsed="0"/>
+    <w:lsdException w:name="Light Grid Accent 5" w:semiHidden="0" w:uiPriority="62" w:unhideWhenUsed="0"/>
+    <w:lsdException w:name="Medium Shading 1 Accent 5" w:semiHidden="0" w:uiPriority="63" w:unhideWhenUsed="0"/>
+    <w:lsdException w:name="Medium Shading 2 Accent 5" w:semiHidden="0" w:uiPriority="64" w:unhideWhenUsed="0"/>
+    <w:lsdException w:name="Medium List 1 Accent 5" w:semiHidden="0" w:uiPriority="65" w:unhideWhenUsed="0"/>
+    <w:lsdException w:name="Medium List 2 Accent 5" w:semiHidden="0" w:uiPriority="66" w:unhideWhenUsed="0"/>
+    <w:lsdException w:name="Medium Grid 1 Accent 5" w:semiHidden="0" w:uiPriority="67" w:unhideWhenUsed="0"/>
+    <w:lsdException w:name="Medium Grid 2 Accent 5" w:semiHidden="0" w:uiPriority="68" w:unhideWhenUsed="0"/>
+    <w:lsdException w:name="Medium Grid 3 Accent 5" w:semiHidden="0" w:uiPriority="69" w:unhideWhenUsed="0"/>
+    <w:lsdException w:name="Dark List Accent 5" w:semiHidden="0" w:uiPriority="70" w:unhideWhenUsed="0"/>
+    <w:lsdException w:name="Colorful Shading Accent 5" w:semiHidden="0" w:uiPriority="71" w:unhideWhenUsed="0"/>
+    <w:lsdException w:name="Colorful List Accent 5" w:semiHidden="0" w:uiPriority="72" w:unhideWhenUsed="0"/>
+    <w:lsdException w:name="Colorful Grid Accent 5" w:semiHidden="0" w:uiPriority="73" w:unhideWhenUsed="0"/>
+    <w:lsdException w:name="Light Shading Accent 6" w:semiHidden="0" w:uiPriority="60" w:unhideWhenUsed="0"/>
+    <w:lsdException w:name="Light List Accent 6" w:semiHidden="0" w:uiPriority="61" w:unhideWhenUsed="0"/>
+    <w:lsdException w:name="Light Grid Accent 6" w:semiHidden="0" w:uiPriority="62" w:unhideWhenUsed="0"/>
+    <w:lsdException w:name="Medium Shading 1 Accent 6" w:semiHidden="0" w:uiPriority="63" w:unhideWhenUsed="0"/>
+    <w:lsdException w:name="Medium Shading 2 Accent 6" w:semiHidden="0" w:uiPriority="64" w:unhideWhenUsed="0"/>
+    <w:lsdException w:name="Medium List 1 Accent 6" w:semiHidden="0" w:uiPriority="65" w:unhideWhenUsed="0"/>
+    <w:lsdException w:name="Medium List 2 Accent 6" w:semiHidden="0" w:uiPriority="66" w:unhideWhenUsed="0"/>
+    <w:lsdException w:name="Medium Grid 1 Accent 6" w:semiHidden="0" w:uiPriority="67" w:unhideWhenUsed="0"/>
+    <w:lsdException w:name="Medium Grid 2 Accent 6" w:semiHidden="0" w:uiPriority="68" w:unhideWhenUsed="0"/>
+    <w:lsdException w:name="Medium Grid 3 Accent 6" w:semiHidden="0" w:uiPriority="69" w:unhideWhenUsed="0"/>
+    <w:lsdException w:name="Dark List Accent 6" w:semiHidden="0" w:uiPriority="70" w:unhideWhenUsed="0"/>
+    <w:lsdException w:name="Colorful Shading Accent 6" w:semiHidden="0" w:uiPriority="71" w:unhideWhenUsed="0"/>
+    <w:lsdException w:name="Colorful List Accent 6" w:semiHidden="0" w:uiPriority="72" w:unhideWhenUsed="0"/>
+    <w:lsdException w:name="Colorful Grid Accent 6" w:semiHidden="0" w:uiPriority="73" w:unhideWhenUsed="0"/>
+    <w:lsdException w:name="Subtle Emphasis" w:semiHidden="0" w:uiPriority="19" w:unhideWhenUsed="0" w:qFormat="1"/>
+    <w:lsdException w:name="Intense Emphasis" w:semiHidden="0" w:uiPriority="21" w:unhideWhenUsed="0" w:qFormat="1"/>
+    <w:lsdException w:name="Subtle Reference" w:semiHidden="0" w:uiPriority="31" w:unhideWhenUsed="0" w:qFormat="1"/>
+    <w:lsdException w:name="Intense Reference" w:semiHidden="0" w:uiPriority="32" w:unhideWhenUsed="0" w:qFormat="1"/>
+    <w:lsdException w:name="Book Title" w:semiHidden="0" w:uiPriority="33" w:unhideWhenUsed="0" w:qFormat="1"/>
+    <w:lsdException w:name="Bibliography" w:uiPriority="37"/>
+    <w:lsdException w:name="TOC Heading" w:uiPriority="39" w:qFormat="1"/>
   </w:latentStyles>
   <w:style w:type="paragraph" w:default="1" w:styleId="a">
     <w:name w:val="Normal"/>
@@ -18675,7 +19364,7 @@
 </file>
 
 <file path=customXml/itemProps1.xml><?xml version="1.0" encoding="utf-8"?>
-<ds:datastoreItem xmlns:ds="http://schemas.openxmlformats.org/officeDocument/2006/customXml" ds:itemID="{878D0B9B-868A-4CA3-AA06-E4AB079DE2CE}">
+<ds:datastoreItem xmlns:ds="http://schemas.openxmlformats.org/officeDocument/2006/customXml" ds:itemID="{B165A586-0A37-4994-87CD-388775480DCF}">
   <ds:schemaRefs>
     <ds:schemaRef ds:uri="http://schemas.openxmlformats.org/officeDocument/2006/bibliography"/>
   </ds:schemaRefs>

</xml_diff>

<commit_message>
Checked Kunai-san's review(Thank you, Kunai san!)
</commit_message>
<xml_diff>
--- a/REVIEW/v1.2/openchainspec-1.2_jp_review-by-t-kunai-tani.docx
+++ b/REVIEW/v1.2/openchainspec-1.2_jp_review-by-t-kunai-tani.docx
@@ -164,7 +164,7 @@
               </wp:anchor>
             </w:drawing>
           </mc:Choice>
-          <mc:Fallback xmlns:cx="http://schemas.microsoft.com/office/drawing/2014/chartex" xmlns:cx1="http://schemas.microsoft.com/office/drawing/2015/9/8/chartex" xmlns:cx2="http://schemas.microsoft.com/office/drawing/2015/10/21/chartex" xmlns:cx3="http://schemas.microsoft.com/office/drawing/2016/5/9/chartex" xmlns:cx4="http://schemas.microsoft.com/office/drawing/2016/5/10/chartex" xmlns:cx5="http://schemas.microsoft.com/office/drawing/2016/5/11/chartex" xmlns:cx6="http://schemas.microsoft.com/office/drawing/2016/5/12/chartex" xmlns:cx7="http://schemas.microsoft.com/office/drawing/2016/5/13/chartex" xmlns:cx8="http://schemas.microsoft.com/office/drawing/2016/5/14/chartex" xmlns:aink="http://schemas.microsoft.com/office/drawing/2016/ink" xmlns:am3d="http://schemas.microsoft.com/office/drawing/2017/model3d" xmlns:w16cid="http://schemas.microsoft.com/office/word/2016/wordml/cid" xmlns:w16se="http://schemas.microsoft.com/office/word/2015/wordml/symex" xmlns:w15="http://schemas.microsoft.com/office/word/2012/wordml">
+          <mc:Fallback xmlns:w15="http://schemas.microsoft.com/office/word/2012/wordml" xmlns:w16se="http://schemas.microsoft.com/office/word/2015/wordml/symex" xmlns:w16cid="http://schemas.microsoft.com/office/word/2016/wordml/cid" xmlns:am3d="http://schemas.microsoft.com/office/drawing/2017/model3d" xmlns:aink="http://schemas.microsoft.com/office/drawing/2016/ink" xmlns:cx8="http://schemas.microsoft.com/office/drawing/2016/5/14/chartex" xmlns:cx7="http://schemas.microsoft.com/office/drawing/2016/5/13/chartex" xmlns:cx6="http://schemas.microsoft.com/office/drawing/2016/5/12/chartex" xmlns:cx5="http://schemas.microsoft.com/office/drawing/2016/5/11/chartex" xmlns:cx4="http://schemas.microsoft.com/office/drawing/2016/5/10/chartex" xmlns:cx3="http://schemas.microsoft.com/office/drawing/2016/5/9/chartex" xmlns:cx2="http://schemas.microsoft.com/office/drawing/2015/10/21/chartex" xmlns:cx1="http://schemas.microsoft.com/office/drawing/2015/9/8/chartex" xmlns:cx="http://schemas.microsoft.com/office/drawing/2014/chartex">
             <w:pict>
               <v:line w14:anchorId="5A4E46E9" id="Line 6" o:spid="_x0000_s1026" style="position:absolute;left:0;text-align:left;z-index:251659776;visibility:visible;mso-wrap-style:square;mso-width-percent:0;mso-height-percent:0;mso-wrap-distance-left:0;mso-wrap-distance-top:0;mso-wrap-distance-right:0;mso-wrap-distance-bottom:0;mso-position-horizontal:center;mso-position-horizontal-relative:margin;mso-position-vertical:absolute;mso-position-vertical-relative:text;mso-width-percent:0;mso-height-percent:0;mso-width-relative:page;mso-height-relative:page" from="0,12.7pt" to="467.7pt,12.7pt" o:gfxdata="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" strokecolor="#4b7dba" strokeweight=".72pt">
                 <w10:wrap type="topAndBottom" anchorx="margin"/>
@@ -307,7 +307,7 @@
               </wp:anchor>
             </w:drawing>
           </mc:Choice>
-          <mc:Fallback xmlns:cx="http://schemas.microsoft.com/office/drawing/2014/chartex" xmlns:cx1="http://schemas.microsoft.com/office/drawing/2015/9/8/chartex" xmlns:cx2="http://schemas.microsoft.com/office/drawing/2015/10/21/chartex" xmlns:cx3="http://schemas.microsoft.com/office/drawing/2016/5/9/chartex" xmlns:cx4="http://schemas.microsoft.com/office/drawing/2016/5/10/chartex" xmlns:cx5="http://schemas.microsoft.com/office/drawing/2016/5/11/chartex" xmlns:cx6="http://schemas.microsoft.com/office/drawing/2016/5/12/chartex" xmlns:cx7="http://schemas.microsoft.com/office/drawing/2016/5/13/chartex" xmlns:cx8="http://schemas.microsoft.com/office/drawing/2016/5/14/chartex" xmlns:aink="http://schemas.microsoft.com/office/drawing/2016/ink" xmlns:am3d="http://schemas.microsoft.com/office/drawing/2017/model3d" xmlns:w16cid="http://schemas.microsoft.com/office/word/2016/wordml/cid" xmlns:w16se="http://schemas.microsoft.com/office/word/2015/wordml/symex" xmlns:w15="http://schemas.microsoft.com/office/word/2012/wordml">
+          <mc:Fallback xmlns:w15="http://schemas.microsoft.com/office/word/2012/wordml" xmlns:w16se="http://schemas.microsoft.com/office/word/2015/wordml/symex" xmlns:w16cid="http://schemas.microsoft.com/office/word/2016/wordml/cid" xmlns:am3d="http://schemas.microsoft.com/office/drawing/2017/model3d" xmlns:aink="http://schemas.microsoft.com/office/drawing/2016/ink" xmlns:cx8="http://schemas.microsoft.com/office/drawing/2016/5/14/chartex" xmlns:cx7="http://schemas.microsoft.com/office/drawing/2016/5/13/chartex" xmlns:cx6="http://schemas.microsoft.com/office/drawing/2016/5/12/chartex" xmlns:cx5="http://schemas.microsoft.com/office/drawing/2016/5/11/chartex" xmlns:cx4="http://schemas.microsoft.com/office/drawing/2016/5/10/chartex" xmlns:cx3="http://schemas.microsoft.com/office/drawing/2016/5/9/chartex" xmlns:cx2="http://schemas.microsoft.com/office/drawing/2015/10/21/chartex" xmlns:cx1="http://schemas.microsoft.com/office/drawing/2015/9/8/chartex" xmlns:cx="http://schemas.microsoft.com/office/drawing/2014/chartex">
             <w:pict>
               <v:line w14:anchorId="5239B670" id="Line 5" o:spid="_x0000_s1026" style="position:absolute;left:0;text-align:left;z-index:251660800;visibility:visible;mso-wrap-style:square;mso-width-percent:0;mso-height-percent:0;mso-wrap-distance-left:0;mso-wrap-distance-top:0;mso-wrap-distance-right:0;mso-wrap-distance-bottom:0;mso-position-horizontal:absolute;mso-position-horizontal-relative:margin;mso-position-vertical:absolute;mso-position-vertical-relative:page;mso-width-percent:0;mso-height-percent:0;mso-width-relative:page;mso-height-relative:page" from="4.8pt,765.45pt" to="472.5pt,765.45pt" o:gfxdata="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" strokecolor="#4b7dba" strokeweight=".72pt">
                 <w10:wrap type="topAndBottom" anchorx="margin" anchory="page"/>
@@ -3562,8 +3562,7 @@
         </w:rPr>
         <w:t>。</w:t>
       </w:r>
-      <w:bookmarkStart w:id="45" w:name="_GoBack"/>
-      <w:ins w:id="46" w:author="工内 隆" w:date="2018-04-18T14:44:00Z">
+      <w:ins w:id="45" w:author="工内 隆" w:date="2018-04-18T14:44:00Z">
         <w:r>
           <w:rPr>
             <w:rFonts w:ascii="Calibri" w:eastAsia="ＭＳ ゴシック" w:hAnsi="Calibri" w:cs="Calibri" w:hint="eastAsia"/>
@@ -3575,7 +3574,7 @@
           <w:t>その集合には</w:t>
         </w:r>
       </w:ins>
-      <w:ins w:id="47" w:author="tani" w:date="2018-04-26T13:14:00Z">
+      <w:ins w:id="46" w:author="tani" w:date="2018-04-26T13:14:00Z">
         <w:r>
           <w:rPr>
             <w:rFonts w:ascii="Calibri" w:eastAsia="ＭＳ ゴシック" w:hAnsi="Calibri" w:cs="Calibri" w:hint="eastAsia"/>
@@ -3607,8 +3606,8 @@
           <w:t>ドキュメントなどの</w:t>
         </w:r>
       </w:ins>
-      <w:ins w:id="48" w:author="工内 隆" w:date="2018-04-18T14:45:00Z">
-        <w:del w:id="49" w:author="tani" w:date="2018-04-26T13:14:00Z">
+      <w:ins w:id="47" w:author="工内 隆" w:date="2018-04-18T14:45:00Z">
+        <w:del w:id="48" w:author="tani" w:date="2018-04-26T13:14:00Z">
           <w:r>
             <w:rPr>
               <w:rFonts w:ascii="Calibri" w:eastAsia="ＭＳ ゴシック" w:hAnsi="Calibri" w:cs="Calibri" w:hint="eastAsia"/>
@@ -3631,7 +3630,7 @@
           <w:t>資料の一つ</w:t>
         </w:r>
       </w:ins>
-      <w:ins w:id="50" w:author="tani" w:date="2018-04-26T13:15:00Z">
+      <w:ins w:id="49" w:author="tani" w:date="2018-04-26T13:15:00Z">
         <w:r>
           <w:rPr>
             <w:rFonts w:ascii="Calibri" w:eastAsia="ＭＳ ゴシック" w:hAnsi="Calibri" w:cs="Calibri" w:hint="eastAsia"/>
@@ -3643,8 +3642,8 @@
           <w:t>、</w:t>
         </w:r>
       </w:ins>
-      <w:ins w:id="51" w:author="工内 隆" w:date="2018-04-18T14:45:00Z">
-        <w:del w:id="52" w:author="tani" w:date="2018-04-26T13:13:00Z">
+      <w:ins w:id="50" w:author="工内 隆" w:date="2018-04-18T14:45:00Z">
+        <w:del w:id="51" w:author="tani" w:date="2018-04-26T13:13:00Z">
           <w:r>
             <w:rPr>
               <w:rFonts w:ascii="Calibri" w:eastAsia="ＭＳ ゴシック" w:hAnsi="Calibri" w:cs="Calibri" w:hint="eastAsia"/>
@@ -3667,7 +3666,7 @@
           <w:t>ないしは複数が含まれる</w:t>
         </w:r>
       </w:ins>
-      <w:ins w:id="53" w:author="tani" w:date="2018-04-26T13:16:00Z">
+      <w:ins w:id="52" w:author="tani" w:date="2018-04-26T13:16:00Z">
         <w:r>
           <w:rPr>
             <w:rFonts w:ascii="Calibri" w:eastAsia="ＭＳ ゴシック" w:hAnsi="Calibri" w:cs="Calibri" w:hint="eastAsia"/>
@@ -3679,7 +3678,7 @@
           <w:t>（ただし</w:t>
         </w:r>
       </w:ins>
-      <w:ins w:id="54" w:author="tani" w:date="2018-04-26T13:14:00Z">
+      <w:ins w:id="53" w:author="tani" w:date="2018-04-26T13:14:00Z">
         <w:r>
           <w:rPr>
             <w:rFonts w:ascii="Calibri" w:eastAsia="ＭＳ ゴシック" w:hAnsi="Calibri" w:cs="Calibri" w:hint="eastAsia"/>
@@ -3691,7 +3690,7 @@
           <w:t>この限りではない</w:t>
         </w:r>
       </w:ins>
-      <w:ins w:id="55" w:author="tani" w:date="2018-04-26T13:16:00Z">
+      <w:ins w:id="54" w:author="tani" w:date="2018-04-26T13:16:00Z">
         <w:r>
           <w:rPr>
             <w:rFonts w:ascii="Calibri" w:eastAsia="ＭＳ ゴシック" w:hAnsi="Calibri" w:cs="Calibri" w:hint="eastAsia"/>
@@ -3703,7 +3702,7 @@
           <w:t>）</w:t>
         </w:r>
       </w:ins>
-      <w:ins w:id="56" w:author="tani" w:date="2018-04-26T13:14:00Z">
+      <w:ins w:id="55" w:author="tani" w:date="2018-04-26T13:14:00Z">
         <w:r>
           <w:rPr>
             <w:rFonts w:ascii="Calibri" w:eastAsia="ＭＳ ゴシック" w:hAnsi="Calibri" w:cs="Calibri" w:hint="eastAsia"/>
@@ -3715,9 +3714,8 @@
           <w:t>。</w:t>
         </w:r>
       </w:ins>
-      <w:bookmarkEnd w:id="45"/>
-      <w:ins w:id="57" w:author="工内 隆" w:date="2018-04-18T14:45:00Z">
-        <w:del w:id="58" w:author="tani" w:date="2018-04-26T13:14:00Z">
+      <w:ins w:id="56" w:author="工内 隆" w:date="2018-04-18T14:45:00Z">
+        <w:del w:id="57" w:author="tani" w:date="2018-04-26T13:14:00Z">
           <w:r>
             <w:rPr>
               <w:rFonts w:ascii="Calibri" w:eastAsia="ＭＳ ゴシック" w:hAnsi="Calibri" w:cs="Calibri" w:hint="eastAsia"/>
@@ -3730,8 +3728,8 @@
           </w:r>
         </w:del>
       </w:ins>
-      <w:ins w:id="59" w:author="工内 隆" w:date="2018-04-18T14:46:00Z">
-        <w:del w:id="60" w:author="tani" w:date="2018-04-26T13:14:00Z">
+      <w:ins w:id="58" w:author="工内 隆" w:date="2018-04-18T14:46:00Z">
+        <w:del w:id="59" w:author="tani" w:date="2018-04-26T13:14:00Z">
           <w:r>
             <w:rPr>
               <w:rFonts w:ascii="Calibri" w:eastAsia="ＭＳ ゴシック" w:hAnsi="Calibri" w:cs="Calibri" w:hint="eastAsia"/>
@@ -3744,8 +3742,8 @@
           </w:r>
         </w:del>
       </w:ins>
-      <w:ins w:id="61" w:author="工内 隆" w:date="2018-04-18T14:47:00Z">
-        <w:del w:id="62" w:author="tani" w:date="2018-04-26T13:14:00Z">
+      <w:ins w:id="60" w:author="工内 隆" w:date="2018-04-18T14:47:00Z">
+        <w:del w:id="61" w:author="tani" w:date="2018-04-26T13:14:00Z">
           <w:r>
             <w:rPr>
               <w:rFonts w:ascii="Calibri" w:eastAsia="ＭＳ ゴシック" w:hAnsi="Calibri" w:cs="Calibri" w:hint="eastAsia"/>
@@ -3758,8 +3756,8 @@
           </w:r>
         </w:del>
       </w:ins>
-      <w:ins w:id="63" w:author="工内 隆" w:date="2018-04-18T14:48:00Z">
-        <w:del w:id="64" w:author="tani" w:date="2018-04-26T13:14:00Z">
+      <w:ins w:id="62" w:author="工内 隆" w:date="2018-04-18T14:48:00Z">
+        <w:del w:id="63" w:author="tani" w:date="2018-04-26T13:14:00Z">
           <w:r>
             <w:rPr>
               <w:rFonts w:ascii="Calibri" w:eastAsia="ＭＳ ゴシック" w:hAnsi="Calibri" w:cs="Calibri" w:hint="eastAsia"/>
@@ -3772,8 +3770,8 @@
           </w:r>
         </w:del>
       </w:ins>
-      <w:ins w:id="65" w:author="工内 隆" w:date="2018-04-18T14:47:00Z">
-        <w:del w:id="66" w:author="tani" w:date="2018-04-26T13:14:00Z">
+      <w:ins w:id="64" w:author="工内 隆" w:date="2018-04-18T14:47:00Z">
+        <w:del w:id="65" w:author="tani" w:date="2018-04-26T13:14:00Z">
           <w:r>
             <w:rPr>
               <w:rFonts w:ascii="Calibri" w:eastAsia="ＭＳ ゴシック" w:hAnsi="Calibri" w:cs="Calibri" w:hint="eastAsia"/>
@@ -3786,8 +3784,8 @@
           </w:r>
         </w:del>
       </w:ins>
-      <w:ins w:id="67" w:author="工内 隆" w:date="2018-04-18T14:48:00Z">
-        <w:del w:id="68" w:author="tani" w:date="2018-04-26T13:14:00Z">
+      <w:ins w:id="66" w:author="工内 隆" w:date="2018-04-18T14:48:00Z">
+        <w:del w:id="67" w:author="tani" w:date="2018-04-26T13:14:00Z">
           <w:r>
             <w:rPr>
               <w:rFonts w:ascii="Calibri" w:eastAsia="ＭＳ ゴシック" w:hAnsi="Calibri" w:cs="Calibri" w:hint="eastAsia"/>
@@ -3800,8 +3798,8 @@
           </w:r>
         </w:del>
       </w:ins>
-      <w:ins w:id="69" w:author="工内 隆" w:date="2018-04-18T14:49:00Z">
-        <w:del w:id="70" w:author="tani" w:date="2018-04-26T13:14:00Z">
+      <w:ins w:id="68" w:author="工内 隆" w:date="2018-04-18T14:49:00Z">
+        <w:del w:id="69" w:author="tani" w:date="2018-04-26T13:14:00Z">
           <w:r>
             <w:rPr>
               <w:rFonts w:ascii="Calibri" w:eastAsia="ＭＳ ゴシック" w:hAnsi="Calibri" w:cs="Calibri" w:hint="eastAsia"/>
@@ -3814,8 +3812,8 @@
           </w:r>
         </w:del>
       </w:ins>
-      <w:ins w:id="71" w:author="工内 隆" w:date="2018-04-18T14:47:00Z">
-        <w:del w:id="72" w:author="tani" w:date="2018-04-26T13:14:00Z">
+      <w:ins w:id="70" w:author="工内 隆" w:date="2018-04-18T14:47:00Z">
+        <w:del w:id="71" w:author="tani" w:date="2018-04-26T13:14:00Z">
           <w:r>
             <w:rPr>
               <w:rFonts w:ascii="Calibri" w:eastAsia="ＭＳ ゴシック" w:hAnsi="Calibri" w:cs="Calibri" w:hint="eastAsia"/>
@@ -3828,8 +3826,8 @@
           </w:r>
         </w:del>
       </w:ins>
-      <w:ins w:id="73" w:author="工内 隆" w:date="2018-04-18T14:49:00Z">
-        <w:del w:id="74" w:author="tani" w:date="2018-04-26T13:14:00Z">
+      <w:ins w:id="72" w:author="工内 隆" w:date="2018-04-18T14:49:00Z">
+        <w:del w:id="73" w:author="tani" w:date="2018-04-26T13:14:00Z">
           <w:r>
             <w:rPr>
               <w:rFonts w:ascii="Calibri" w:eastAsia="ＭＳ ゴシック" w:hAnsi="Calibri" w:cs="Calibri" w:hint="eastAsia"/>
@@ -3862,8 +3860,8 @@
           </w:r>
         </w:del>
       </w:ins>
-      <w:ins w:id="75" w:author="工内 隆" w:date="2018-04-18T14:50:00Z">
-        <w:del w:id="76" w:author="tani" w:date="2018-04-26T13:14:00Z">
+      <w:ins w:id="74" w:author="工内 隆" w:date="2018-04-18T14:50:00Z">
+        <w:del w:id="75" w:author="tani" w:date="2018-04-26T13:14:00Z">
           <w:r>
             <w:rPr>
               <w:rFonts w:ascii="Calibri" w:eastAsia="ＭＳ ゴシック" w:hAnsi="Calibri" w:cs="Calibri" w:hint="eastAsia"/>
@@ -4221,7 +4219,7 @@
         </w:rPr>
         <w:t>」</w:t>
       </w:r>
-      <w:del w:id="77" w:author="工内 隆" w:date="2018-04-18T14:50:00Z">
+      <w:del w:id="76" w:author="工内 隆" w:date="2018-04-18T14:50:00Z">
         <w:r>
           <w:rPr>
             <w:rFonts w:ascii="Calibri" w:eastAsia="ＭＳ ゴシック" w:hAnsi="Calibri" w:cs="Calibri" w:hint="eastAsia"/>
@@ -4233,9 +4231,9 @@
           <w:delText>が</w:delText>
         </w:r>
       </w:del>
+      <w:commentRangeStart w:id="77"/>
       <w:commentRangeStart w:id="78"/>
-      <w:commentRangeStart w:id="79"/>
-      <w:ins w:id="80" w:author="工内 隆" w:date="2018-04-18T14:50:00Z">
+      <w:ins w:id="79" w:author="工内 隆" w:date="2018-04-18T14:50:00Z">
         <w:r>
           <w:rPr>
             <w:rFonts w:ascii="Calibri" w:eastAsia="ＭＳ ゴシック" w:hAnsi="Calibri" w:cs="Calibri" w:hint="eastAsia"/>
@@ -4247,19 +4245,19 @@
           <w:t>を</w:t>
         </w:r>
       </w:ins>
+      <w:commentRangeEnd w:id="77"/>
+      <w:r>
+        <w:rPr>
+          <w:rStyle w:val="af2"/>
+        </w:rPr>
+        <w:commentReference w:id="77"/>
+      </w:r>
       <w:commentRangeEnd w:id="78"/>
       <w:r>
         <w:rPr>
           <w:rStyle w:val="af2"/>
         </w:rPr>
         <w:commentReference w:id="78"/>
-      </w:r>
-      <w:commentRangeEnd w:id="79"/>
-      <w:r>
-        <w:rPr>
-          <w:rStyle w:val="af2"/>
-        </w:rPr>
-        <w:commentReference w:id="79"/>
       </w:r>
       <w:r>
         <w:rPr>
@@ -13600,94 +13598,96 @@
     <w:p>
       <w:pPr>
         <w:pStyle w:val="af3"/>
+      </w:pPr>
+      <w:r>
         <w:rPr>
           <w:rFonts w:hint="eastAsia"/>
         </w:rPr>
+        <w:t>（そのまま「コレクション」、もしくは「ひと集まり」みたいなことも考えたのですがかえって読みづらいような気がしたので）</w:t>
+      </w:r>
+    </w:p>
+    <w:p>
+      <w:pPr>
+        <w:pStyle w:val="af3"/>
+      </w:pPr>
+    </w:p>
+    <w:p>
+      <w:pPr>
+        <w:pStyle w:val="af3"/>
       </w:pPr>
       <w:r>
         <w:rPr>
           <w:rFonts w:hint="eastAsia"/>
         </w:rPr>
-        <w:t>（そのまま「コレクション」、もしくは「ひと集まり」みたいなことも考えたのですがかえって読みづらいような気がしたので）</w:t>
-      </w:r>
-    </w:p>
+        <w:t>文章全体は少し流れを変えました。</w:t>
+      </w:r>
+    </w:p>
+  </w:comment>
+  <w:comment w:id="77" w:author="tani" w:date="2018-04-26T13:17:00Z" w:initials="tani">
     <w:p>
       <w:pPr>
         <w:pStyle w:val="af3"/>
+      </w:pPr>
+      <w:r>
+        <w:rPr>
+          <w:rStyle w:val="af2"/>
+        </w:rPr>
+        <w:annotationRef/>
+      </w:r>
+      <w:r>
         <w:rPr>
           <w:rFonts w:hint="eastAsia"/>
         </w:rPr>
-      </w:pPr>
-    </w:p>
+        <w:t>ありがとうございます。</w:t>
+      </w:r>
+    </w:p>
+  </w:comment>
+  <w:comment w:id="78" w:author="tani" w:date="2018-04-26T14:25:00Z" w:initials="tani">
     <w:p>
       <w:pPr>
         <w:pStyle w:val="af3"/>
       </w:pPr>
       <w:r>
         <w:rPr>
+          <w:rStyle w:val="af2"/>
+        </w:rPr>
+        <w:annotationRef/>
+      </w:r>
+      <w:r>
+        <w:rPr>
           <w:rFonts w:hint="eastAsia"/>
         </w:rPr>
-        <w:t>文章全体は少し流れを変えました。</w:t>
-      </w:r>
-    </w:p>
-  </w:comment>
-  <w:comment w:id="78" w:author="tani" w:date="2018-04-26T13:17:00Z" w:initials="tani">
+        <w:t>全体の文面は、福地さんレビューも受け、以下のようにしたいと思います。</w:t>
+      </w:r>
+    </w:p>
     <w:p>
       <w:pPr>
         <w:pStyle w:val="af3"/>
       </w:pPr>
-      <w:r>
-        <w:rPr>
-          <w:rStyle w:val="af2"/>
-        </w:rPr>
-        <w:annotationRef/>
-      </w:r>
+    </w:p>
+    <w:p>
+      <w:pPr>
+        <w:pStyle w:val="af3"/>
+      </w:pPr>
       <w:r>
         <w:rPr>
           <w:rFonts w:hint="eastAsia"/>
         </w:rPr>
-        <w:t>ありがとうございます。</w:t>
-      </w:r>
-    </w:p>
-  </w:comment>
-  <w:comment w:id="79" w:author="tani" w:date="2018-04-26T14:06:00Z" w:initials="tani">
-    <w:p>
-      <w:pPr>
-        <w:pStyle w:val="af3"/>
+        <w:t>適切な</w:t>
+      </w:r>
+      <w:r>
         <w:rPr>
           <w:rFonts w:hint="eastAsia"/>
         </w:rPr>
-      </w:pPr>
-      <w:r>
-        <w:rPr>
-          <w:rStyle w:val="af2"/>
-        </w:rPr>
-        <w:annotationRef/>
-      </w:r>
+        <w:t>ライセンス確認手法</w:t>
+      </w:r>
+      <w:bookmarkStart w:id="80" w:name="_GoBack"/>
+      <w:bookmarkEnd w:id="80"/>
       <w:r>
         <w:rPr>
           <w:rFonts w:hint="eastAsia"/>
         </w:rPr>
-        <w:t>全体の文面は、福地さんレビューも受け、以下のようにしたいと思います。</w:t>
-      </w:r>
-    </w:p>
-    <w:p>
-      <w:pPr>
-        <w:pStyle w:val="af3"/>
-        <w:rPr>
-          <w:rFonts w:hint="eastAsia"/>
-        </w:rPr>
-      </w:pPr>
-    </w:p>
-    <w:p>
-      <w:pPr>
-        <w:pStyle w:val="af3"/>
-      </w:pPr>
-      <w:r>
-        <w:rPr>
-          <w:rFonts w:hint="eastAsia"/>
-        </w:rPr>
-        <w:t>適切な確認方法により存在が確認された、「供給ソフトウェア（後述）」を統制する一連のライセンスのこと。</w:t>
+        <w:t>により存在が確認された、「供給ソフトウェア（後述）」を統制する一連のライセンスのこと。</w:t>
       </w:r>
     </w:p>
   </w:comment>
@@ -13926,37 +13926,28 @@
     <w:p>
       <w:pPr>
         <w:pStyle w:val="af3"/>
+      </w:pPr>
+      <w:r>
+        <w:rPr>
+          <w:rStyle w:val="af2"/>
+        </w:rPr>
+        <w:annotationRef/>
+      </w:r>
+    </w:p>
+    <w:p>
+      <w:pPr>
+        <w:pStyle w:val="af3"/>
+      </w:pPr>
+      <w:r>
         <w:rPr>
           <w:rFonts w:hint="eastAsia"/>
         </w:rPr>
-      </w:pPr>
-      <w:r>
-        <w:rPr>
-          <w:rStyle w:val="af2"/>
-        </w:rPr>
-        <w:annotationRef/>
+        <w:t>①「方法」部分は前述のコメントに合わせて「～こと」にさせてください</w:t>
       </w:r>
     </w:p>
     <w:p>
       <w:pPr>
         <w:pStyle w:val="af3"/>
-        <w:rPr>
-          <w:rFonts w:hint="eastAsia"/>
-        </w:rPr>
-      </w:pPr>
-      <w:r>
-        <w:rPr>
-          <w:rFonts w:hint="eastAsia"/>
-        </w:rPr>
-        <w:t>①「方法」部分は前述のコメントに合わせて「～こと」にさせてください</w:t>
-      </w:r>
-    </w:p>
-    <w:p>
-      <w:pPr>
-        <w:pStyle w:val="af3"/>
-        <w:rPr>
-          <w:rFonts w:hint="eastAsia"/>
-        </w:rPr>
       </w:pPr>
     </w:p>
     <w:p>
@@ -14531,7 +14522,7 @@
             </wp:anchor>
           </w:drawing>
         </mc:Choice>
-        <mc:Fallback xmlns:cx="http://schemas.microsoft.com/office/drawing/2014/chartex" xmlns:cx1="http://schemas.microsoft.com/office/drawing/2015/9/8/chartex" xmlns:cx2="http://schemas.microsoft.com/office/drawing/2015/10/21/chartex" xmlns:cx3="http://schemas.microsoft.com/office/drawing/2016/5/9/chartex" xmlns:cx4="http://schemas.microsoft.com/office/drawing/2016/5/10/chartex" xmlns:cx5="http://schemas.microsoft.com/office/drawing/2016/5/11/chartex" xmlns:cx6="http://schemas.microsoft.com/office/drawing/2016/5/12/chartex" xmlns:cx7="http://schemas.microsoft.com/office/drawing/2016/5/13/chartex" xmlns:cx8="http://schemas.microsoft.com/office/drawing/2016/5/14/chartex" xmlns:aink="http://schemas.microsoft.com/office/drawing/2016/ink" xmlns:am3d="http://schemas.microsoft.com/office/drawing/2017/model3d" xmlns:w16cid="http://schemas.microsoft.com/office/word/2016/wordml/cid" xmlns:w16se="http://schemas.microsoft.com/office/word/2015/wordml/symex" xmlns:w15="http://schemas.microsoft.com/office/word/2012/wordml">
+        <mc:Fallback xmlns:w15="http://schemas.microsoft.com/office/word/2012/wordml" xmlns:w16se="http://schemas.microsoft.com/office/word/2015/wordml/symex" xmlns:w16cid="http://schemas.microsoft.com/office/word/2016/wordml/cid" xmlns:am3d="http://schemas.microsoft.com/office/drawing/2017/model3d" xmlns:aink="http://schemas.microsoft.com/office/drawing/2016/ink" xmlns:cx8="http://schemas.microsoft.com/office/drawing/2016/5/14/chartex" xmlns:cx7="http://schemas.microsoft.com/office/drawing/2016/5/13/chartex" xmlns:cx6="http://schemas.microsoft.com/office/drawing/2016/5/12/chartex" xmlns:cx5="http://schemas.microsoft.com/office/drawing/2016/5/11/chartex" xmlns:cx4="http://schemas.microsoft.com/office/drawing/2016/5/10/chartex" xmlns:cx3="http://schemas.microsoft.com/office/drawing/2016/5/9/chartex" xmlns:cx2="http://schemas.microsoft.com/office/drawing/2015/10/21/chartex" xmlns:cx1="http://schemas.microsoft.com/office/drawing/2015/9/8/chartex" xmlns:cx="http://schemas.microsoft.com/office/drawing/2014/chartex">
           <w:pict>
             <v:line w14:anchorId="4A48FB6C" id="Line 6" o:spid="_x0000_s1026" style="position:absolute;left:0;text-align:left;z-index:-251662848;visibility:visible;mso-wrap-style:square;mso-width-percent:0;mso-height-percent:0;mso-wrap-distance-left:9pt;mso-wrap-distance-top:0;mso-wrap-distance-right:9pt;mso-wrap-distance-bottom:0;mso-position-horizontal:center;mso-position-horizontal-relative:margin;mso-position-vertical:absolute;mso-position-vertical-relative:page;mso-width-percent:0;mso-height-percent:0;mso-width-relative:page;mso-height-relative:page" from="0,771.1pt" to="467.65pt,771.1pt" o:gfxdata="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" strokecolor="#4b7dba" strokeweight=".72pt">
               <w10:wrap anchorx="margin" anchory="page"/>
@@ -15215,7 +15206,7 @@
             </wp:anchor>
           </w:drawing>
         </mc:Choice>
-        <mc:Fallback xmlns:cx="http://schemas.microsoft.com/office/drawing/2014/chartex" xmlns:cx1="http://schemas.microsoft.com/office/drawing/2015/9/8/chartex" xmlns:cx2="http://schemas.microsoft.com/office/drawing/2015/10/21/chartex" xmlns:cx3="http://schemas.microsoft.com/office/drawing/2016/5/9/chartex" xmlns:cx4="http://schemas.microsoft.com/office/drawing/2016/5/10/chartex" xmlns:cx5="http://schemas.microsoft.com/office/drawing/2016/5/11/chartex" xmlns:cx6="http://schemas.microsoft.com/office/drawing/2016/5/12/chartex" xmlns:cx7="http://schemas.microsoft.com/office/drawing/2016/5/13/chartex" xmlns:cx8="http://schemas.microsoft.com/office/drawing/2016/5/14/chartex" xmlns:aink="http://schemas.microsoft.com/office/drawing/2016/ink" xmlns:am3d="http://schemas.microsoft.com/office/drawing/2017/model3d" xmlns:w16cid="http://schemas.microsoft.com/office/word/2016/wordml/cid" xmlns:w16se="http://schemas.microsoft.com/office/word/2015/wordml/symex" xmlns:w15="http://schemas.microsoft.com/office/word/2012/wordml">
+        <mc:Fallback xmlns:w15="http://schemas.microsoft.com/office/word/2012/wordml" xmlns:w16se="http://schemas.microsoft.com/office/word/2015/wordml/symex" xmlns:w16cid="http://schemas.microsoft.com/office/word/2016/wordml/cid" xmlns:am3d="http://schemas.microsoft.com/office/drawing/2017/model3d" xmlns:aink="http://schemas.microsoft.com/office/drawing/2016/ink" xmlns:cx8="http://schemas.microsoft.com/office/drawing/2016/5/14/chartex" xmlns:cx7="http://schemas.microsoft.com/office/drawing/2016/5/13/chartex" xmlns:cx6="http://schemas.microsoft.com/office/drawing/2016/5/12/chartex" xmlns:cx5="http://schemas.microsoft.com/office/drawing/2016/5/11/chartex" xmlns:cx4="http://schemas.microsoft.com/office/drawing/2016/5/10/chartex" xmlns:cx3="http://schemas.microsoft.com/office/drawing/2016/5/9/chartex" xmlns:cx2="http://schemas.microsoft.com/office/drawing/2015/10/21/chartex" xmlns:cx1="http://schemas.microsoft.com/office/drawing/2015/9/8/chartex" xmlns:cx="http://schemas.microsoft.com/office/drawing/2014/chartex">
           <w:pict>
             <v:line w14:anchorId="4E59458D" id="Line 8" o:spid="_x0000_s1026" style="position:absolute;left:0;text-align:left;z-index:-251688448;visibility:visible;mso-wrap-style:square;mso-width-percent:0;mso-height-percent:0;mso-wrap-distance-left:9pt;mso-wrap-distance-top:0;mso-wrap-distance-right:9pt;mso-wrap-distance-bottom:0;mso-position-horizontal:center;mso-position-horizontal-relative:margin;mso-position-vertical:absolute;mso-position-vertical-relative:page;mso-width-percent:0;mso-height-percent:0;mso-width-relative:page;mso-height-relative:page" from="0,55.55pt" to="467.7pt,55.55pt" o:gfxdata="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" strokecolor="#497dba">
               <w10:wrap anchorx="margin" anchory="page"/>
@@ -19364,7 +19355,7 @@
 </file>
 
 <file path=customXml/itemProps1.xml><?xml version="1.0" encoding="utf-8"?>
-<ds:datastoreItem xmlns:ds="http://schemas.openxmlformats.org/officeDocument/2006/customXml" ds:itemID="{B165A586-0A37-4994-87CD-388775480DCF}">
+<ds:datastoreItem xmlns:ds="http://schemas.openxmlformats.org/officeDocument/2006/customXml" ds:itemID="{E936281D-A147-4487-8CCF-D4BBC655BED7}">
   <ds:schemaRefs>
     <ds:schemaRef ds:uri="http://schemas.openxmlformats.org/officeDocument/2006/bibliography"/>
   </ds:schemaRefs>

</xml_diff>